<commit_message>
modify document Create new document
</commit_message>
<xml_diff>
--- a/税控盘自动控制.docx
+++ b/税控盘自动控制.docx
@@ -6,9 +6,6 @@
       <w:pPr>
         <w:pStyle w:val="1"/>
         <w:jc w:val="center"/>
-        <w:rPr>
-          <w:rFonts w:hint="eastAsia"/>
-        </w:rPr>
       </w:pPr>
       <w:r>
         <w:rPr>
@@ -29,13 +26,7 @@
         <w:t>—需求分析</w:t>
       </w:r>
     </w:p>
-    <w:p>
-      <w:pPr>
-        <w:rPr>
-          <w:rFonts w:hint="eastAsia"/>
-        </w:rPr>
-      </w:pPr>
-    </w:p>
+    <w:p/>
     <w:p>
       <w:pPr>
         <w:pStyle w:val="2"/>
@@ -43,9 +34,6 @@
           <w:ilvl w:val="0"/>
           <w:numId w:val="2"/>
         </w:numPr>
-        <w:rPr>
-          <w:rFonts w:hint="eastAsia"/>
-        </w:rPr>
       </w:pPr>
       <w:r>
         <w:rPr>
@@ -54,33 +42,556 @@
         <w:t>背景</w:t>
       </w:r>
     </w:p>
-    <w:p>
-      <w:pPr>
-        <w:rPr>
-          <w:rFonts w:hint="eastAsia"/>
-        </w:rPr>
-      </w:pPr>
-    </w:p>
-    <w:p>
-      <w:pPr>
-        <w:rPr>
-          <w:rFonts w:hint="eastAsia"/>
-        </w:rPr>
-      </w:pPr>
-    </w:p>
-    <w:p>
-      <w:pPr>
-        <w:rPr>
-          <w:rFonts w:hint="eastAsia"/>
-        </w:rPr>
-      </w:pPr>
-    </w:p>
-    <w:p>
-      <w:pPr>
-        <w:rPr>
-          <w:rFonts w:hint="eastAsia"/>
-        </w:rPr>
-      </w:pPr>
+    <w:p/>
+    <w:p>
+      <w:r>
+        <w:rPr>
+          <w:rFonts w:hint="eastAsia"/>
+        </w:rPr>
+        <w:t>目标是：</w:t>
+      </w:r>
+    </w:p>
+    <w:p>
+      <w:pPr>
+        <w:pStyle w:val="a3"/>
+        <w:numPr>
+          <w:ilvl w:val="0"/>
+          <w:numId w:val="6"/>
+        </w:numPr>
+        <w:ind w:firstLineChars="0"/>
+      </w:pPr>
+      <w:r>
+        <w:rPr>
+          <w:rFonts w:hint="eastAsia"/>
+        </w:rPr>
+        <w:t>增加企业、代账公司、云帐房服务间的连接</w:t>
+      </w:r>
+    </w:p>
+    <w:p>
+      <w:pPr>
+        <w:pStyle w:val="a3"/>
+        <w:numPr>
+          <w:ilvl w:val="0"/>
+          <w:numId w:val="6"/>
+        </w:numPr>
+        <w:ind w:firstLineChars="0"/>
+      </w:pPr>
+      <w:r>
+        <w:rPr>
+          <w:rFonts w:hint="eastAsia"/>
+        </w:rPr>
+        <w:t>提高云帐房系统对信息的管理能力，降低用户的财税风险</w:t>
+      </w:r>
+    </w:p>
+    <w:p>
+      <w:pPr>
+        <w:pStyle w:val="a3"/>
+        <w:numPr>
+          <w:ilvl w:val="0"/>
+          <w:numId w:val="6"/>
+        </w:numPr>
+        <w:ind w:firstLineChars="0"/>
+      </w:pPr>
+      <w:r>
+        <w:rPr>
+          <w:rFonts w:hint="eastAsia"/>
+        </w:rPr>
+        <w:t>通过</w:t>
+      </w:r>
+      <w:r>
+        <w:rPr>
+          <w:rFonts w:hint="eastAsia"/>
+        </w:rPr>
+        <w:t>WEB</w:t>
+      </w:r>
+      <w:r>
+        <w:rPr>
+          <w:rFonts w:hint="eastAsia"/>
+        </w:rPr>
+        <w:t>页面上的简单操作，</w:t>
+      </w:r>
+      <w:r>
+        <w:rPr>
+          <w:rFonts w:hint="eastAsia"/>
+        </w:rPr>
+        <w:t>高度自动化</w:t>
+      </w:r>
+      <w:r>
+        <w:rPr>
+          <w:rFonts w:hint="eastAsia"/>
+        </w:rPr>
+        <w:t>、集成化</w:t>
+      </w:r>
+      <w:r>
+        <w:rPr>
+          <w:rFonts w:hint="eastAsia"/>
+        </w:rPr>
+        <w:t>财税服务</w:t>
+      </w:r>
+      <w:r>
+        <w:rPr>
+          <w:rFonts w:hint="eastAsia"/>
+        </w:rPr>
+        <w:t>。</w:t>
+      </w:r>
+      <w:r>
+        <w:rPr>
+          <w:rFonts w:hint="eastAsia"/>
+        </w:rPr>
+        <w:t>代替传统插拔</w:t>
+      </w:r>
+      <w:r>
+        <w:rPr>
+          <w:rFonts w:hint="eastAsia"/>
+        </w:rPr>
+        <w:t>USB</w:t>
+      </w:r>
+      <w:r>
+        <w:rPr>
+          <w:rFonts w:hint="eastAsia"/>
+        </w:rPr>
+        <w:t>设备、打开</w:t>
+      </w:r>
+      <w:r>
+        <w:rPr>
+          <w:rFonts w:hint="eastAsia"/>
+        </w:rPr>
+        <w:t>目标</w:t>
+      </w:r>
+      <w:r>
+        <w:rPr>
+          <w:rFonts w:hint="eastAsia"/>
+        </w:rPr>
+        <w:t>系统</w:t>
+      </w:r>
+      <w:r>
+        <w:rPr>
+          <w:rFonts w:hint="eastAsia"/>
+        </w:rPr>
+        <w:t>（浏览器、客户端）、执行</w:t>
+      </w:r>
+      <w:r>
+        <w:rPr>
+          <w:rFonts w:hint="eastAsia"/>
+        </w:rPr>
+        <w:t>功能等，</w:t>
+      </w:r>
+      <w:r>
+        <w:rPr>
+          <w:rFonts w:hint="eastAsia"/>
+        </w:rPr>
+        <w:t>简单、重复、低效的操作</w:t>
+      </w:r>
+      <w:r>
+        <w:rPr>
+          <w:rFonts w:hint="eastAsia"/>
+        </w:rPr>
+        <w:t>减少现有系统</w:t>
+      </w:r>
+      <w:r>
+        <w:rPr>
+          <w:rFonts w:hint="eastAsia"/>
+        </w:rPr>
+        <w:t>使用、</w:t>
+      </w:r>
+      <w:r>
+        <w:rPr>
+          <w:rFonts w:hint="eastAsia"/>
+        </w:rPr>
+        <w:t>维护复杂度，提高用户使用体验</w:t>
+      </w:r>
+    </w:p>
+    <w:p>
+      <w:pPr>
+        <w:pStyle w:val="a3"/>
+        <w:numPr>
+          <w:ilvl w:val="0"/>
+          <w:numId w:val="6"/>
+        </w:numPr>
+        <w:ind w:firstLineChars="0"/>
+      </w:pPr>
+      <w:r>
+        <w:rPr>
+          <w:rFonts w:hint="eastAsia"/>
+        </w:rPr>
+        <w:t>所有</w:t>
+      </w:r>
+      <w:r>
+        <w:rPr>
+          <w:rFonts w:hint="eastAsia"/>
+        </w:rPr>
+        <w:t>USB</w:t>
+      </w:r>
+      <w:r>
+        <w:rPr>
+          <w:rFonts w:hint="eastAsia"/>
+        </w:rPr>
+        <w:t>设备（</w:t>
+      </w:r>
+      <w:r>
+        <w:rPr>
+          <w:rFonts w:hint="eastAsia"/>
+        </w:rPr>
+        <w:t>CA</w:t>
+      </w:r>
+      <w:r>
+        <w:rPr>
+          <w:rFonts w:hint="eastAsia"/>
+        </w:rPr>
+        <w:t>、税控盘等）相关功能，在代账公司或云帐房机房执行</w:t>
+      </w:r>
+    </w:p>
+    <w:p>
+      <w:pPr>
+        <w:pStyle w:val="a3"/>
+        <w:numPr>
+          <w:ilvl w:val="0"/>
+          <w:numId w:val="6"/>
+        </w:numPr>
+        <w:ind w:firstLineChars="0"/>
+      </w:pPr>
+      <w:r>
+        <w:rPr>
+          <w:rFonts w:hint="eastAsia"/>
+        </w:rPr>
+        <w:t>企业可以使用</w:t>
+      </w:r>
+      <w:r>
+        <w:rPr>
+          <w:rFonts w:hint="eastAsia"/>
+        </w:rPr>
+        <w:t>USB</w:t>
+      </w:r>
+      <w:r>
+        <w:rPr>
+          <w:rFonts w:hint="eastAsia"/>
+        </w:rPr>
+        <w:t>设备及相应系统进行日常操作</w:t>
+      </w:r>
+    </w:p>
+    <w:p>
+      <w:pPr>
+        <w:pStyle w:val="a3"/>
+        <w:numPr>
+          <w:ilvl w:val="0"/>
+          <w:numId w:val="6"/>
+        </w:numPr>
+        <w:ind w:firstLineChars="0"/>
+      </w:pPr>
+      <w:r>
+        <w:rPr>
+          <w:rFonts w:hint="eastAsia"/>
+        </w:rPr>
+        <w:t>通过</w:t>
+      </w:r>
+      <w:r>
+        <w:rPr>
+          <w:rFonts w:hint="eastAsia"/>
+        </w:rPr>
+        <w:t>WEB</w:t>
+      </w:r>
+      <w:r>
+        <w:rPr>
+          <w:rFonts w:hint="eastAsia"/>
+        </w:rPr>
+        <w:t>页面</w:t>
+      </w:r>
+      <w:r>
+        <w:rPr>
+          <w:rFonts w:hint="eastAsia"/>
+        </w:rPr>
+        <w:t>进行</w:t>
+      </w:r>
+      <w:r>
+        <w:rPr>
+          <w:rFonts w:hint="eastAsia"/>
+        </w:rPr>
+        <w:t>USB</w:t>
+      </w:r>
+      <w:r>
+        <w:rPr>
+          <w:rFonts w:hint="eastAsia"/>
+        </w:rPr>
+        <w:t>_SHARE</w:t>
+      </w:r>
+      <w:r>
+        <w:rPr>
+          <w:rFonts w:hint="eastAsia"/>
+        </w:rPr>
+        <w:t>管理</w:t>
+      </w:r>
+      <w:r>
+        <w:rPr>
+          <w:rFonts w:hint="eastAsia"/>
+        </w:rPr>
+        <w:t>、</w:t>
+      </w:r>
+      <w:r>
+        <w:rPr>
+          <w:rFonts w:hint="eastAsia"/>
+        </w:rPr>
+        <w:t>USB_SHARE</w:t>
+      </w:r>
+      <w:r>
+        <w:rPr>
+          <w:rFonts w:hint="eastAsia"/>
+        </w:rPr>
+        <w:t>端口</w:t>
+      </w:r>
+      <w:r>
+        <w:rPr>
+          <w:rFonts w:hint="eastAsia"/>
+        </w:rPr>
+        <w:t>接入</w:t>
+      </w:r>
+      <w:r>
+        <w:rPr>
+          <w:rFonts w:hint="eastAsia"/>
+        </w:rPr>
+        <w:t>USB</w:t>
+      </w:r>
+      <w:r>
+        <w:rPr>
+          <w:rFonts w:hint="eastAsia"/>
+        </w:rPr>
+        <w:t>设备</w:t>
+      </w:r>
+      <w:r>
+        <w:rPr>
+          <w:rFonts w:hint="eastAsia"/>
+        </w:rPr>
+        <w:t>管理</w:t>
+      </w:r>
+    </w:p>
+    <w:p>
+      <w:pPr>
+        <w:pStyle w:val="a3"/>
+        <w:numPr>
+          <w:ilvl w:val="0"/>
+          <w:numId w:val="6"/>
+        </w:numPr>
+        <w:ind w:firstLineChars="0"/>
+      </w:pPr>
+      <w:r>
+        <w:rPr>
+          <w:rFonts w:hint="eastAsia"/>
+        </w:rPr>
+        <w:t>云帐房系统与云帐房用户共享</w:t>
+      </w:r>
+      <w:r>
+        <w:rPr>
+          <w:rFonts w:hint="eastAsia"/>
+        </w:rPr>
+        <w:t>USB</w:t>
+      </w:r>
+      <w:r>
+        <w:rPr>
+          <w:rFonts w:hint="eastAsia"/>
+        </w:rPr>
+        <w:t>设备</w:t>
+      </w:r>
+    </w:p>
+    <w:p>
+      <w:pPr>
+        <w:pStyle w:val="a3"/>
+        <w:numPr>
+          <w:ilvl w:val="0"/>
+          <w:numId w:val="6"/>
+        </w:numPr>
+        <w:ind w:firstLineChars="0"/>
+        <w:rPr>
+          <w:rFonts w:hint="eastAsia"/>
+        </w:rPr>
+      </w:pPr>
+      <w:r>
+        <w:rPr>
+          <w:rFonts w:hint="eastAsia"/>
+        </w:rPr>
+        <w:t>利用云计算集中数据管理，集中</w:t>
+      </w:r>
+      <w:r>
+        <w:rPr>
+          <w:rFonts w:hint="eastAsia"/>
+        </w:rPr>
+        <w:t>数据</w:t>
+      </w:r>
+      <w:r>
+        <w:rPr>
+          <w:rFonts w:hint="eastAsia"/>
+        </w:rPr>
+        <w:t>计算</w:t>
+      </w:r>
+    </w:p>
+    <w:p>
+      <w:pPr>
+        <w:pStyle w:val="a3"/>
+        <w:numPr>
+          <w:ilvl w:val="0"/>
+          <w:numId w:val="6"/>
+        </w:numPr>
+        <w:ind w:firstLineChars="0"/>
+      </w:pPr>
+      <w:r>
+        <w:rPr>
+          <w:rFonts w:hint="eastAsia"/>
+        </w:rPr>
+        <w:t>利用接口系统并行处理与外部系统对接</w:t>
+      </w:r>
+    </w:p>
+    <w:p>
+      <w:pPr>
+        <w:rPr>
+          <w:rFonts w:hint="eastAsia"/>
+        </w:rPr>
+      </w:pPr>
+    </w:p>
+    <w:p>
+      <w:pPr>
+        <w:rPr>
+          <w:rFonts w:hint="eastAsia"/>
+        </w:rPr>
+      </w:pPr>
+      <w:r>
+        <w:rPr>
+          <w:rFonts w:hint="eastAsia"/>
+        </w:rPr>
+        <w:t>如果</w:t>
+      </w:r>
+      <w:r>
+        <w:rPr>
+          <w:rFonts w:hint="eastAsia"/>
+        </w:rPr>
+        <w:t>USB</w:t>
+      </w:r>
+      <w:r>
+        <w:rPr>
+          <w:rFonts w:hint="eastAsia"/>
+        </w:rPr>
+        <w:t>设备上公网，</w:t>
+      </w:r>
+      <w:r>
+        <w:rPr>
+          <w:rFonts w:hint="eastAsia"/>
+        </w:rPr>
+        <w:t>如果报税机、开票机都可以访问云帐房云服务，</w:t>
+      </w:r>
+      <w:r>
+        <w:rPr>
+          <w:rFonts w:hint="eastAsia"/>
+        </w:rPr>
+        <w:t>那么</w:t>
+      </w:r>
+    </w:p>
+    <w:p>
+      <w:pPr>
+        <w:rPr>
+          <w:rFonts w:hint="eastAsia"/>
+        </w:rPr>
+      </w:pPr>
+      <w:r>
+        <w:rPr>
+          <w:rFonts w:hint="eastAsia"/>
+        </w:rPr>
+        <w:t>接口系统还需要</w:t>
+      </w:r>
+      <w:r>
+        <w:rPr>
+          <w:rFonts w:hint="eastAsia"/>
+        </w:rPr>
+        <w:t>Service</w:t>
+      </w:r>
+      <w:r>
+        <w:rPr>
+          <w:rFonts w:hint="eastAsia"/>
+        </w:rPr>
+        <w:t>么？</w:t>
+      </w:r>
+      <w:r>
+        <w:rPr>
+          <w:rFonts w:hint="eastAsia"/>
+        </w:rPr>
+        <w:t>降低云端并发连接数</w:t>
+      </w:r>
+    </w:p>
+    <w:p>
+      <w:r>
+        <w:rPr>
+          <w:rFonts w:hint="eastAsia"/>
+        </w:rPr>
+        <w:t>接口系统还需要分布式么？</w:t>
+      </w:r>
+    </w:p>
+    <w:p>
+      <w:pPr>
+        <w:rPr>
+          <w:rFonts w:hint="eastAsia"/>
+        </w:rPr>
+      </w:pPr>
+    </w:p>
+    <w:p>
+      <w:pPr>
+        <w:rPr>
+          <w:rFonts w:hint="eastAsia"/>
+        </w:rPr>
+      </w:pPr>
+      <w:r>
+        <w:rPr>
+          <w:rFonts w:hint="eastAsia"/>
+        </w:rPr>
+        <w:t>云端与接口系统建立</w:t>
+      </w:r>
+      <w:r>
+        <w:rPr>
+          <w:rFonts w:hint="eastAsia"/>
+        </w:rPr>
+        <w:t>TCP</w:t>
+      </w:r>
+      <w:r>
+        <w:rPr>
+          <w:rFonts w:hint="eastAsia"/>
+        </w:rPr>
+        <w:t>长连接？</w:t>
+      </w:r>
+    </w:p>
+    <w:p>
+      <w:pPr>
+        <w:rPr>
+          <w:rFonts w:hint="eastAsia"/>
+        </w:rPr>
+      </w:pPr>
+      <w:r>
+        <w:rPr>
+          <w:rFonts w:hint="eastAsia"/>
+        </w:rPr>
+        <w:t>接口系统内部使用</w:t>
+      </w:r>
+      <w:r>
+        <w:rPr>
+          <w:rFonts w:hint="eastAsia"/>
+        </w:rPr>
+        <w:t>消息队列框架</w:t>
+      </w:r>
+      <w:r>
+        <w:rPr>
+          <w:rFonts w:hint="eastAsia"/>
+        </w:rPr>
+        <w:t>?</w:t>
+      </w:r>
+    </w:p>
+    <w:p>
+      <w:pPr>
+        <w:rPr>
+          <w:rFonts w:hint="eastAsia"/>
+        </w:rPr>
+      </w:pPr>
+    </w:p>
+    <w:p>
+      <w:r>
+        <w:rPr>
+          <w:rFonts w:hint="eastAsia"/>
+        </w:rPr>
+        <w:t>分布式实时并行计算系统</w:t>
+      </w:r>
     </w:p>
     <w:p>
       <w:pPr>
@@ -89,9 +600,6 @@
           <w:ilvl w:val="0"/>
           <w:numId w:val="2"/>
         </w:numPr>
-        <w:rPr>
-          <w:rFonts w:hint="eastAsia"/>
-        </w:rPr>
       </w:pPr>
       <w:r>
         <w:rPr>
@@ -100,41 +608,177 @@
         <w:t>系统物理结构图</w:t>
       </w:r>
     </w:p>
-    <w:p>
-      <w:pPr>
-        <w:rPr>
-          <w:rFonts w:hint="eastAsia"/>
-        </w:rPr>
-      </w:pPr>
-    </w:p>
-    <w:p>
-      <w:pPr>
-        <w:rPr>
-          <w:rFonts w:hint="eastAsia"/>
-        </w:rPr>
-      </w:pPr>
-    </w:p>
-    <w:p>
-      <w:pPr>
-        <w:rPr>
-          <w:rFonts w:hint="eastAsia"/>
-        </w:rPr>
-      </w:pPr>
-    </w:p>
-    <w:p>
-      <w:pPr>
-        <w:rPr>
-          <w:rFonts w:hint="eastAsia"/>
-        </w:rPr>
-      </w:pPr>
-    </w:p>
-    <w:p>
-      <w:pPr>
-        <w:rPr>
-          <w:rFonts w:hint="eastAsia"/>
-        </w:rPr>
-      </w:pPr>
-    </w:p>
+    <w:p/>
+    <w:p>
+      <w:pPr>
+        <w:rPr>
+          <w:rFonts w:hint="eastAsia"/>
+        </w:rPr>
+      </w:pPr>
+      <w:r>
+        <w:rPr>
+          <w:rFonts w:hint="eastAsia"/>
+        </w:rPr>
+        <w:t>云帐房部署集群，实现非代账公司用户的财税业务？</w:t>
+      </w:r>
+    </w:p>
+    <w:p/>
+    <w:p>
+      <w:pPr>
+        <w:rPr>
+          <w:rFonts w:hint="eastAsia"/>
+        </w:rPr>
+      </w:pPr>
+      <w:r>
+        <w:rPr>
+          <w:rFonts w:hint="eastAsia"/>
+        </w:rPr>
+        <w:t>全网</w:t>
+      </w:r>
+      <w:r>
+        <w:rPr>
+          <w:rFonts w:hint="eastAsia"/>
+        </w:rPr>
+        <w:t>财税系统实时运行</w:t>
+      </w:r>
+      <w:r>
+        <w:rPr>
+          <w:rFonts w:hint="eastAsia"/>
+        </w:rPr>
+        <w:t>监控系统</w:t>
+      </w:r>
+    </w:p>
+    <w:p>
+      <w:pPr>
+        <w:rPr>
+          <w:rFonts w:hint="eastAsia"/>
+        </w:rPr>
+      </w:pPr>
+      <w:r>
+        <w:rPr>
+          <w:rFonts w:hint="eastAsia"/>
+        </w:rPr>
+        <w:t>地理信息系统（</w:t>
+      </w:r>
+      <w:r>
+        <w:rPr>
+          <w:rFonts w:hint="eastAsia"/>
+        </w:rPr>
+        <w:t>Geographic Information System</w:t>
+      </w:r>
+      <w:r>
+        <w:rPr>
+          <w:rFonts w:hint="eastAsia"/>
+        </w:rPr>
+        <w:t>或</w:t>
+      </w:r>
+      <w:r>
+        <w:rPr>
+          <w:rFonts w:hint="eastAsia"/>
+        </w:rPr>
+        <w:t xml:space="preserve"> Geo</w:t>
+      </w:r>
+      <w:r>
+        <w:rPr>
+          <w:rFonts w:hint="eastAsia"/>
+        </w:rPr>
+        <w:t>－</w:t>
+      </w:r>
+      <w:r>
+        <w:rPr>
+          <w:rFonts w:hint="eastAsia"/>
+        </w:rPr>
+        <w:t>Information system</w:t>
+      </w:r>
+      <w:r>
+        <w:rPr>
+          <w:rFonts w:hint="eastAsia"/>
+        </w:rPr>
+        <w:t>，</w:t>
+      </w:r>
+      <w:r>
+        <w:rPr>
+          <w:rFonts w:hint="eastAsia"/>
+        </w:rPr>
+        <w:t>GIS</w:t>
+      </w:r>
+      <w:r>
+        <w:rPr>
+          <w:rFonts w:hint="eastAsia"/>
+        </w:rPr>
+        <w:t>）</w:t>
+      </w:r>
+    </w:p>
+    <w:p>
+      <w:pPr>
+        <w:rPr>
+          <w:rFonts w:hint="eastAsia"/>
+        </w:rPr>
+      </w:pPr>
+      <w:r>
+        <w:rPr>
+          <w:rFonts w:hint="eastAsia"/>
+        </w:rPr>
+        <w:t>LBS(</w:t>
+      </w:r>
+      <w:r>
+        <w:rPr>
+          <w:rFonts w:hint="eastAsia"/>
+        </w:rPr>
+        <w:t>基于位置服务</w:t>
+      </w:r>
+      <w:r>
+        <w:rPr>
+          <w:rFonts w:hint="eastAsia"/>
+        </w:rPr>
+        <w:t>)</w:t>
+      </w:r>
+    </w:p>
+    <w:p>
+      <w:pPr>
+        <w:rPr>
+          <w:rFonts w:hint="eastAsia"/>
+        </w:rPr>
+      </w:pPr>
+    </w:p>
+    <w:p>
+      <w:pPr>
+        <w:rPr>
+          <w:rFonts w:hint="eastAsia"/>
+        </w:rPr>
+      </w:pPr>
+      <w:r>
+        <w:rPr>
+          <w:rFonts w:hint="eastAsia"/>
+        </w:rPr>
+        <w:t>人工智能</w:t>
+      </w:r>
+      <w:r>
+        <w:rPr>
+          <w:rFonts w:hint="eastAsia"/>
+        </w:rPr>
+        <w:t>(</w:t>
+      </w:r>
+      <w:r>
+        <w:rPr>
+          <w:rFonts w:hint="eastAsia"/>
+        </w:rPr>
+        <w:t>发票扫描采集识别</w:t>
+      </w:r>
+      <w:r>
+        <w:rPr>
+          <w:rFonts w:hint="eastAsia"/>
+        </w:rPr>
+        <w:t>接入</w:t>
+      </w:r>
+      <w:r>
+        <w:rPr>
+          <w:rFonts w:hint="eastAsia"/>
+        </w:rPr>
+        <w:t>)</w:t>
+      </w:r>
+    </w:p>
+    <w:p/>
     <w:p>
       <w:pPr>
         <w:pStyle w:val="2"/>
@@ -142,14 +786,12 @@
           <w:ilvl w:val="0"/>
           <w:numId w:val="2"/>
         </w:numPr>
-        <w:rPr>
-          <w:rFonts w:hint="eastAsia"/>
-        </w:rPr>
-      </w:pPr>
-      <w:r>
-        <w:rPr>
-          <w:rFonts w:hint="eastAsia"/>
-        </w:rPr>
+      </w:pPr>
+      <w:r>
+        <w:rPr>
+          <w:rFonts w:hint="eastAsia"/>
+        </w:rPr>
+        <w:lastRenderedPageBreak/>
         <w:t>系统逻辑结构图</w:t>
       </w:r>
     </w:p>
@@ -159,42 +801,60 @@
           <w:rFonts w:hint="eastAsia"/>
         </w:rPr>
       </w:pPr>
-    </w:p>
-    <w:p>
-      <w:pPr>
-        <w:rPr>
-          <w:rFonts w:hint="eastAsia"/>
-        </w:rPr>
-      </w:pPr>
-    </w:p>
-    <w:p>
-      <w:pPr>
-        <w:rPr>
-          <w:rFonts w:hint="eastAsia"/>
-        </w:rPr>
-      </w:pPr>
-    </w:p>
-    <w:p>
-      <w:pPr>
-        <w:rPr>
-          <w:rFonts w:hint="eastAsia"/>
-        </w:rPr>
-      </w:pPr>
-    </w:p>
-    <w:p>
-      <w:pPr>
-        <w:rPr>
-          <w:rFonts w:hint="eastAsia"/>
-        </w:rPr>
-      </w:pPr>
-    </w:p>
-    <w:p>
-      <w:pPr>
-        <w:rPr>
-          <w:rFonts w:hint="eastAsia"/>
-        </w:rPr>
-      </w:pPr>
-    </w:p>
+      <w:r>
+        <w:rPr>
+          <w:rFonts w:hint="eastAsia"/>
+          <w:noProof/>
+        </w:rPr>
+        <w:drawing>
+          <wp:inline distT="0" distB="0" distL="0" distR="0">
+            <wp:extent cx="5274310" cy="5507651"/>
+            <wp:effectExtent l="19050" t="0" r="2540" b="0"/>
+            <wp:docPr id="25" name="图片 25"/>
+            <wp:cNvGraphicFramePr>
+              <a:graphicFrameLocks xmlns:a="http://schemas.openxmlformats.org/drawingml/2006/main" noChangeAspect="1"/>
+            </wp:cNvGraphicFramePr>
+            <a:graphic xmlns:a="http://schemas.openxmlformats.org/drawingml/2006/main">
+              <a:graphicData uri="http://schemas.openxmlformats.org/drawingml/2006/picture">
+                <pic:pic xmlns:pic="http://schemas.openxmlformats.org/drawingml/2006/picture">
+                  <pic:nvPicPr>
+                    <pic:cNvPr id="0" name="Picture 25"/>
+                    <pic:cNvPicPr>
+                      <a:picLocks noChangeAspect="1" noChangeArrowheads="1"/>
+                    </pic:cNvPicPr>
+                  </pic:nvPicPr>
+                  <pic:blipFill>
+                    <a:blip r:embed="rId7" cstate="print"/>
+                    <a:srcRect/>
+                    <a:stretch>
+                      <a:fillRect/>
+                    </a:stretch>
+                  </pic:blipFill>
+                  <pic:spPr bwMode="auto">
+                    <a:xfrm>
+                      <a:off x="0" y="0"/>
+                      <a:ext cx="5274310" cy="5507651"/>
+                    </a:xfrm>
+                    <a:prstGeom prst="rect">
+                      <a:avLst/>
+                    </a:prstGeom>
+                    <a:noFill/>
+                    <a:ln w="9525">
+                      <a:noFill/>
+                      <a:miter lim="800000"/>
+                      <a:headEnd/>
+                      <a:tailEnd/>
+                    </a:ln>
+                  </pic:spPr>
+                </pic:pic>
+              </a:graphicData>
+            </a:graphic>
+          </wp:inline>
+        </w:drawing>
+      </w:r>
+    </w:p>
+    <w:p/>
+    <w:p/>
     <w:p>
       <w:pPr>
         <w:pStyle w:val="2"/>
@@ -202,9 +862,6 @@
           <w:ilvl w:val="0"/>
           <w:numId w:val="2"/>
         </w:numPr>
-        <w:rPr>
-          <w:rFonts w:hint="eastAsia"/>
-        </w:rPr>
       </w:pPr>
       <w:r>
         <w:rPr>
@@ -215,46 +872,1405 @@
     </w:p>
     <w:p>
       <w:pPr>
-        <w:rPr>
-          <w:rFonts w:hint="eastAsia"/>
-        </w:rPr>
-      </w:pPr>
-    </w:p>
-    <w:p>
-      <w:pPr>
-        <w:rPr>
-          <w:rFonts w:hint="eastAsia"/>
-        </w:rPr>
-      </w:pPr>
-    </w:p>
-    <w:p>
-      <w:pPr>
-        <w:rPr>
-          <w:rFonts w:hint="eastAsia"/>
-        </w:rPr>
-      </w:pPr>
-    </w:p>
-    <w:p>
-      <w:pPr>
-        <w:rPr>
-          <w:rFonts w:hint="eastAsia"/>
-        </w:rPr>
-      </w:pPr>
-    </w:p>
-    <w:p>
-      <w:pPr>
-        <w:rPr>
-          <w:rFonts w:hint="eastAsia"/>
-        </w:rPr>
-      </w:pPr>
-    </w:p>
-    <w:p>
-      <w:pPr>
-        <w:rPr>
-          <w:rFonts w:hint="eastAsia"/>
-        </w:rPr>
-      </w:pPr>
-    </w:p>
+        <w:pStyle w:val="3"/>
+      </w:pPr>
+      <w:proofErr w:type="spellStart"/>
+      <w:r>
+        <w:rPr>
+          <w:rFonts w:hint="eastAsia"/>
+        </w:rPr>
+        <w:t>ZooKeeper</w:t>
+      </w:r>
+      <w:proofErr w:type="spellEnd"/>
+    </w:p>
+    <w:p>
+      <w:r>
+        <w:rPr>
+          <w:rFonts w:hint="eastAsia"/>
+        </w:rPr>
+        <w:t>单一故障点</w:t>
+      </w:r>
+    </w:p>
+    <w:p>
+      <w:r>
+        <w:rPr>
+          <w:rFonts w:hint="eastAsia"/>
+        </w:rPr>
+        <w:t>投票选举</w:t>
+      </w:r>
+      <w:r>
+        <w:rPr>
+          <w:rFonts w:hint="eastAsia"/>
+        </w:rPr>
+        <w:t>D</w:t>
+      </w:r>
+      <w:r>
+        <w:t>ispatcher</w:t>
+      </w:r>
+    </w:p>
+    <w:p>
+      <w:r>
+        <w:rPr>
+          <w:rFonts w:hint="eastAsia"/>
+          <w:noProof/>
+        </w:rPr>
+        <w:lastRenderedPageBreak/>
+        <w:drawing>
+          <wp:inline distT="0" distB="0" distL="0" distR="0">
+            <wp:extent cx="5274310" cy="5654718"/>
+            <wp:effectExtent l="19050" t="0" r="2540" b="0"/>
+            <wp:docPr id="3" name="图片 4"/>
+            <wp:cNvGraphicFramePr>
+              <a:graphicFrameLocks xmlns:a="http://schemas.openxmlformats.org/drawingml/2006/main" noChangeAspect="1"/>
+            </wp:cNvGraphicFramePr>
+            <a:graphic xmlns:a="http://schemas.openxmlformats.org/drawingml/2006/main">
+              <a:graphicData uri="http://schemas.openxmlformats.org/drawingml/2006/picture">
+                <pic:pic xmlns:pic="http://schemas.openxmlformats.org/drawingml/2006/picture">
+                  <pic:nvPicPr>
+                    <pic:cNvPr id="0" name="Picture 4"/>
+                    <pic:cNvPicPr>
+                      <a:picLocks noChangeAspect="1" noChangeArrowheads="1"/>
+                    </pic:cNvPicPr>
+                  </pic:nvPicPr>
+                  <pic:blipFill>
+                    <a:blip r:embed="rId8" cstate="print"/>
+                    <a:srcRect/>
+                    <a:stretch>
+                      <a:fillRect/>
+                    </a:stretch>
+                  </pic:blipFill>
+                  <pic:spPr bwMode="auto">
+                    <a:xfrm>
+                      <a:off x="0" y="0"/>
+                      <a:ext cx="5274310" cy="5654718"/>
+                    </a:xfrm>
+                    <a:prstGeom prst="rect">
+                      <a:avLst/>
+                    </a:prstGeom>
+                    <a:noFill/>
+                    <a:ln w="9525">
+                      <a:noFill/>
+                      <a:miter lim="800000"/>
+                      <a:headEnd/>
+                      <a:tailEnd/>
+                    </a:ln>
+                  </pic:spPr>
+                </pic:pic>
+              </a:graphicData>
+            </a:graphic>
+          </wp:inline>
+        </w:drawing>
+      </w:r>
+    </w:p>
+    <w:p/>
+    <w:p>
+      <w:pPr>
+        <w:pStyle w:val="a3"/>
+        <w:numPr>
+          <w:ilvl w:val="0"/>
+          <w:numId w:val="7"/>
+        </w:numPr>
+        <w:ind w:firstLineChars="0"/>
+      </w:pPr>
+      <w:r>
+        <w:rPr>
+          <w:rFonts w:hint="eastAsia"/>
+        </w:rPr>
+        <w:t>最终一致性：</w:t>
+      </w:r>
+      <w:r>
+        <w:rPr>
+          <w:rFonts w:hint="eastAsia"/>
+        </w:rPr>
+        <w:t>Client</w:t>
+      </w:r>
+      <w:r>
+        <w:rPr>
+          <w:rFonts w:hint="eastAsia"/>
+        </w:rPr>
+        <w:t>不论连接到哪个</w:t>
+      </w:r>
+      <w:r>
+        <w:rPr>
+          <w:rFonts w:hint="eastAsia"/>
+        </w:rPr>
+        <w:t>Service</w:t>
+      </w:r>
+      <w:r>
+        <w:rPr>
+          <w:rFonts w:hint="eastAsia"/>
+        </w:rPr>
+        <w:t>，得到的都是同一个视图，这是</w:t>
+      </w:r>
+      <w:proofErr w:type="spellStart"/>
+      <w:r>
+        <w:rPr>
+          <w:rFonts w:hint="eastAsia"/>
+        </w:rPr>
+        <w:t>ZooKeeper</w:t>
+      </w:r>
+      <w:proofErr w:type="spellEnd"/>
+      <w:r>
+        <w:rPr>
+          <w:rFonts w:hint="eastAsia"/>
+        </w:rPr>
+        <w:t>最重要的功能</w:t>
+      </w:r>
+    </w:p>
+    <w:p>
+      <w:pPr>
+        <w:pStyle w:val="a3"/>
+        <w:numPr>
+          <w:ilvl w:val="0"/>
+          <w:numId w:val="7"/>
+        </w:numPr>
+        <w:ind w:firstLineChars="0"/>
+      </w:pPr>
+      <w:r>
+        <w:rPr>
+          <w:rFonts w:hint="eastAsia"/>
+        </w:rPr>
+        <w:t>可靠性：具有简单、健壮、良好的性能，如果消息</w:t>
+      </w:r>
+      <w:r>
+        <w:rPr>
+          <w:rFonts w:hint="eastAsia"/>
+        </w:rPr>
+        <w:t>message</w:t>
+      </w:r>
+      <w:r>
+        <w:rPr>
+          <w:rFonts w:hint="eastAsia"/>
+        </w:rPr>
+        <w:t>被一个</w:t>
+      </w:r>
+      <w:r>
+        <w:rPr>
+          <w:rFonts w:hint="eastAsia"/>
+        </w:rPr>
+        <w:t>Service</w:t>
+      </w:r>
+      <w:r>
+        <w:rPr>
+          <w:rFonts w:hint="eastAsia"/>
+        </w:rPr>
+        <w:t>接收，那么</w:t>
+      </w:r>
+      <w:r>
+        <w:rPr>
+          <w:rFonts w:hint="eastAsia"/>
+        </w:rPr>
+        <w:t>message</w:t>
+      </w:r>
+      <w:r>
+        <w:rPr>
+          <w:rFonts w:hint="eastAsia"/>
+        </w:rPr>
+        <w:t>将被所有的服务器接收</w:t>
+      </w:r>
+    </w:p>
+    <w:p>
+      <w:pPr>
+        <w:pStyle w:val="a3"/>
+        <w:numPr>
+          <w:ilvl w:val="0"/>
+          <w:numId w:val="7"/>
+        </w:numPr>
+        <w:ind w:firstLineChars="0"/>
+      </w:pPr>
+      <w:r>
+        <w:rPr>
+          <w:rFonts w:hint="eastAsia"/>
+        </w:rPr>
+        <w:t>实时性：</w:t>
+      </w:r>
+      <w:proofErr w:type="spellStart"/>
+      <w:r>
+        <w:rPr>
+          <w:rFonts w:hint="eastAsia"/>
+        </w:rPr>
+        <w:t>ZooKeeper</w:t>
+      </w:r>
+      <w:proofErr w:type="spellEnd"/>
+      <w:r>
+        <w:rPr>
+          <w:rFonts w:hint="eastAsia"/>
+        </w:rPr>
+        <w:t>保证</w:t>
+      </w:r>
+      <w:r>
+        <w:rPr>
+          <w:rFonts w:hint="eastAsia"/>
+        </w:rPr>
+        <w:t>Client</w:t>
+      </w:r>
+      <w:r>
+        <w:rPr>
+          <w:rFonts w:hint="eastAsia"/>
+        </w:rPr>
+        <w:t>将在一个时间间隔范围内获得</w:t>
+      </w:r>
+      <w:r>
+        <w:rPr>
+          <w:rFonts w:hint="eastAsia"/>
+        </w:rPr>
+        <w:t>Service</w:t>
+      </w:r>
+      <w:r>
+        <w:rPr>
+          <w:rFonts w:hint="eastAsia"/>
+        </w:rPr>
+        <w:t>的更新信息，或者</w:t>
+      </w:r>
+      <w:r>
+        <w:rPr>
+          <w:rFonts w:hint="eastAsia"/>
+        </w:rPr>
+        <w:t>Service</w:t>
+      </w:r>
+      <w:r>
+        <w:rPr>
+          <w:rFonts w:hint="eastAsia"/>
+        </w:rPr>
+        <w:t>失效的信息。但由于网络延时等原因，</w:t>
+      </w:r>
+      <w:proofErr w:type="spellStart"/>
+      <w:r>
+        <w:rPr>
+          <w:rFonts w:hint="eastAsia"/>
+        </w:rPr>
+        <w:t>ZooKeeper</w:t>
+      </w:r>
+      <w:proofErr w:type="spellEnd"/>
+      <w:r>
+        <w:rPr>
+          <w:rFonts w:hint="eastAsia"/>
+        </w:rPr>
+        <w:t>不能保证两个客户端能同时得到刚更新的数据，如果需要最新数据，应该在读数据之前调用</w:t>
+      </w:r>
+      <w:r>
+        <w:rPr>
+          <w:rFonts w:hint="eastAsia"/>
+        </w:rPr>
+        <w:t>sync()</w:t>
+      </w:r>
+      <w:r>
+        <w:rPr>
+          <w:rFonts w:hint="eastAsia"/>
+        </w:rPr>
+        <w:t>接口</w:t>
+      </w:r>
+    </w:p>
+    <w:p>
+      <w:pPr>
+        <w:pStyle w:val="a3"/>
+        <w:numPr>
+          <w:ilvl w:val="0"/>
+          <w:numId w:val="7"/>
+        </w:numPr>
+        <w:ind w:firstLineChars="0"/>
+      </w:pPr>
+      <w:r>
+        <w:rPr>
+          <w:rFonts w:hint="eastAsia"/>
+        </w:rPr>
+        <w:t>等待无关（</w:t>
+      </w:r>
+      <w:r>
+        <w:rPr>
+          <w:rFonts w:hint="eastAsia"/>
+        </w:rPr>
+        <w:t>wait-free</w:t>
+      </w:r>
+      <w:r>
+        <w:rPr>
+          <w:rFonts w:hint="eastAsia"/>
+        </w:rPr>
+        <w:t>）：慢的或者失效的</w:t>
+      </w:r>
+      <w:r>
+        <w:rPr>
+          <w:rFonts w:hint="eastAsia"/>
+        </w:rPr>
+        <w:t>client</w:t>
+      </w:r>
+      <w:r>
+        <w:rPr>
+          <w:rFonts w:hint="eastAsia"/>
+        </w:rPr>
+        <w:t>不得干预快速的</w:t>
+      </w:r>
+      <w:r>
+        <w:rPr>
+          <w:rFonts w:hint="eastAsia"/>
+        </w:rPr>
+        <w:t>client</w:t>
+      </w:r>
+      <w:r>
+        <w:rPr>
+          <w:rFonts w:hint="eastAsia"/>
+        </w:rPr>
+        <w:t>的请求，使得每个</w:t>
+      </w:r>
+      <w:r>
+        <w:rPr>
+          <w:rFonts w:hint="eastAsia"/>
+        </w:rPr>
+        <w:t>client</w:t>
+      </w:r>
+      <w:r>
+        <w:rPr>
+          <w:rFonts w:hint="eastAsia"/>
+        </w:rPr>
+        <w:t>都能有效的等待</w:t>
+      </w:r>
+    </w:p>
+    <w:p>
+      <w:pPr>
+        <w:pStyle w:val="a3"/>
+        <w:numPr>
+          <w:ilvl w:val="0"/>
+          <w:numId w:val="7"/>
+        </w:numPr>
+        <w:ind w:firstLineChars="0"/>
+      </w:pPr>
+      <w:r>
+        <w:rPr>
+          <w:rFonts w:hint="eastAsia"/>
+        </w:rPr>
+        <w:t>原子性：更新只能成功或者失败，没有中间状态</w:t>
+      </w:r>
+    </w:p>
+    <w:p>
+      <w:pPr>
+        <w:pStyle w:val="a3"/>
+        <w:numPr>
+          <w:ilvl w:val="0"/>
+          <w:numId w:val="7"/>
+        </w:numPr>
+        <w:ind w:firstLineChars="0"/>
+      </w:pPr>
+      <w:r>
+        <w:rPr>
+          <w:rFonts w:hint="eastAsia"/>
+        </w:rPr>
+        <w:t>顺序性：包括全局有序和偏序两种：全局有序是指如果在一台服务器上消息</w:t>
+      </w:r>
+      <w:r>
+        <w:rPr>
+          <w:rFonts w:hint="eastAsia"/>
+        </w:rPr>
+        <w:t>a</w:t>
+      </w:r>
+      <w:r>
+        <w:rPr>
+          <w:rFonts w:hint="eastAsia"/>
+        </w:rPr>
+        <w:t>在消息</w:t>
+      </w:r>
+      <w:r>
+        <w:rPr>
+          <w:rFonts w:hint="eastAsia"/>
+        </w:rPr>
+        <w:t>b</w:t>
+      </w:r>
+      <w:r>
+        <w:rPr>
+          <w:rFonts w:hint="eastAsia"/>
+        </w:rPr>
+        <w:t>前发布，则在所有</w:t>
+      </w:r>
+      <w:r>
+        <w:rPr>
+          <w:rFonts w:hint="eastAsia"/>
+        </w:rPr>
+        <w:t>Server</w:t>
+      </w:r>
+      <w:r>
+        <w:rPr>
+          <w:rFonts w:hint="eastAsia"/>
+        </w:rPr>
+        <w:t>上消息</w:t>
+      </w:r>
+      <w:r>
+        <w:rPr>
+          <w:rFonts w:hint="eastAsia"/>
+        </w:rPr>
+        <w:t>a</w:t>
+      </w:r>
+      <w:r>
+        <w:rPr>
+          <w:rFonts w:hint="eastAsia"/>
+        </w:rPr>
+        <w:t>都将在消息</w:t>
+      </w:r>
+      <w:r>
+        <w:rPr>
+          <w:rFonts w:hint="eastAsia"/>
+        </w:rPr>
+        <w:t>b</w:t>
+      </w:r>
+      <w:r>
+        <w:rPr>
+          <w:rFonts w:hint="eastAsia"/>
+        </w:rPr>
+        <w:t>前被发布；偏序是指如果一个消息</w:t>
+      </w:r>
+      <w:r>
+        <w:rPr>
+          <w:rFonts w:hint="eastAsia"/>
+        </w:rPr>
+        <w:t>b</w:t>
+      </w:r>
+      <w:r>
+        <w:rPr>
+          <w:rFonts w:hint="eastAsia"/>
+        </w:rPr>
+        <w:t>在消息</w:t>
+      </w:r>
+      <w:r>
+        <w:rPr>
+          <w:rFonts w:hint="eastAsia"/>
+        </w:rPr>
+        <w:t>a</w:t>
+      </w:r>
+      <w:r>
+        <w:rPr>
+          <w:rFonts w:hint="eastAsia"/>
+        </w:rPr>
+        <w:t>后被同一个发送者发布，</w:t>
+      </w:r>
+      <w:r>
+        <w:rPr>
+          <w:rFonts w:hint="eastAsia"/>
+        </w:rPr>
+        <w:t>a</w:t>
+      </w:r>
+      <w:r>
+        <w:rPr>
+          <w:rFonts w:hint="eastAsia"/>
+        </w:rPr>
+        <w:t>必将排在</w:t>
+      </w:r>
+      <w:r>
+        <w:rPr>
+          <w:rFonts w:hint="eastAsia"/>
+        </w:rPr>
+        <w:t>b</w:t>
+      </w:r>
+      <w:r>
+        <w:rPr>
+          <w:rFonts w:hint="eastAsia"/>
+        </w:rPr>
+        <w:t>前面</w:t>
+      </w:r>
+    </w:p>
+    <w:p>
+      <w:pPr>
+        <w:jc w:val="center"/>
+      </w:pPr>
+      <w:r>
+        <w:rPr>
+          <w:noProof/>
+        </w:rPr>
+        <w:lastRenderedPageBreak/>
+        <w:drawing>
+          <wp:inline distT="0" distB="0" distL="0" distR="0">
+            <wp:extent cx="4171950" cy="1971656"/>
+            <wp:effectExtent l="19050" t="0" r="0" b="0"/>
+            <wp:docPr id="5" name="图片 1"/>
+            <wp:cNvGraphicFramePr>
+              <a:graphicFrameLocks xmlns:a="http://schemas.openxmlformats.org/drawingml/2006/main" noChangeAspect="1"/>
+            </wp:cNvGraphicFramePr>
+            <a:graphic xmlns:a="http://schemas.openxmlformats.org/drawingml/2006/main">
+              <a:graphicData uri="http://schemas.openxmlformats.org/drawingml/2006/picture">
+                <pic:pic xmlns:pic="http://schemas.openxmlformats.org/drawingml/2006/picture">
+                  <pic:nvPicPr>
+                    <pic:cNvPr id="0" name="Picture 1"/>
+                    <pic:cNvPicPr>
+                      <a:picLocks noChangeAspect="1" noChangeArrowheads="1"/>
+                    </pic:cNvPicPr>
+                  </pic:nvPicPr>
+                  <pic:blipFill>
+                    <a:blip r:embed="rId9" cstate="print"/>
+                    <a:srcRect/>
+                    <a:stretch>
+                      <a:fillRect/>
+                    </a:stretch>
+                  </pic:blipFill>
+                  <pic:spPr bwMode="auto">
+                    <a:xfrm>
+                      <a:off x="0" y="0"/>
+                      <a:ext cx="4169942" cy="1970707"/>
+                    </a:xfrm>
+                    <a:prstGeom prst="rect">
+                      <a:avLst/>
+                    </a:prstGeom>
+                    <a:noFill/>
+                    <a:ln w="9525">
+                      <a:noFill/>
+                      <a:miter lim="800000"/>
+                      <a:headEnd/>
+                      <a:tailEnd/>
+                    </a:ln>
+                  </pic:spPr>
+                </pic:pic>
+              </a:graphicData>
+            </a:graphic>
+          </wp:inline>
+        </w:drawing>
+      </w:r>
+    </w:p>
+    <w:p>
+      <w:pPr>
+        <w:rPr>
+          <w:rFonts w:hint="eastAsia"/>
+        </w:rPr>
+      </w:pPr>
+    </w:p>
+    <w:p>
+      <w:pPr>
+        <w:rPr>
+          <w:rFonts w:hint="eastAsia"/>
+        </w:rPr>
+      </w:pPr>
+    </w:p>
+    <w:p>
+      <w:pPr>
+        <w:rPr>
+          <w:rFonts w:hint="eastAsia"/>
+        </w:rPr>
+      </w:pPr>
+    </w:p>
+    <w:p>
+      <w:pPr>
+        <w:rPr>
+          <w:rFonts w:hint="eastAsia"/>
+        </w:rPr>
+      </w:pPr>
+    </w:p>
+    <w:p>
+      <w:pPr>
+        <w:rPr>
+          <w:rFonts w:hint="eastAsia"/>
+        </w:rPr>
+      </w:pPr>
+    </w:p>
+    <w:p>
+      <w:pPr>
+        <w:rPr>
+          <w:rFonts w:hint="eastAsia"/>
+        </w:rPr>
+      </w:pPr>
+    </w:p>
+    <w:p>
+      <w:pPr>
+        <w:rPr>
+          <w:rFonts w:hint="eastAsia"/>
+        </w:rPr>
+      </w:pPr>
+    </w:p>
+    <w:p>
+      <w:pPr>
+        <w:rPr>
+          <w:rFonts w:hint="eastAsia"/>
+        </w:rPr>
+      </w:pPr>
+    </w:p>
+    <w:p>
+      <w:pPr>
+        <w:rPr>
+          <w:rFonts w:hint="eastAsia"/>
+        </w:rPr>
+      </w:pPr>
+    </w:p>
+    <w:p>
+      <w:pPr>
+        <w:rPr>
+          <w:rFonts w:hint="eastAsia"/>
+        </w:rPr>
+      </w:pPr>
+    </w:p>
+    <w:p>
+      <w:pPr>
+        <w:rPr>
+          <w:rFonts w:hint="eastAsia"/>
+        </w:rPr>
+      </w:pPr>
+    </w:p>
+    <w:p>
+      <w:pPr>
+        <w:rPr>
+          <w:rFonts w:hint="eastAsia"/>
+        </w:rPr>
+      </w:pPr>
+    </w:p>
+    <w:p>
+      <w:pPr>
+        <w:rPr>
+          <w:rFonts w:hint="eastAsia"/>
+        </w:rPr>
+      </w:pPr>
+    </w:p>
+    <w:p>
+      <w:pPr>
+        <w:rPr>
+          <w:rFonts w:hint="eastAsia"/>
+        </w:rPr>
+      </w:pPr>
+    </w:p>
+    <w:p>
+      <w:pPr>
+        <w:rPr>
+          <w:rFonts w:hint="eastAsia"/>
+        </w:rPr>
+      </w:pPr>
+    </w:p>
+    <w:p>
+      <w:pPr>
+        <w:rPr>
+          <w:rFonts w:hint="eastAsia"/>
+        </w:rPr>
+      </w:pPr>
+    </w:p>
+    <w:p>
+      <w:pPr>
+        <w:rPr>
+          <w:rFonts w:hint="eastAsia"/>
+        </w:rPr>
+      </w:pPr>
+    </w:p>
+    <w:p>
+      <w:pPr>
+        <w:rPr>
+          <w:rFonts w:hint="eastAsia"/>
+        </w:rPr>
+      </w:pPr>
+    </w:p>
+    <w:p>
+      <w:pPr>
+        <w:rPr>
+          <w:rFonts w:hint="eastAsia"/>
+        </w:rPr>
+      </w:pPr>
+    </w:p>
+    <w:p>
+      <w:pPr>
+        <w:jc w:val="center"/>
+        <w:rPr>
+          <w:rFonts w:hint="eastAsia"/>
+        </w:rPr>
+      </w:pPr>
+      <w:r>
+        <w:rPr>
+          <w:rFonts w:hint="eastAsia"/>
+          <w:noProof/>
+        </w:rPr>
+        <w:drawing>
+          <wp:inline distT="0" distB="0" distL="0" distR="0">
+            <wp:extent cx="3352800" cy="1686560"/>
+            <wp:effectExtent l="19050" t="0" r="0" b="0"/>
+            <wp:docPr id="18" name="图片 18"/>
+            <wp:cNvGraphicFramePr>
+              <a:graphicFrameLocks xmlns:a="http://schemas.openxmlformats.org/drawingml/2006/main" noChangeAspect="1"/>
+            </wp:cNvGraphicFramePr>
+            <a:graphic xmlns:a="http://schemas.openxmlformats.org/drawingml/2006/main">
+              <a:graphicData uri="http://schemas.openxmlformats.org/drawingml/2006/picture">
+                <pic:pic xmlns:pic="http://schemas.openxmlformats.org/drawingml/2006/picture">
+                  <pic:nvPicPr>
+                    <pic:cNvPr id="0" name="Picture 18"/>
+                    <pic:cNvPicPr>
+                      <a:picLocks noChangeAspect="1" noChangeArrowheads="1"/>
+                    </pic:cNvPicPr>
+                  </pic:nvPicPr>
+                  <pic:blipFill>
+                    <a:blip r:embed="rId10" cstate="print"/>
+                    <a:srcRect/>
+                    <a:stretch>
+                      <a:fillRect/>
+                    </a:stretch>
+                  </pic:blipFill>
+                  <pic:spPr bwMode="auto">
+                    <a:xfrm>
+                      <a:off x="0" y="0"/>
+                      <a:ext cx="3352800" cy="1686560"/>
+                    </a:xfrm>
+                    <a:prstGeom prst="rect">
+                      <a:avLst/>
+                    </a:prstGeom>
+                    <a:noFill/>
+                    <a:ln w="9525">
+                      <a:noFill/>
+                      <a:miter lim="800000"/>
+                      <a:headEnd/>
+                      <a:tailEnd/>
+                    </a:ln>
+                  </pic:spPr>
+                </pic:pic>
+              </a:graphicData>
+            </a:graphic>
+          </wp:inline>
+        </w:drawing>
+      </w:r>
+    </w:p>
+    <w:p>
+      <w:pPr>
+        <w:rPr>
+          <w:rFonts w:hint="eastAsia"/>
+        </w:rPr>
+      </w:pPr>
+    </w:p>
+    <w:p>
+      <w:pPr>
+        <w:rPr>
+          <w:rFonts w:hint="eastAsia"/>
+        </w:rPr>
+      </w:pPr>
+    </w:p>
+    <w:p>
+      <w:pPr>
+        <w:rPr>
+          <w:rFonts w:hint="eastAsia"/>
+        </w:rPr>
+      </w:pPr>
+    </w:p>
+    <w:p>
+      <w:pPr>
+        <w:jc w:val="center"/>
+        <w:rPr>
+          <w:rFonts w:hint="eastAsia"/>
+        </w:rPr>
+      </w:pPr>
+    </w:p>
+    <w:p>
+      <w:pPr>
+        <w:jc w:val="center"/>
+        <w:rPr>
+          <w:rFonts w:hint="eastAsia"/>
+        </w:rPr>
+      </w:pPr>
+      <w:r>
+        <w:rPr>
+          <w:rFonts w:hint="eastAsia"/>
+          <w:noProof/>
+        </w:rPr>
+        <w:lastRenderedPageBreak/>
+        <w:drawing>
+          <wp:inline distT="0" distB="0" distL="0" distR="0">
+            <wp:extent cx="3657600" cy="3423920"/>
+            <wp:effectExtent l="19050" t="0" r="0" b="0"/>
+            <wp:docPr id="17" name="图片 17"/>
+            <wp:cNvGraphicFramePr>
+              <a:graphicFrameLocks xmlns:a="http://schemas.openxmlformats.org/drawingml/2006/main" noChangeAspect="1"/>
+            </wp:cNvGraphicFramePr>
+            <a:graphic xmlns:a="http://schemas.openxmlformats.org/drawingml/2006/main">
+              <a:graphicData uri="http://schemas.openxmlformats.org/drawingml/2006/picture">
+                <pic:pic xmlns:pic="http://schemas.openxmlformats.org/drawingml/2006/picture">
+                  <pic:nvPicPr>
+                    <pic:cNvPr id="0" name="Picture 17"/>
+                    <pic:cNvPicPr>
+                      <a:picLocks noChangeAspect="1" noChangeArrowheads="1"/>
+                    </pic:cNvPicPr>
+                  </pic:nvPicPr>
+                  <pic:blipFill>
+                    <a:blip r:embed="rId11" cstate="print"/>
+                    <a:srcRect/>
+                    <a:stretch>
+                      <a:fillRect/>
+                    </a:stretch>
+                  </pic:blipFill>
+                  <pic:spPr bwMode="auto">
+                    <a:xfrm>
+                      <a:off x="0" y="0"/>
+                      <a:ext cx="3657600" cy="3423920"/>
+                    </a:xfrm>
+                    <a:prstGeom prst="rect">
+                      <a:avLst/>
+                    </a:prstGeom>
+                    <a:noFill/>
+                    <a:ln w="9525">
+                      <a:noFill/>
+                      <a:miter lim="800000"/>
+                      <a:headEnd/>
+                      <a:tailEnd/>
+                    </a:ln>
+                  </pic:spPr>
+                </pic:pic>
+              </a:graphicData>
+            </a:graphic>
+          </wp:inline>
+        </w:drawing>
+      </w:r>
+    </w:p>
+    <w:p>
+      <w:pPr>
+        <w:rPr>
+          <w:rFonts w:hint="eastAsia"/>
+        </w:rPr>
+      </w:pPr>
+    </w:p>
+    <w:p/>
+    <w:p>
+      <w:pPr>
+        <w:rPr>
+          <w:rFonts w:hint="eastAsia"/>
+        </w:rPr>
+      </w:pPr>
+    </w:p>
+    <w:p>
+      <w:pPr>
+        <w:rPr>
+          <w:rFonts w:hint="eastAsia"/>
+        </w:rPr>
+      </w:pPr>
+    </w:p>
+    <w:p>
+      <w:pPr>
+        <w:rPr>
+          <w:rFonts w:hint="eastAsia"/>
+        </w:rPr>
+      </w:pPr>
+    </w:p>
+    <w:p>
+      <w:pPr>
+        <w:rPr>
+          <w:rFonts w:hint="eastAsia"/>
+        </w:rPr>
+      </w:pPr>
+    </w:p>
+    <w:p>
+      <w:pPr>
+        <w:rPr>
+          <w:rFonts w:hint="eastAsia"/>
+        </w:rPr>
+      </w:pPr>
+    </w:p>
+    <w:p>
+      <w:pPr>
+        <w:rPr>
+          <w:rFonts w:hint="eastAsia"/>
+        </w:rPr>
+      </w:pPr>
+    </w:p>
+    <w:p>
+      <w:pPr>
+        <w:rPr>
+          <w:rFonts w:hint="eastAsia"/>
+        </w:rPr>
+      </w:pPr>
+    </w:p>
+    <w:p>
+      <w:pPr>
+        <w:rPr>
+          <w:rFonts w:hint="eastAsia"/>
+        </w:rPr>
+      </w:pPr>
+    </w:p>
+    <w:p>
+      <w:pPr>
+        <w:rPr>
+          <w:rFonts w:hint="eastAsia"/>
+        </w:rPr>
+      </w:pPr>
+    </w:p>
+    <w:p>
+      <w:pPr>
+        <w:rPr>
+          <w:rFonts w:hint="eastAsia"/>
+        </w:rPr>
+      </w:pPr>
+    </w:p>
+    <w:p>
+      <w:pPr>
+        <w:rPr>
+          <w:rFonts w:hint="eastAsia"/>
+        </w:rPr>
+      </w:pPr>
+    </w:p>
+    <w:p>
+      <w:pPr>
+        <w:rPr>
+          <w:rFonts w:hint="eastAsia"/>
+        </w:rPr>
+      </w:pPr>
+    </w:p>
+    <w:p>
+      <w:pPr>
+        <w:rPr>
+          <w:rFonts w:hint="eastAsia"/>
+        </w:rPr>
+      </w:pPr>
+      <w:r>
+        <w:rPr>
+          <w:noProof/>
+        </w:rPr>
+        <w:lastRenderedPageBreak/>
+        <w:drawing>
+          <wp:inline distT="0" distB="0" distL="0" distR="0">
+            <wp:extent cx="5274310" cy="3955029"/>
+            <wp:effectExtent l="19050" t="0" r="2540" b="0"/>
+            <wp:docPr id="22" name="图片 22" descr="http://images.cnitblog.com/blog2015/387014/201503/312030383574823.jpg"/>
+            <wp:cNvGraphicFramePr>
+              <a:graphicFrameLocks xmlns:a="http://schemas.openxmlformats.org/drawingml/2006/main" noChangeAspect="1"/>
+            </wp:cNvGraphicFramePr>
+            <a:graphic xmlns:a="http://schemas.openxmlformats.org/drawingml/2006/main">
+              <a:graphicData uri="http://schemas.openxmlformats.org/drawingml/2006/picture">
+                <pic:pic xmlns:pic="http://schemas.openxmlformats.org/drawingml/2006/picture">
+                  <pic:nvPicPr>
+                    <pic:cNvPr id="0" name="Picture 22" descr="http://images.cnitblog.com/blog2015/387014/201503/312030383574823.jpg"/>
+                    <pic:cNvPicPr>
+                      <a:picLocks noChangeAspect="1" noChangeArrowheads="1"/>
+                    </pic:cNvPicPr>
+                  </pic:nvPicPr>
+                  <pic:blipFill>
+                    <a:blip r:embed="rId12" cstate="print"/>
+                    <a:srcRect/>
+                    <a:stretch>
+                      <a:fillRect/>
+                    </a:stretch>
+                  </pic:blipFill>
+                  <pic:spPr bwMode="auto">
+                    <a:xfrm>
+                      <a:off x="0" y="0"/>
+                      <a:ext cx="5274310" cy="3955029"/>
+                    </a:xfrm>
+                    <a:prstGeom prst="rect">
+                      <a:avLst/>
+                    </a:prstGeom>
+                    <a:noFill/>
+                    <a:ln w="9525">
+                      <a:noFill/>
+                      <a:miter lim="800000"/>
+                      <a:headEnd/>
+                      <a:tailEnd/>
+                    </a:ln>
+                  </pic:spPr>
+                </pic:pic>
+              </a:graphicData>
+            </a:graphic>
+          </wp:inline>
+        </w:drawing>
+      </w:r>
+    </w:p>
+    <w:p>
+      <w:pPr>
+        <w:rPr>
+          <w:rFonts w:hint="eastAsia"/>
+        </w:rPr>
+      </w:pPr>
+    </w:p>
+    <w:p>
+      <w:pPr>
+        <w:rPr>
+          <w:rFonts w:hint="eastAsia"/>
+        </w:rPr>
+      </w:pPr>
+      <w:r>
+        <w:rPr>
+          <w:rFonts w:hint="eastAsia"/>
+        </w:rPr>
+        <w:t>Consistency(</w:t>
+      </w:r>
+      <w:r>
+        <w:rPr>
+          <w:rFonts w:hint="eastAsia"/>
+        </w:rPr>
+        <w:t>一致性</w:t>
+      </w:r>
+      <w:r>
+        <w:rPr>
+          <w:rFonts w:hint="eastAsia"/>
+        </w:rPr>
+        <w:t xml:space="preserve">), </w:t>
+      </w:r>
+      <w:r>
+        <w:rPr>
+          <w:rFonts w:hint="eastAsia"/>
+        </w:rPr>
+        <w:t>数据一致更新，所有数据变动都是同步的</w:t>
+      </w:r>
+    </w:p>
+    <w:p>
+      <w:pPr>
+        <w:rPr>
+          <w:rFonts w:hint="eastAsia"/>
+        </w:rPr>
+      </w:pPr>
+      <w:r>
+        <w:rPr>
+          <w:rFonts w:hint="eastAsia"/>
+        </w:rPr>
+        <w:t>Availability(</w:t>
+      </w:r>
+      <w:r>
+        <w:rPr>
+          <w:rFonts w:hint="eastAsia"/>
+        </w:rPr>
+        <w:t>可用性</w:t>
+      </w:r>
+      <w:r>
+        <w:rPr>
+          <w:rFonts w:hint="eastAsia"/>
+        </w:rPr>
+        <w:t xml:space="preserve">), </w:t>
+      </w:r>
+      <w:r>
+        <w:rPr>
+          <w:rFonts w:hint="eastAsia"/>
+        </w:rPr>
+        <w:t>好的响应性能</w:t>
+      </w:r>
+    </w:p>
+    <w:p>
+      <w:pPr>
+        <w:rPr>
+          <w:rFonts w:hint="eastAsia"/>
+        </w:rPr>
+      </w:pPr>
+      <w:r>
+        <w:rPr>
+          <w:rFonts w:hint="eastAsia"/>
+        </w:rPr>
+        <w:t>Partition tolerance(</w:t>
+      </w:r>
+      <w:r>
+        <w:rPr>
+          <w:rFonts w:hint="eastAsia"/>
+        </w:rPr>
+        <w:t>分区容错性</w:t>
+      </w:r>
+      <w:r>
+        <w:rPr>
+          <w:rFonts w:hint="eastAsia"/>
+        </w:rPr>
+        <w:t xml:space="preserve">), </w:t>
+      </w:r>
+      <w:r>
+        <w:rPr>
+          <w:rFonts w:hint="eastAsia"/>
+        </w:rPr>
+        <w:t>可靠性</w:t>
+      </w:r>
+    </w:p>
+    <w:p>
+      <w:pPr>
+        <w:rPr>
+          <w:rFonts w:hint="eastAsia"/>
+        </w:rPr>
+      </w:pPr>
+    </w:p>
+    <w:p>
+      <w:pPr>
+        <w:rPr>
+          <w:rFonts w:hint="eastAsia"/>
+        </w:rPr>
+      </w:pPr>
+      <w:r>
+        <w:rPr>
+          <w:rFonts w:hint="eastAsia"/>
+        </w:rPr>
+        <w:t>CA without P</w:t>
+      </w:r>
+      <w:r>
+        <w:rPr>
+          <w:rFonts w:hint="eastAsia"/>
+        </w:rPr>
+        <w:t>：如果不要求</w:t>
+      </w:r>
+      <w:r>
+        <w:rPr>
+          <w:rFonts w:hint="eastAsia"/>
+        </w:rPr>
+        <w:t>P</w:t>
+      </w:r>
+      <w:r>
+        <w:rPr>
+          <w:rFonts w:hint="eastAsia"/>
+        </w:rPr>
+        <w:t>（不允许分区），则</w:t>
+      </w:r>
+      <w:r>
+        <w:rPr>
+          <w:rFonts w:hint="eastAsia"/>
+        </w:rPr>
+        <w:t>C</w:t>
+      </w:r>
+      <w:r>
+        <w:rPr>
+          <w:rFonts w:hint="eastAsia"/>
+        </w:rPr>
+        <w:t>（强一致性）和</w:t>
+      </w:r>
+      <w:r>
+        <w:rPr>
+          <w:rFonts w:hint="eastAsia"/>
+        </w:rPr>
+        <w:t>A</w:t>
+      </w:r>
+      <w:r>
+        <w:rPr>
+          <w:rFonts w:hint="eastAsia"/>
+        </w:rPr>
+        <w:t>（可用性）是可以保证的。但其实分区不是你想不想的问题，而是始终会存在，因此</w:t>
+      </w:r>
+      <w:r>
+        <w:rPr>
+          <w:rFonts w:hint="eastAsia"/>
+        </w:rPr>
+        <w:t>CA</w:t>
+      </w:r>
+      <w:r>
+        <w:rPr>
+          <w:rFonts w:hint="eastAsia"/>
+        </w:rPr>
+        <w:t>的系统更多的是允许分区后各子系统依然保持</w:t>
+      </w:r>
+      <w:r>
+        <w:rPr>
+          <w:rFonts w:hint="eastAsia"/>
+        </w:rPr>
+        <w:t>CA</w:t>
+      </w:r>
+      <w:r>
+        <w:rPr>
+          <w:rFonts w:hint="eastAsia"/>
+        </w:rPr>
+        <w:t>。</w:t>
+      </w:r>
+    </w:p>
+    <w:p/>
+    <w:p>
+      <w:pPr>
+        <w:rPr>
+          <w:rFonts w:hint="eastAsia"/>
+        </w:rPr>
+      </w:pPr>
+      <w:r>
+        <w:rPr>
+          <w:rFonts w:hint="eastAsia"/>
+        </w:rPr>
+        <w:t>CP without A</w:t>
+      </w:r>
+      <w:r>
+        <w:rPr>
+          <w:rFonts w:hint="eastAsia"/>
+        </w:rPr>
+        <w:t>：如果不要求</w:t>
+      </w:r>
+      <w:r>
+        <w:rPr>
+          <w:rFonts w:hint="eastAsia"/>
+        </w:rPr>
+        <w:t>A</w:t>
+      </w:r>
+      <w:r>
+        <w:rPr>
+          <w:rFonts w:hint="eastAsia"/>
+        </w:rPr>
+        <w:t>（可用），相当于每个请求都需要在</w:t>
+      </w:r>
+      <w:r>
+        <w:rPr>
+          <w:rFonts w:hint="eastAsia"/>
+        </w:rPr>
+        <w:t>Server</w:t>
+      </w:r>
+      <w:r>
+        <w:rPr>
+          <w:rFonts w:hint="eastAsia"/>
+        </w:rPr>
+        <w:t>之间强一致，而</w:t>
+      </w:r>
+      <w:r>
+        <w:rPr>
+          <w:rFonts w:hint="eastAsia"/>
+        </w:rPr>
+        <w:t>P</w:t>
+      </w:r>
+      <w:r>
+        <w:rPr>
+          <w:rFonts w:hint="eastAsia"/>
+        </w:rPr>
+        <w:t>（分区）会导致同步时间无限延长，如此</w:t>
+      </w:r>
+      <w:r>
+        <w:rPr>
+          <w:rFonts w:hint="eastAsia"/>
+        </w:rPr>
+        <w:t>CP</w:t>
+      </w:r>
+      <w:r>
+        <w:rPr>
+          <w:rFonts w:hint="eastAsia"/>
+        </w:rPr>
+        <w:t>也是可以保证的。很多传统的数据库分布式事务都属于这种模式。</w:t>
+      </w:r>
+    </w:p>
+    <w:p/>
+    <w:p>
+      <w:pPr>
+        <w:rPr>
+          <w:rFonts w:hint="eastAsia"/>
+        </w:rPr>
+      </w:pPr>
+      <w:r>
+        <w:rPr>
+          <w:rFonts w:hint="eastAsia"/>
+        </w:rPr>
+        <w:t xml:space="preserve">AP </w:t>
+      </w:r>
+      <w:proofErr w:type="spellStart"/>
+      <w:r>
+        <w:rPr>
+          <w:rFonts w:hint="eastAsia"/>
+        </w:rPr>
+        <w:t>wihtout</w:t>
+      </w:r>
+      <w:proofErr w:type="spellEnd"/>
+      <w:r>
+        <w:rPr>
+          <w:rFonts w:hint="eastAsia"/>
+        </w:rPr>
+        <w:t xml:space="preserve"> C</w:t>
+      </w:r>
+      <w:r>
+        <w:rPr>
+          <w:rFonts w:hint="eastAsia"/>
+        </w:rPr>
+        <w:t>：要高可用并允许分区，则需放弃一致性。一旦分区发生，节点之间可能会失去联系，为了高可用，每个节点只能用本地数据提供服务，而这样会导致全局数据的不一致性。现在众多的</w:t>
+      </w:r>
+      <w:proofErr w:type="spellStart"/>
+      <w:r>
+        <w:rPr>
+          <w:rFonts w:hint="eastAsia"/>
+        </w:rPr>
+        <w:t>NoSQL</w:t>
+      </w:r>
+      <w:proofErr w:type="spellEnd"/>
+      <w:r>
+        <w:rPr>
+          <w:rFonts w:hint="eastAsia"/>
+        </w:rPr>
+        <w:t>都属于此类。</w:t>
+      </w:r>
+    </w:p>
+    <w:p>
+      <w:pPr>
+        <w:rPr>
+          <w:rFonts w:hint="eastAsia"/>
+        </w:rPr>
+      </w:pPr>
+    </w:p>
+    <w:p>
+      <w:pPr>
+        <w:rPr>
+          <w:rFonts w:hint="eastAsia"/>
+        </w:rPr>
+      </w:pPr>
+    </w:p>
+    <w:p>
+      <w:pPr>
+        <w:rPr>
+          <w:rFonts w:hint="eastAsia"/>
+        </w:rPr>
+      </w:pPr>
+    </w:p>
+    <w:p>
+      <w:pPr>
+        <w:rPr>
+          <w:rFonts w:hint="eastAsia"/>
+        </w:rPr>
+      </w:pPr>
+      <w:r>
+        <w:rPr>
+          <w:rFonts w:hint="eastAsia"/>
+          <w:noProof/>
+        </w:rPr>
+        <w:lastRenderedPageBreak/>
+        <w:drawing>
+          <wp:inline distT="0" distB="0" distL="0" distR="0">
+            <wp:extent cx="5273040" cy="2900680"/>
+            <wp:effectExtent l="19050" t="0" r="3810" b="0"/>
+            <wp:docPr id="34" name="图片 34"/>
+            <wp:cNvGraphicFramePr>
+              <a:graphicFrameLocks xmlns:a="http://schemas.openxmlformats.org/drawingml/2006/main" noChangeAspect="1"/>
+            </wp:cNvGraphicFramePr>
+            <a:graphic xmlns:a="http://schemas.openxmlformats.org/drawingml/2006/main">
+              <a:graphicData uri="http://schemas.openxmlformats.org/drawingml/2006/picture">
+                <pic:pic xmlns:pic="http://schemas.openxmlformats.org/drawingml/2006/picture">
+                  <pic:nvPicPr>
+                    <pic:cNvPr id="0" name="Picture 34"/>
+                    <pic:cNvPicPr>
+                      <a:picLocks noChangeAspect="1" noChangeArrowheads="1"/>
+                    </pic:cNvPicPr>
+                  </pic:nvPicPr>
+                  <pic:blipFill>
+                    <a:blip r:embed="rId13" cstate="print"/>
+                    <a:srcRect/>
+                    <a:stretch>
+                      <a:fillRect/>
+                    </a:stretch>
+                  </pic:blipFill>
+                  <pic:spPr bwMode="auto">
+                    <a:xfrm>
+                      <a:off x="0" y="0"/>
+                      <a:ext cx="5273040" cy="2900680"/>
+                    </a:xfrm>
+                    <a:prstGeom prst="rect">
+                      <a:avLst/>
+                    </a:prstGeom>
+                    <a:noFill/>
+                    <a:ln w="9525">
+                      <a:noFill/>
+                      <a:miter lim="800000"/>
+                      <a:headEnd/>
+                      <a:tailEnd/>
+                    </a:ln>
+                  </pic:spPr>
+                </pic:pic>
+              </a:graphicData>
+            </a:graphic>
+          </wp:inline>
+        </w:drawing>
+      </w:r>
+    </w:p>
+    <w:p>
+      <w:pPr>
+        <w:rPr>
+          <w:rFonts w:hint="eastAsia"/>
+        </w:rPr>
+      </w:pPr>
+    </w:p>
+    <w:p>
+      <w:pPr>
+        <w:rPr>
+          <w:rFonts w:hint="eastAsia"/>
+        </w:rPr>
+      </w:pPr>
+    </w:p>
+    <w:p>
+      <w:pPr>
+        <w:rPr>
+          <w:rFonts w:hint="eastAsia"/>
+        </w:rPr>
+      </w:pPr>
+    </w:p>
+    <w:p>
+      <w:pPr>
+        <w:rPr>
+          <w:rFonts w:hint="eastAsia"/>
+        </w:rPr>
+      </w:pPr>
+    </w:p>
+    <w:p>
+      <w:pPr>
+        <w:rPr>
+          <w:rFonts w:hint="eastAsia"/>
+        </w:rPr>
+      </w:pPr>
+    </w:p>
+    <w:p/>
+    <w:p/>
     <w:p>
       <w:pPr>
         <w:pStyle w:val="2"/>
@@ -262,15 +2278,28 @@
           <w:ilvl w:val="0"/>
           <w:numId w:val="2"/>
         </w:numPr>
-        <w:rPr>
-          <w:rFonts w:hint="eastAsia"/>
-        </w:rPr>
-      </w:pPr>
-      <w:r>
-        <w:rPr>
-          <w:rFonts w:hint="eastAsia"/>
-        </w:rPr>
-        <w:lastRenderedPageBreak/>
+      </w:pPr>
+      <w:r>
+        <w:rPr>
+          <w:rFonts w:hint="eastAsia"/>
+        </w:rPr>
+        <w:t>流程图</w:t>
+      </w:r>
+    </w:p>
+    <w:p/>
+    <w:p/>
+    <w:p>
+      <w:pPr>
+        <w:pStyle w:val="2"/>
+        <w:numPr>
+          <w:ilvl w:val="0"/>
+          <w:numId w:val="2"/>
+        </w:numPr>
+      </w:pPr>
+      <w:r>
+        <w:rPr>
+          <w:rFonts w:hint="eastAsia"/>
+        </w:rPr>
         <w:t>系统功能</w:t>
       </w:r>
     </w:p>
@@ -282,9 +2311,6 @@
           <w:numId w:val="3"/>
         </w:numPr>
         <w:ind w:firstLineChars="0"/>
-        <w:rPr>
-          <w:rFonts w:hint="eastAsia"/>
-        </w:rPr>
       </w:pPr>
       <w:r>
         <w:rPr>
@@ -327,9 +2353,6 @@
       <w:pPr>
         <w:pStyle w:val="a3"/>
         <w:ind w:left="360" w:firstLineChars="0" w:firstLine="0"/>
-        <w:rPr>
-          <w:rFonts w:hint="eastAsia"/>
-        </w:rPr>
       </w:pPr>
       <w:r>
         <w:rPr>
@@ -358,9 +2381,6 @@
           <w:numId w:val="3"/>
         </w:numPr>
         <w:ind w:firstLineChars="0"/>
-        <w:rPr>
-          <w:rFonts w:hint="eastAsia"/>
-        </w:rPr>
       </w:pPr>
       <w:r>
         <w:rPr>
@@ -408,9 +2428,6 @@
     <w:p>
       <w:pPr>
         <w:ind w:firstLine="360"/>
-        <w:rPr>
-          <w:rFonts w:hint="eastAsia"/>
-        </w:rPr>
       </w:pPr>
       <w:r>
         <w:rPr>
@@ -433,9 +2450,6 @@
           <w:numId w:val="3"/>
         </w:numPr>
         <w:ind w:firstLineChars="0"/>
-        <w:rPr>
-          <w:rFonts w:hint="eastAsia"/>
-        </w:rPr>
       </w:pPr>
       <w:r>
         <w:rPr>
@@ -469,9 +2483,15 @@
       </w:r>
       <w:r>
         <w:rPr>
-          <w:rFonts w:hint="eastAsia"/>
-        </w:rPr>
-        <w:t>-USB</w:t>
+          <w:rFonts w:cstheme="minorHAnsi"/>
+        </w:rPr>
+        <w:t>↔</w:t>
+      </w:r>
+      <w:r>
+        <w:rPr>
+          <w:rFonts w:hint="eastAsia"/>
+        </w:rPr>
+        <w:t>USB</w:t>
       </w:r>
       <w:r>
         <w:rPr>
@@ -499,9 +2519,15 @@
       </w:r>
       <w:r>
         <w:rPr>
-          <w:rFonts w:hint="eastAsia"/>
-        </w:rPr>
-        <w:t>-USB</w:t>
+          <w:rFonts w:cstheme="minorHAnsi"/>
+        </w:rPr>
+        <w:t>↔</w:t>
+      </w:r>
+      <w:r>
+        <w:rPr>
+          <w:rFonts w:hint="eastAsia"/>
+        </w:rPr>
+        <w:t>USB</w:t>
       </w:r>
       <w:r>
         <w:rPr>
@@ -511,9 +2537,15 @@
       </w:r>
       <w:r>
         <w:rPr>
-          <w:rFonts w:hint="eastAsia"/>
-        </w:rPr>
-        <w:t>-USB</w:t>
+          <w:rFonts w:cstheme="minorHAnsi"/>
+        </w:rPr>
+        <w:t>↔</w:t>
+      </w:r>
+      <w:r>
+        <w:rPr>
+          <w:rFonts w:hint="eastAsia"/>
+        </w:rPr>
+        <w:t>USB</w:t>
       </w:r>
       <w:r>
         <w:rPr>
@@ -536,9 +2568,6 @@
           <w:numId w:val="3"/>
         </w:numPr>
         <w:ind w:firstLineChars="0"/>
-        <w:rPr>
-          <w:rFonts w:hint="eastAsia"/>
-        </w:rPr>
       </w:pPr>
       <w:r>
         <w:rPr>
@@ -585,9 +2614,6 @@
           <w:numId w:val="3"/>
         </w:numPr>
         <w:ind w:firstLineChars="0"/>
-        <w:rPr>
-          <w:rFonts w:hint="eastAsia"/>
-        </w:rPr>
       </w:pPr>
       <w:r>
         <w:rPr>
@@ -646,9 +2672,6 @@
           <w:numId w:val="3"/>
         </w:numPr>
         <w:ind w:firstLineChars="0"/>
-        <w:rPr>
-          <w:rFonts w:hint="eastAsia"/>
-        </w:rPr>
       </w:pPr>
       <w:r>
         <w:rPr>
@@ -707,9 +2730,6 @@
           <w:numId w:val="3"/>
         </w:numPr>
         <w:ind w:firstLineChars="0"/>
-        <w:rPr>
-          <w:rFonts w:hint="eastAsia"/>
-        </w:rPr>
       </w:pPr>
       <w:r>
         <w:rPr>
@@ -798,9 +2818,6 @@
           <w:numId w:val="3"/>
         </w:numPr>
         <w:ind w:firstLineChars="0"/>
-        <w:rPr>
-          <w:rFonts w:hint="eastAsia"/>
-        </w:rPr>
       </w:pPr>
       <w:r>
         <w:rPr>
@@ -901,9 +2918,6 @@
           <w:numId w:val="3"/>
         </w:numPr>
         <w:ind w:firstLineChars="0"/>
-        <w:rPr>
-          <w:rFonts w:hint="eastAsia"/>
-        </w:rPr>
       </w:pPr>
       <w:r>
         <w:rPr>
@@ -925,11 +2939,6 @@
       </w:r>
     </w:p>
     <w:p>
-      <w:pPr>
-        <w:rPr>
-          <w:rFonts w:hint="eastAsia"/>
-        </w:rPr>
-      </w:pPr>
       <w:r>
         <w:rPr>
           <w:rFonts w:hint="eastAsia"/>
@@ -950,15 +2959,11 @@
       </w:r>
     </w:p>
     <w:p>
-      <w:pPr>
-        <w:rPr>
-          <w:rFonts w:hint="eastAsia"/>
-        </w:rPr>
-      </w:pPr>
-      <w:r>
-        <w:rPr>
-          <w:rFonts w:hint="eastAsia"/>
-        </w:rPr>
+      <w:r>
+        <w:rPr>
+          <w:rFonts w:hint="eastAsia"/>
+        </w:rPr>
+        <w:lastRenderedPageBreak/>
         <w:t>11</w:t>
       </w:r>
       <w:r>
@@ -987,11 +2992,6 @@
       </w:r>
     </w:p>
     <w:p>
-      <w:pPr>
-        <w:rPr>
-          <w:rFonts w:hint="eastAsia"/>
-        </w:rPr>
-      </w:pPr>
       <w:r>
         <w:rPr>
           <w:rFonts w:hint="eastAsia"/>
@@ -1024,11 +3024,6 @@
       </w:r>
     </w:p>
     <w:p>
-      <w:pPr>
-        <w:rPr>
-          <w:rFonts w:hint="eastAsia"/>
-        </w:rPr>
-      </w:pPr>
       <w:r>
         <w:rPr>
           <w:rFonts w:hint="eastAsia"/>
@@ -1049,11 +3044,6 @@
       </w:r>
     </w:p>
     <w:p>
-      <w:pPr>
-        <w:rPr>
-          <w:rFonts w:hint="eastAsia"/>
-        </w:rPr>
-      </w:pPr>
       <w:r>
         <w:rPr>
           <w:rFonts w:hint="eastAsia"/>
@@ -1067,26 +3057,8 @@
         <w:t>、云端服务拆分</w:t>
       </w:r>
     </w:p>
-    <w:p>
-      <w:pPr>
-        <w:rPr>
-          <w:rFonts w:hint="eastAsia"/>
-        </w:rPr>
-      </w:pPr>
-    </w:p>
-    <w:p>
-      <w:pPr>
-        <w:rPr>
-          <w:rFonts w:hint="eastAsia"/>
-        </w:rPr>
-      </w:pPr>
-    </w:p>
-    <w:p>
-      <w:pPr>
-        <w:rPr>
-          <w:rFonts w:hint="eastAsia"/>
-        </w:rPr>
-      </w:pPr>
+    <w:p/>
+    <w:p>
       <w:r>
         <w:rPr>
           <w:rFonts w:hint="eastAsia"/>
@@ -1116,7 +3088,6 @@
             <w:pPr>
               <w:jc w:val="center"/>
               <w:rPr>
-                <w:rFonts w:hint="eastAsia"/>
                 <w:sz w:val="18"/>
                 <w:szCs w:val="18"/>
               </w:rPr>
@@ -1140,7 +3111,6 @@
             <w:pPr>
               <w:jc w:val="center"/>
               <w:rPr>
-                <w:rFonts w:hint="eastAsia"/>
                 <w:sz w:val="18"/>
                 <w:szCs w:val="18"/>
               </w:rPr>
@@ -1164,7 +3134,6 @@
             <w:pPr>
               <w:jc w:val="center"/>
               <w:rPr>
-                <w:rFonts w:hint="eastAsia"/>
                 <w:sz w:val="18"/>
                 <w:szCs w:val="18"/>
               </w:rPr>
@@ -1188,7 +3157,6 @@
             <w:pPr>
               <w:jc w:val="center"/>
               <w:rPr>
-                <w:rFonts w:hint="eastAsia"/>
                 <w:sz w:val="18"/>
                 <w:szCs w:val="18"/>
               </w:rPr>
@@ -1212,11 +3180,11 @@
           <w:p>
             <w:pPr>
               <w:rPr>
-                <w:rFonts w:hint="eastAsia"/>
                 <w:sz w:val="18"/>
                 <w:szCs w:val="18"/>
               </w:rPr>
             </w:pPr>
+            <w:proofErr w:type="spellStart"/>
             <w:r>
               <w:rPr>
                 <w:sz w:val="18"/>
@@ -1232,6 +3200,7 @@
               </w:rPr>
               <w:t>_Id</w:t>
             </w:r>
+            <w:proofErr w:type="spellEnd"/>
           </w:p>
         </w:tc>
         <w:tc>
@@ -1241,7 +3210,6 @@
           <w:p>
             <w:pPr>
               <w:rPr>
-                <w:rFonts w:hint="eastAsia"/>
                 <w:sz w:val="18"/>
                 <w:szCs w:val="18"/>
               </w:rPr>
@@ -1295,7 +3263,6 @@
           <w:p>
             <w:pPr>
               <w:rPr>
-                <w:rFonts w:hint="eastAsia"/>
                 <w:sz w:val="18"/>
                 <w:szCs w:val="18"/>
               </w:rPr>
@@ -1309,7 +3276,6 @@
           <w:p>
             <w:pPr>
               <w:rPr>
-                <w:rFonts w:hint="eastAsia"/>
                 <w:sz w:val="18"/>
                 <w:szCs w:val="18"/>
               </w:rPr>
@@ -1325,11 +3291,11 @@
           <w:p>
             <w:pPr>
               <w:rPr>
-                <w:rFonts w:hint="eastAsia"/>
                 <w:sz w:val="18"/>
                 <w:szCs w:val="18"/>
               </w:rPr>
             </w:pPr>
+            <w:proofErr w:type="spellStart"/>
             <w:r>
               <w:rPr>
                 <w:rFonts w:hint="eastAsia"/>
@@ -1338,6 +3304,7 @@
               </w:rPr>
               <w:t>EnterpriseId</w:t>
             </w:r>
+            <w:proofErr w:type="spellEnd"/>
           </w:p>
         </w:tc>
         <w:tc>
@@ -1347,7 +3314,6 @@
           <w:p>
             <w:pPr>
               <w:rPr>
-                <w:rFonts w:hint="eastAsia"/>
                 <w:sz w:val="18"/>
                 <w:szCs w:val="18"/>
               </w:rPr>
@@ -1377,7 +3343,6 @@
           <w:p>
             <w:pPr>
               <w:rPr>
-                <w:rFonts w:hint="eastAsia"/>
                 <w:sz w:val="18"/>
                 <w:szCs w:val="18"/>
               </w:rPr>
@@ -1391,7 +3356,6 @@
           <w:p>
             <w:pPr>
               <w:rPr>
-                <w:rFonts w:hint="eastAsia"/>
                 <w:sz w:val="18"/>
                 <w:szCs w:val="18"/>
               </w:rPr>
@@ -1407,11 +3371,11 @@
           <w:p>
             <w:pPr>
               <w:rPr>
-                <w:rFonts w:hint="eastAsia"/>
                 <w:sz w:val="18"/>
                 <w:szCs w:val="18"/>
               </w:rPr>
             </w:pPr>
+            <w:proofErr w:type="spellStart"/>
             <w:r>
               <w:rPr>
                 <w:rFonts w:hint="eastAsia"/>
@@ -1420,6 +3384,7 @@
               </w:rPr>
               <w:t>EnterpriseName</w:t>
             </w:r>
+            <w:proofErr w:type="spellEnd"/>
           </w:p>
         </w:tc>
         <w:tc>
@@ -1429,7 +3394,6 @@
           <w:p>
             <w:pPr>
               <w:rPr>
-                <w:rFonts w:hint="eastAsia"/>
                 <w:sz w:val="18"/>
                 <w:szCs w:val="18"/>
               </w:rPr>
@@ -1451,7 +3415,6 @@
           <w:p>
             <w:pPr>
               <w:rPr>
-                <w:rFonts w:hint="eastAsia"/>
                 <w:sz w:val="18"/>
                 <w:szCs w:val="18"/>
               </w:rPr>
@@ -1465,7 +3428,6 @@
           <w:p>
             <w:pPr>
               <w:rPr>
-                <w:rFonts w:hint="eastAsia"/>
                 <w:sz w:val="18"/>
                 <w:szCs w:val="18"/>
               </w:rPr>
@@ -1481,11 +3443,11 @@
           <w:p>
             <w:pPr>
               <w:rPr>
-                <w:rFonts w:hint="eastAsia"/>
                 <w:sz w:val="18"/>
                 <w:szCs w:val="18"/>
               </w:rPr>
             </w:pPr>
+            <w:proofErr w:type="spellStart"/>
             <w:r>
               <w:rPr>
                 <w:rFonts w:hint="eastAsia"/>
@@ -1494,6 +3456,7 @@
               </w:rPr>
               <w:t>TaxCode</w:t>
             </w:r>
+            <w:proofErr w:type="spellEnd"/>
           </w:p>
         </w:tc>
         <w:tc>
@@ -1503,7 +3466,6 @@
           <w:p>
             <w:pPr>
               <w:rPr>
-                <w:rFonts w:hint="eastAsia"/>
                 <w:sz w:val="18"/>
                 <w:szCs w:val="18"/>
               </w:rPr>
@@ -1525,7 +3487,6 @@
           <w:p>
             <w:pPr>
               <w:rPr>
-                <w:rFonts w:hint="eastAsia"/>
                 <w:sz w:val="18"/>
                 <w:szCs w:val="18"/>
               </w:rPr>
@@ -1539,7 +3500,6 @@
           <w:p>
             <w:pPr>
               <w:rPr>
-                <w:rFonts w:hint="eastAsia"/>
                 <w:sz w:val="18"/>
                 <w:szCs w:val="18"/>
               </w:rPr>
@@ -1555,11 +3515,11 @@
           <w:p>
             <w:pPr>
               <w:rPr>
-                <w:rFonts w:hint="eastAsia"/>
                 <w:sz w:val="18"/>
                 <w:szCs w:val="18"/>
               </w:rPr>
             </w:pPr>
+            <w:proofErr w:type="spellStart"/>
             <w:r>
               <w:rPr>
                 <w:rFonts w:hint="eastAsia"/>
@@ -1568,6 +3528,7 @@
               </w:rPr>
               <w:t>ManageCode</w:t>
             </w:r>
+            <w:proofErr w:type="spellEnd"/>
           </w:p>
         </w:tc>
         <w:tc>
@@ -1577,7 +3538,6 @@
           <w:p>
             <w:pPr>
               <w:rPr>
-                <w:rFonts w:hint="eastAsia"/>
                 <w:sz w:val="18"/>
                 <w:szCs w:val="18"/>
               </w:rPr>
@@ -1599,7 +3559,6 @@
           <w:p>
             <w:pPr>
               <w:rPr>
-                <w:rFonts w:hint="eastAsia"/>
                 <w:sz w:val="18"/>
                 <w:szCs w:val="18"/>
               </w:rPr>
@@ -1613,7 +3572,6 @@
           <w:p>
             <w:pPr>
               <w:rPr>
-                <w:rFonts w:hint="eastAsia"/>
                 <w:sz w:val="18"/>
                 <w:szCs w:val="18"/>
               </w:rPr>
@@ -1629,7 +3587,6 @@
           <w:p>
             <w:pPr>
               <w:rPr>
-                <w:rFonts w:hint="eastAsia"/>
                 <w:sz w:val="18"/>
                 <w:szCs w:val="18"/>
               </w:rPr>
@@ -1651,7 +3608,6 @@
           <w:p>
             <w:pPr>
               <w:rPr>
-                <w:rFonts w:hint="eastAsia"/>
                 <w:sz w:val="18"/>
                 <w:szCs w:val="18"/>
               </w:rPr>
@@ -1689,7 +3645,6 @@
           <w:p>
             <w:pPr>
               <w:rPr>
-                <w:rFonts w:hint="eastAsia"/>
                 <w:sz w:val="18"/>
                 <w:szCs w:val="18"/>
               </w:rPr>
@@ -1703,7 +3658,6 @@
           <w:p>
             <w:pPr>
               <w:rPr>
-                <w:rFonts w:hint="eastAsia"/>
                 <w:sz w:val="18"/>
                 <w:szCs w:val="18"/>
               </w:rPr>
@@ -1719,7 +3673,6 @@
           <w:p>
             <w:pPr>
               <w:rPr>
-                <w:rFonts w:hint="eastAsia"/>
                 <w:sz w:val="18"/>
                 <w:szCs w:val="18"/>
               </w:rPr>
@@ -1741,7 +3694,6 @@
           <w:p>
             <w:pPr>
               <w:rPr>
-                <w:rFonts w:hint="eastAsia"/>
                 <w:sz w:val="18"/>
                 <w:szCs w:val="18"/>
               </w:rPr>
@@ -1795,7 +3747,6 @@
           <w:p>
             <w:pPr>
               <w:rPr>
-                <w:rFonts w:hint="eastAsia"/>
                 <w:sz w:val="18"/>
                 <w:szCs w:val="18"/>
               </w:rPr>
@@ -1809,7 +3760,6 @@
           <w:p>
             <w:pPr>
               <w:rPr>
-                <w:rFonts w:hint="eastAsia"/>
                 <w:sz w:val="18"/>
                 <w:szCs w:val="18"/>
               </w:rPr>
@@ -1825,7 +3775,6 @@
           <w:p>
             <w:pPr>
               <w:rPr>
-                <w:rFonts w:hint="eastAsia"/>
                 <w:sz w:val="18"/>
                 <w:szCs w:val="18"/>
               </w:rPr>
@@ -1847,7 +3796,6 @@
           <w:p>
             <w:pPr>
               <w:rPr>
-                <w:rFonts w:hint="eastAsia"/>
                 <w:sz w:val="18"/>
                 <w:szCs w:val="18"/>
               </w:rPr>
@@ -1885,7 +3833,6 @@
           <w:p>
             <w:pPr>
               <w:rPr>
-                <w:rFonts w:hint="eastAsia"/>
                 <w:sz w:val="18"/>
                 <w:szCs w:val="18"/>
               </w:rPr>
@@ -1899,7 +3846,6 @@
           <w:p>
             <w:pPr>
               <w:rPr>
-                <w:rFonts w:hint="eastAsia"/>
                 <w:sz w:val="18"/>
                 <w:szCs w:val="18"/>
               </w:rPr>
@@ -1908,19 +3854,8 @@
         </w:tc>
       </w:tr>
     </w:tbl>
-    <w:p>
-      <w:pPr>
-        <w:rPr>
-          <w:rFonts w:hint="eastAsia"/>
-        </w:rPr>
-      </w:pPr>
-    </w:p>
-    <w:p>
-      <w:pPr>
-        <w:rPr>
-          <w:rFonts w:hint="eastAsia"/>
-        </w:rPr>
-      </w:pPr>
+    <w:p/>
+    <w:p>
       <w:r>
         <w:rPr>
           <w:rFonts w:hint="eastAsia"/>
@@ -1930,79 +3865,439 @@
     </w:p>
     <w:p>
       <w:pPr>
-        <w:rPr>
-          <w:rFonts w:hint="eastAsia"/>
-        </w:rPr>
-      </w:pPr>
-    </w:p>
-    <w:p>
-      <w:pPr>
-        <w:rPr>
-          <w:rFonts w:hint="eastAsia"/>
-        </w:rPr>
-      </w:pPr>
-    </w:p>
-    <w:p>
-      <w:pPr>
-        <w:rPr>
-          <w:rFonts w:hint="eastAsia"/>
-        </w:rPr>
-      </w:pPr>
-    </w:p>
-    <w:p>
-      <w:pPr>
-        <w:rPr>
-          <w:rFonts w:hint="eastAsia"/>
-        </w:rPr>
-      </w:pPr>
-    </w:p>
-    <w:p>
-      <w:pPr>
-        <w:rPr>
-          <w:rFonts w:hint="eastAsia"/>
-        </w:rPr>
-      </w:pPr>
-    </w:p>
-    <w:p>
-      <w:pPr>
-        <w:rPr>
-          <w:rFonts w:hint="eastAsia"/>
-        </w:rPr>
-      </w:pPr>
-    </w:p>
-    <w:p>
-      <w:pPr>
-        <w:rPr>
-          <w:rFonts w:hint="eastAsia"/>
-        </w:rPr>
-      </w:pPr>
-    </w:p>
-    <w:p>
-      <w:pPr>
-        <w:rPr>
-          <w:rFonts w:hint="eastAsia"/>
-        </w:rPr>
-      </w:pPr>
-    </w:p>
-    <w:p>
-      <w:pPr>
-        <w:rPr>
-          <w:rFonts w:hint="eastAsia"/>
-        </w:rPr>
-      </w:pPr>
-    </w:p>
-    <w:p>
-      <w:pPr>
         <w:pStyle w:val="2"/>
-        <w:rPr>
-          <w:rFonts w:hint="eastAsia"/>
-        </w:rPr>
-      </w:pPr>
+        <w:numPr>
+          <w:ilvl w:val="0"/>
+          <w:numId w:val="2"/>
+        </w:numPr>
+      </w:pPr>
+      <w:r>
+        <w:rPr>
+          <w:rFonts w:hint="eastAsia"/>
+        </w:rPr>
+        <w:t>安全性</w:t>
+      </w:r>
+    </w:p>
+    <w:p>
+      <w:r>
+        <w:rPr>
+          <w:rFonts w:hint="eastAsia"/>
+        </w:rPr>
+        <w:t>过去</w:t>
+      </w:r>
+      <w:r>
+        <w:rPr>
+          <w:rFonts w:hint="eastAsia"/>
+        </w:rPr>
+        <w:t>CA</w:t>
+      </w:r>
+      <w:r>
+        <w:rPr>
+          <w:rFonts w:hint="eastAsia"/>
+        </w:rPr>
+        <w:t>、税控盘等设备在代账公司（企业）侧，设备使用安全是云帐房用户独立维护的。</w:t>
+      </w:r>
+    </w:p>
+    <w:p>
+      <w:r>
+        <w:rPr>
+          <w:rFonts w:hint="eastAsia"/>
+        </w:rPr>
+        <w:t>现在</w:t>
+      </w:r>
+      <w:r>
+        <w:rPr>
+          <w:rFonts w:hint="eastAsia"/>
+        </w:rPr>
+        <w:t>USB</w:t>
+      </w:r>
+      <w:r>
+        <w:rPr>
+          <w:rFonts w:hint="eastAsia"/>
+        </w:rPr>
+        <w:t>设备上公网，存在非法使用风险，需增加系统安全性。</w:t>
+      </w:r>
+    </w:p>
+    <w:p>
+      <w:r>
+        <w:rPr>
+          <w:rFonts w:hint="eastAsia"/>
+        </w:rPr>
+        <w:t>HTTPS(</w:t>
+      </w:r>
+      <w:proofErr w:type="spellStart"/>
+      <w:r>
+        <w:rPr>
+          <w:rFonts w:hint="eastAsia"/>
+        </w:rPr>
+        <w:t>openssl</w:t>
+      </w:r>
+      <w:proofErr w:type="spellEnd"/>
+      <w:r>
+        <w:rPr>
+          <w:rFonts w:hint="eastAsia"/>
+        </w:rPr>
+        <w:t>)</w:t>
+      </w:r>
+    </w:p>
+    <w:p>
+      <w:r>
+        <w:rPr>
+          <w:rFonts w:hint="eastAsia"/>
+        </w:rPr>
+        <w:t>通信</w:t>
+      </w:r>
+      <w:r>
+        <w:rPr>
+          <w:rFonts w:hint="eastAsia"/>
+        </w:rPr>
+        <w:t>(</w:t>
+      </w:r>
+      <w:r>
+        <w:rPr>
+          <w:rFonts w:hint="eastAsia"/>
+        </w:rPr>
+        <w:t>非</w:t>
+      </w:r>
+      <w:r>
+        <w:rPr>
+          <w:rFonts w:hint="eastAsia"/>
+        </w:rPr>
+        <w:t>)</w:t>
+      </w:r>
+      <w:r>
+        <w:rPr>
+          <w:rFonts w:hint="eastAsia"/>
+        </w:rPr>
+        <w:t>对称</w:t>
+      </w:r>
+      <w:r>
+        <w:rPr>
+          <w:rFonts w:hint="eastAsia"/>
+        </w:rPr>
+        <w:t>加密、鉴权、授权</w:t>
+      </w:r>
+      <w:r>
+        <w:rPr>
+          <w:rFonts w:hint="eastAsia"/>
+        </w:rPr>
+        <w:t>等</w:t>
+      </w:r>
+    </w:p>
+    <w:p>
+      <w:r>
+        <w:rPr>
+          <w:rFonts w:hint="eastAsia"/>
+        </w:rPr>
+        <w:t>非云端数据本地持久化加密</w:t>
+      </w:r>
+      <w:r>
+        <w:rPr>
+          <w:rFonts w:hint="eastAsia"/>
+        </w:rPr>
+        <w:t>，提供可视化程序维护</w:t>
+      </w:r>
+    </w:p>
+    <w:p>
+      <w:r>
+        <w:rPr>
+          <w:rFonts w:hint="eastAsia"/>
+        </w:rPr>
+        <w:t>用户使用客户端登录</w:t>
+      </w:r>
+    </w:p>
+    <w:p>
+      <w:r>
+        <w:rPr>
+          <w:rFonts w:hint="eastAsia"/>
+        </w:rPr>
+        <w:t>客户端运行方式、运行情况监控</w:t>
+      </w:r>
+    </w:p>
+    <w:p>
+      <w:pPr>
+        <w:pStyle w:val="2"/>
+        <w:numPr>
+          <w:ilvl w:val="0"/>
+          <w:numId w:val="2"/>
+        </w:numPr>
+      </w:pPr>
+      <w:r>
+        <w:rPr>
+          <w:rFonts w:hint="eastAsia"/>
+        </w:rPr>
+        <w:t>开发方式</w:t>
+      </w:r>
+    </w:p>
+    <w:p>
+      <w:pPr>
+        <w:pStyle w:val="a3"/>
+        <w:numPr>
+          <w:ilvl w:val="0"/>
+          <w:numId w:val="4"/>
+        </w:numPr>
+        <w:ind w:firstLineChars="0"/>
+      </w:pPr>
+      <w:r>
+        <w:rPr>
+          <w:rFonts w:hint="eastAsia"/>
+        </w:rPr>
+        <w:t>直接在现有系统上进行迭代</w:t>
+      </w:r>
+    </w:p>
+    <w:p>
+      <w:r>
+        <w:rPr>
+          <w:rFonts w:hint="eastAsia"/>
+        </w:rPr>
+        <w:t>不推荐</w:t>
+      </w:r>
+    </w:p>
+    <w:p/>
+    <w:p>
+      <w:r>
+        <w:rPr>
+          <w:rFonts w:hint="eastAsia"/>
+        </w:rPr>
+        <w:t>风险较大</w:t>
+      </w:r>
+    </w:p>
+    <w:p/>
+    <w:p>
+      <w:r>
+        <w:rPr>
+          <w:rFonts w:hint="eastAsia"/>
+        </w:rPr>
+        <w:t>线上正在运行，用户量大</w:t>
+      </w:r>
+    </w:p>
+    <w:p>
+      <w:r>
+        <w:rPr>
+          <w:rFonts w:hint="eastAsia"/>
+        </w:rPr>
+        <w:t>合并功能较多，新功能的使用，对原有功能影响</w:t>
+      </w:r>
+    </w:p>
+    <w:p/>
+    <w:p/>
+    <w:p>
+      <w:pPr>
+        <w:pStyle w:val="a3"/>
+        <w:numPr>
+          <w:ilvl w:val="0"/>
+          <w:numId w:val="4"/>
+        </w:numPr>
+        <w:ind w:firstLineChars="0"/>
+      </w:pPr>
+      <w:r>
+        <w:rPr>
+          <w:rFonts w:hint="eastAsia"/>
+        </w:rPr>
+        <w:t>先开发独立系统，再融合到现有系统</w:t>
+      </w:r>
+    </w:p>
+    <w:p>
+      <w:r>
+        <w:rPr>
+          <w:rFonts w:hint="eastAsia"/>
+        </w:rPr>
+        <w:t>推荐</w:t>
+      </w:r>
+    </w:p>
+    <w:p>
+      <w:r>
+        <w:rPr>
+          <w:rFonts w:hint="eastAsia"/>
+        </w:rPr>
+        <w:t>风险可控</w:t>
+      </w:r>
+    </w:p>
+    <w:p/>
+    <w:p>
       <w:r>
         <w:rPr>
           <w:rFonts w:hint="eastAsia"/>
         </w:rPr>
         <w:lastRenderedPageBreak/>
+        <w:t>后台客户端运行，服务化</w:t>
+      </w:r>
+    </w:p>
+    <w:p>
+      <w:pPr>
+        <w:pStyle w:val="2"/>
+        <w:numPr>
+          <w:ilvl w:val="0"/>
+          <w:numId w:val="2"/>
+        </w:numPr>
+      </w:pPr>
+      <w:r>
+        <w:rPr>
+          <w:rFonts w:hint="eastAsia"/>
+        </w:rPr>
+        <w:t>USB</w:t>
+      </w:r>
+      <w:r>
+        <w:rPr>
+          <w:rFonts w:hint="eastAsia"/>
+        </w:rPr>
+        <w:t>(</w:t>
+      </w:r>
+      <w:r>
+        <w:rPr>
+          <w:rFonts w:hint="eastAsia"/>
+        </w:rPr>
+        <w:t>共享单元</w:t>
+      </w:r>
+      <w:r>
+        <w:rPr>
+          <w:rFonts w:hint="eastAsia"/>
+        </w:rPr>
+        <w:t>)</w:t>
+      </w:r>
+      <w:r>
+        <w:rPr>
+          <w:rFonts w:hint="eastAsia"/>
+        </w:rPr>
+        <w:t>管理</w:t>
+      </w:r>
+    </w:p>
+    <w:p>
+      <w:pPr>
+        <w:ind w:left="420"/>
+      </w:pPr>
+      <w:r>
+        <w:rPr>
+          <w:rFonts w:hint="eastAsia"/>
+        </w:rPr>
+        <w:t>目前</w:t>
+      </w:r>
+      <w:r>
+        <w:rPr>
+          <w:rFonts w:hint="eastAsia"/>
+        </w:rPr>
+        <w:t>USB</w:t>
+      </w:r>
+      <w:r>
+        <w:rPr>
+          <w:rFonts w:hint="eastAsia"/>
+        </w:rPr>
+        <w:t>共享单元、</w:t>
+      </w:r>
+      <w:r>
+        <w:rPr>
+          <w:rFonts w:hint="eastAsia"/>
+        </w:rPr>
+        <w:t>USB</w:t>
+      </w:r>
+      <w:r>
+        <w:rPr>
+          <w:rFonts w:hint="eastAsia"/>
+        </w:rPr>
+        <w:t>设备管理在接口系统侧，新场景需要上云管理。</w:t>
+      </w:r>
+      <w:r>
+        <w:rPr>
+          <w:rFonts w:hint="eastAsia"/>
+        </w:rPr>
+        <w:t>原因如下：</w:t>
+      </w:r>
+    </w:p>
+    <w:p>
+      <w:pPr>
+        <w:pStyle w:val="a3"/>
+        <w:numPr>
+          <w:ilvl w:val="0"/>
+          <w:numId w:val="5"/>
+        </w:numPr>
+        <w:ind w:firstLineChars="0"/>
+      </w:pPr>
+      <w:r>
+        <w:rPr>
+          <w:rFonts w:hint="eastAsia"/>
+        </w:rPr>
+        <w:t>USB</w:t>
+      </w:r>
+      <w:r>
+        <w:rPr>
+          <w:rFonts w:hint="eastAsia"/>
+        </w:rPr>
+        <w:t>设备跨公网映射</w:t>
+      </w:r>
+    </w:p>
+    <w:p>
+      <w:pPr>
+        <w:pStyle w:val="a3"/>
+        <w:numPr>
+          <w:ilvl w:val="0"/>
+          <w:numId w:val="5"/>
+        </w:numPr>
+        <w:ind w:firstLineChars="0"/>
+      </w:pPr>
+      <w:r>
+        <w:rPr>
+          <w:rFonts w:hint="eastAsia"/>
+        </w:rPr>
+        <w:t>与蒙柏云服务交互</w:t>
+      </w:r>
+      <w:r>
+        <w:rPr>
+          <w:rFonts w:hint="eastAsia"/>
+        </w:rPr>
+        <w:t>(</w:t>
+      </w:r>
+      <w:r>
+        <w:rPr>
+          <w:rFonts w:hint="eastAsia"/>
+        </w:rPr>
+        <w:t>信息同步、设备</w:t>
+      </w:r>
+      <w:r>
+        <w:rPr>
+          <w:rFonts w:hint="eastAsia"/>
+        </w:rPr>
+        <w:t>映射</w:t>
+      </w:r>
+      <w:r>
+        <w:rPr>
+          <w:rFonts w:hint="eastAsia"/>
+        </w:rPr>
+        <w:t>)</w:t>
+      </w:r>
+    </w:p>
+    <w:p>
+      <w:pPr>
+        <w:pStyle w:val="a3"/>
+        <w:numPr>
+          <w:ilvl w:val="0"/>
+          <w:numId w:val="5"/>
+        </w:numPr>
+        <w:ind w:firstLineChars="0"/>
+      </w:pPr>
+      <w:r>
+        <w:rPr>
+          <w:rFonts w:hint="eastAsia"/>
+        </w:rPr>
+        <w:t>降低数据一致性维护复杂度</w:t>
+      </w:r>
+    </w:p>
+    <w:p/>
+    <w:p/>
+    <w:p/>
+    <w:p/>
+    <w:p/>
+    <w:p/>
+    <w:p>
+      <w:pPr>
+        <w:pStyle w:val="2"/>
+        <w:rPr>
+          <w:rFonts w:hint="eastAsia"/>
+        </w:rPr>
+      </w:pPr>
+      <w:r>
+        <w:rPr>
+          <w:rFonts w:hint="eastAsia"/>
+        </w:rPr>
         <w:t>名词解释</w:t>
       </w:r>
     </w:p>
@@ -2069,237 +4364,133 @@
         </w:rPr>
       </w:pPr>
     </w:p>
-    <w:p>
-      <w:pPr>
-        <w:rPr>
-          <w:rFonts w:hint="eastAsia"/>
-        </w:rPr>
-      </w:pPr>
-    </w:p>
-    <w:p>
-      <w:pPr>
-        <w:rPr>
-          <w:rFonts w:hint="eastAsia"/>
-        </w:rPr>
-      </w:pPr>
-    </w:p>
-    <w:p>
-      <w:pPr>
-        <w:rPr>
-          <w:rFonts w:hint="eastAsia"/>
-        </w:rPr>
-      </w:pPr>
-    </w:p>
-    <w:p>
-      <w:pPr>
-        <w:rPr>
-          <w:rFonts w:hint="eastAsia"/>
-        </w:rPr>
-      </w:pPr>
-    </w:p>
-    <w:p>
-      <w:pPr>
-        <w:rPr>
-          <w:rFonts w:hint="eastAsia"/>
-        </w:rPr>
-      </w:pPr>
-    </w:p>
-    <w:p>
-      <w:pPr>
-        <w:rPr>
-          <w:rFonts w:hint="eastAsia"/>
-        </w:rPr>
-      </w:pPr>
-    </w:p>
-    <w:p>
-      <w:pPr>
-        <w:rPr>
-          <w:rFonts w:hint="eastAsia"/>
-        </w:rPr>
-      </w:pPr>
-    </w:p>
-    <w:p>
-      <w:pPr>
-        <w:rPr>
-          <w:rFonts w:hint="eastAsia"/>
-        </w:rPr>
-      </w:pPr>
-    </w:p>
-    <w:p>
-      <w:pPr>
-        <w:rPr>
-          <w:rFonts w:hint="eastAsia"/>
-        </w:rPr>
-      </w:pPr>
-    </w:p>
-    <w:p>
-      <w:pPr>
-        <w:rPr>
-          <w:rFonts w:hint="eastAsia"/>
-        </w:rPr>
-      </w:pPr>
-    </w:p>
-    <w:p>
-      <w:pPr>
-        <w:rPr>
-          <w:rFonts w:hint="eastAsia"/>
-        </w:rPr>
-      </w:pPr>
-    </w:p>
-    <w:p>
-      <w:pPr>
-        <w:rPr>
-          <w:rFonts w:hint="eastAsia"/>
-        </w:rPr>
-      </w:pPr>
-    </w:p>
-    <w:p>
-      <w:pPr>
-        <w:rPr>
-          <w:rFonts w:hint="eastAsia"/>
-        </w:rPr>
-      </w:pPr>
-    </w:p>
-    <w:p>
-      <w:pPr>
-        <w:rPr>
-          <w:rFonts w:hint="eastAsia"/>
-        </w:rPr>
-      </w:pPr>
-    </w:p>
-    <w:p>
-      <w:pPr>
-        <w:rPr>
-          <w:rFonts w:hint="eastAsia"/>
-        </w:rPr>
-      </w:pPr>
-    </w:p>
-    <w:p>
-      <w:pPr>
-        <w:rPr>
-          <w:rFonts w:hint="eastAsia"/>
-        </w:rPr>
-      </w:pPr>
-    </w:p>
-    <w:p>
-      <w:pPr>
-        <w:rPr>
-          <w:rFonts w:hint="eastAsia"/>
-        </w:rPr>
-      </w:pPr>
-    </w:p>
-    <w:p>
-      <w:pPr>
-        <w:rPr>
-          <w:rFonts w:hint="eastAsia"/>
-        </w:rPr>
-      </w:pPr>
-    </w:p>
-    <w:p>
-      <w:pPr>
-        <w:rPr>
-          <w:rFonts w:hint="eastAsia"/>
-        </w:rPr>
-      </w:pPr>
-    </w:p>
-    <w:p>
-      <w:pPr>
-        <w:rPr>
-          <w:rFonts w:hint="eastAsia"/>
-        </w:rPr>
-      </w:pPr>
-    </w:p>
-    <w:p>
-      <w:pPr>
-        <w:rPr>
-          <w:rFonts w:hint="eastAsia"/>
-        </w:rPr>
-      </w:pPr>
-    </w:p>
-    <w:p>
-      <w:pPr>
-        <w:rPr>
-          <w:rFonts w:hint="eastAsia"/>
-        </w:rPr>
-      </w:pPr>
-    </w:p>
-    <w:p>
-      <w:pPr>
-        <w:rPr>
-          <w:rFonts w:hint="eastAsia"/>
-        </w:rPr>
-      </w:pPr>
-    </w:p>
-    <w:p>
-      <w:pPr>
-        <w:rPr>
-          <w:rFonts w:hint="eastAsia"/>
-        </w:rPr>
-      </w:pPr>
-    </w:p>
-    <w:p>
-      <w:pPr>
-        <w:rPr>
-          <w:rFonts w:hint="eastAsia"/>
-        </w:rPr>
-      </w:pPr>
-    </w:p>
-    <w:p>
-      <w:pPr>
-        <w:rPr>
-          <w:rFonts w:hint="eastAsia"/>
-        </w:rPr>
-      </w:pPr>
-    </w:p>
-    <w:p>
-      <w:pPr>
-        <w:rPr>
-          <w:rFonts w:hint="eastAsia"/>
-        </w:rPr>
-      </w:pPr>
-    </w:p>
-    <w:p>
-      <w:pPr>
-        <w:rPr>
-          <w:rFonts w:hint="eastAsia"/>
-        </w:rPr>
-      </w:pPr>
-    </w:p>
-    <w:p>
-      <w:pPr>
-        <w:rPr>
-          <w:rFonts w:hint="eastAsia"/>
-        </w:rPr>
-      </w:pPr>
-    </w:p>
-    <w:p>
-      <w:pPr>
-        <w:rPr>
-          <w:rFonts w:hint="eastAsia"/>
-        </w:rPr>
-      </w:pPr>
-    </w:p>
-    <w:p>
-      <w:pPr>
-        <w:rPr>
-          <w:rFonts w:hint="eastAsia"/>
-        </w:rPr>
-      </w:pPr>
-    </w:p>
-    <w:p>
-      <w:pPr>
-        <w:rPr>
-          <w:rFonts w:hint="eastAsia"/>
-        </w:rPr>
-      </w:pPr>
-    </w:p>
-    <w:p>
-      <w:pPr>
-        <w:rPr>
-          <w:rFonts w:hint="eastAsia"/>
-        </w:rPr>
-      </w:pPr>
-    </w:p>
+    <w:p/>
+    <w:p>
+      <w:pPr>
+        <w:rPr>
+          <w:rFonts w:hint="eastAsia"/>
+        </w:rPr>
+      </w:pPr>
+      <w:proofErr w:type="spellStart"/>
+      <w:r>
+        <w:t>RabbitMQ</w:t>
+      </w:r>
+      <w:proofErr w:type="spellEnd"/>
+    </w:p>
+    <w:p>
+      <w:r>
+        <w:rPr>
+          <w:noProof/>
+        </w:rPr>
+        <w:drawing>
+          <wp:inline distT="0" distB="0" distL="0" distR="0">
+            <wp:extent cx="5274310" cy="2467656"/>
+            <wp:effectExtent l="19050" t="0" r="2540" b="0"/>
+            <wp:docPr id="19" name="图片 19"/>
+            <wp:cNvGraphicFramePr>
+              <a:graphicFrameLocks xmlns:a="http://schemas.openxmlformats.org/drawingml/2006/main" noChangeAspect="1"/>
+            </wp:cNvGraphicFramePr>
+            <a:graphic xmlns:a="http://schemas.openxmlformats.org/drawingml/2006/main">
+              <a:graphicData uri="http://schemas.openxmlformats.org/drawingml/2006/picture">
+                <pic:pic xmlns:pic="http://schemas.openxmlformats.org/drawingml/2006/picture">
+                  <pic:nvPicPr>
+                    <pic:cNvPr id="0" name="Picture 19"/>
+                    <pic:cNvPicPr>
+                      <a:picLocks noChangeAspect="1" noChangeArrowheads="1"/>
+                    </pic:cNvPicPr>
+                  </pic:nvPicPr>
+                  <pic:blipFill>
+                    <a:blip r:embed="rId14" cstate="print"/>
+                    <a:srcRect/>
+                    <a:stretch>
+                      <a:fillRect/>
+                    </a:stretch>
+                  </pic:blipFill>
+                  <pic:spPr bwMode="auto">
+                    <a:xfrm>
+                      <a:off x="0" y="0"/>
+                      <a:ext cx="5274310" cy="2467656"/>
+                    </a:xfrm>
+                    <a:prstGeom prst="rect">
+                      <a:avLst/>
+                    </a:prstGeom>
+                    <a:noFill/>
+                    <a:ln w="9525">
+                      <a:noFill/>
+                      <a:miter lim="800000"/>
+                      <a:headEnd/>
+                      <a:tailEnd/>
+                    </a:ln>
+                  </pic:spPr>
+                </pic:pic>
+              </a:graphicData>
+            </a:graphic>
+          </wp:inline>
+        </w:drawing>
+      </w:r>
+    </w:p>
+    <w:p>
+      <w:proofErr w:type="spellStart"/>
+      <w:r>
+        <w:t>ActiveMQ</w:t>
+      </w:r>
+      <w:proofErr w:type="spellEnd"/>
+    </w:p>
+    <w:p>
+      <w:proofErr w:type="spellStart"/>
+      <w:r>
+        <w:t>ZeroMQ</w:t>
+      </w:r>
+      <w:proofErr w:type="spellEnd"/>
+    </w:p>
+    <w:p>
+      <w:proofErr w:type="spellStart"/>
+      <w:r>
+        <w:lastRenderedPageBreak/>
+        <w:t>nanomsg</w:t>
+      </w:r>
+      <w:proofErr w:type="spellEnd"/>
+    </w:p>
+    <w:p/>
+    <w:p/>
+    <w:p/>
+    <w:p/>
+    <w:p/>
+    <w:p/>
+    <w:p/>
+    <w:p/>
+    <w:p/>
+    <w:p/>
+    <w:p/>
+    <w:p/>
+    <w:p/>
+    <w:p/>
+    <w:p/>
+    <w:p/>
+    <w:p/>
+    <w:p/>
+    <w:p/>
+    <w:p/>
+    <w:p/>
+    <w:p/>
+    <w:p/>
+    <w:p/>
+    <w:p/>
+    <w:p/>
+    <w:p/>
+    <w:p/>
+    <w:p/>
+    <w:p/>
+    <w:p/>
+    <w:p/>
+    <w:p/>
+    <w:p/>
+    <w:p/>
+    <w:p/>
+    <w:p/>
+    <w:p/>
+    <w:p/>
+    <w:p/>
     <w:p/>
     <w:sectPr>
       <w:pgSz w:w="11906" w:h="16838"/>
@@ -2311,9 +4502,136 @@
 </w:document>
 </file>
 
+<file path=word/endnotes.xml><?xml version="1.0" encoding="utf-8"?>
+<w:endnotes xmlns:ve="http://schemas.openxmlformats.org/markup-compatibility/2006" xmlns:o="urn:schemas-microsoft-com:office:office" xmlns:r="http://schemas.openxmlformats.org/officeDocument/2006/relationships" xmlns:m="http://schemas.openxmlformats.org/officeDocument/2006/math" xmlns:v="urn:schemas-microsoft-com:vml" xmlns:wp="http://schemas.openxmlformats.org/drawingml/2006/wordprocessingDrawing" xmlns:w10="urn:schemas-microsoft-com:office:word" xmlns:w="http://schemas.openxmlformats.org/wordprocessingml/2006/main" xmlns:wne="http://schemas.microsoft.com/office/word/2006/wordml">
+  <w:endnote w:type="separator" w:id="-1">
+    <w:p>
+      <w:r>
+        <w:separator/>
+      </w:r>
+    </w:p>
+  </w:endnote>
+  <w:endnote w:type="continuationSeparator" w:id="0">
+    <w:p>
+      <w:r>
+        <w:continuationSeparator/>
+      </w:r>
+    </w:p>
+  </w:endnote>
+</w:endnotes>
+</file>
+
+<file path=word/footnotes.xml><?xml version="1.0" encoding="utf-8"?>
+<w:footnotes xmlns:ve="http://schemas.openxmlformats.org/markup-compatibility/2006" xmlns:o="urn:schemas-microsoft-com:office:office" xmlns:r="http://schemas.openxmlformats.org/officeDocument/2006/relationships" xmlns:m="http://schemas.openxmlformats.org/officeDocument/2006/math" xmlns:v="urn:schemas-microsoft-com:vml" xmlns:wp="http://schemas.openxmlformats.org/drawingml/2006/wordprocessingDrawing" xmlns:w10="urn:schemas-microsoft-com:office:word" xmlns:w="http://schemas.openxmlformats.org/wordprocessingml/2006/main" xmlns:wne="http://schemas.microsoft.com/office/word/2006/wordml">
+  <w:footnote w:type="separator" w:id="-1">
+    <w:p>
+      <w:r>
+        <w:separator/>
+      </w:r>
+    </w:p>
+  </w:footnote>
+  <w:footnote w:type="continuationSeparator" w:id="0">
+    <w:p>
+      <w:r>
+        <w:continuationSeparator/>
+      </w:r>
+    </w:p>
+  </w:footnote>
+</w:footnotes>
+</file>
+
 <file path=word/numbering.xml><?xml version="1.0" encoding="utf-8"?>
 <w:numbering xmlns:ve="http://schemas.openxmlformats.org/markup-compatibility/2006" xmlns:o="urn:schemas-microsoft-com:office:office" xmlns:r="http://schemas.openxmlformats.org/officeDocument/2006/relationships" xmlns:m="http://schemas.openxmlformats.org/officeDocument/2006/math" xmlns:v="urn:schemas-microsoft-com:vml" xmlns:wp="http://schemas.openxmlformats.org/drawingml/2006/wordprocessingDrawing" xmlns:w10="urn:schemas-microsoft-com:office:word" xmlns:w="http://schemas.openxmlformats.org/wordprocessingml/2006/main" xmlns:wne="http://schemas.microsoft.com/office/word/2006/wordml">
   <w:abstractNum w:abstractNumId="0">
+    <w:nsid w:val="29567BDC"/>
+    <w:multiLevelType w:val="hybridMultilevel"/>
+    <w:tmpl w:val="40DA526A"/>
+    <w:lvl w:ilvl="0" w:tplc="AB1CD66A">
+      <w:start w:val="1"/>
+      <w:numFmt w:val="decimal"/>
+      <w:lvlText w:val="%1."/>
+      <w:lvlJc w:val="left"/>
+      <w:pPr>
+        <w:ind w:left="360" w:hanging="360"/>
+      </w:pPr>
+      <w:rPr>
+        <w:rFonts w:hint="default"/>
+      </w:rPr>
+    </w:lvl>
+    <w:lvl w:ilvl="1" w:tplc="04090019" w:tentative="1">
+      <w:start w:val="1"/>
+      <w:numFmt w:val="lowerLetter"/>
+      <w:lvlText w:val="%2)"/>
+      <w:lvlJc w:val="left"/>
+      <w:pPr>
+        <w:ind w:left="840" w:hanging="420"/>
+      </w:pPr>
+    </w:lvl>
+    <w:lvl w:ilvl="2" w:tplc="0409001B" w:tentative="1">
+      <w:start w:val="1"/>
+      <w:numFmt w:val="lowerRoman"/>
+      <w:lvlText w:val="%3."/>
+      <w:lvlJc w:val="right"/>
+      <w:pPr>
+        <w:ind w:left="1260" w:hanging="420"/>
+      </w:pPr>
+    </w:lvl>
+    <w:lvl w:ilvl="3" w:tplc="0409000F" w:tentative="1">
+      <w:start w:val="1"/>
+      <w:numFmt w:val="decimal"/>
+      <w:lvlText w:val="%4."/>
+      <w:lvlJc w:val="left"/>
+      <w:pPr>
+        <w:ind w:left="1680" w:hanging="420"/>
+      </w:pPr>
+    </w:lvl>
+    <w:lvl w:ilvl="4" w:tplc="04090019" w:tentative="1">
+      <w:start w:val="1"/>
+      <w:numFmt w:val="lowerLetter"/>
+      <w:lvlText w:val="%5)"/>
+      <w:lvlJc w:val="left"/>
+      <w:pPr>
+        <w:ind w:left="2100" w:hanging="420"/>
+      </w:pPr>
+    </w:lvl>
+    <w:lvl w:ilvl="5" w:tplc="0409001B" w:tentative="1">
+      <w:start w:val="1"/>
+      <w:numFmt w:val="lowerRoman"/>
+      <w:lvlText w:val="%6."/>
+      <w:lvlJc w:val="right"/>
+      <w:pPr>
+        <w:ind w:left="2520" w:hanging="420"/>
+      </w:pPr>
+    </w:lvl>
+    <w:lvl w:ilvl="6" w:tplc="0409000F" w:tentative="1">
+      <w:start w:val="1"/>
+      <w:numFmt w:val="decimal"/>
+      <w:lvlText w:val="%7."/>
+      <w:lvlJc w:val="left"/>
+      <w:pPr>
+        <w:ind w:left="2940" w:hanging="420"/>
+      </w:pPr>
+    </w:lvl>
+    <w:lvl w:ilvl="7" w:tplc="04090019" w:tentative="1">
+      <w:start w:val="1"/>
+      <w:numFmt w:val="lowerLetter"/>
+      <w:lvlText w:val="%8)"/>
+      <w:lvlJc w:val="left"/>
+      <w:pPr>
+        <w:ind w:left="3360" w:hanging="420"/>
+      </w:pPr>
+    </w:lvl>
+    <w:lvl w:ilvl="8" w:tplc="0409001B" w:tentative="1">
+      <w:start w:val="1"/>
+      <w:numFmt w:val="lowerRoman"/>
+      <w:lvlText w:val="%9."/>
+      <w:lvlJc w:val="right"/>
+      <w:pPr>
+        <w:ind w:left="3780" w:hanging="420"/>
+      </w:pPr>
+    </w:lvl>
+  </w:abstractNum>
+  <w:abstractNum w:abstractNumId="1">
     <w:nsid w:val="2F4A6EFE"/>
     <w:multiLevelType w:val="hybridMultilevel"/>
     <w:tmpl w:val="8F82F2B2"/>
@@ -2402,7 +4720,185 @@
       </w:pPr>
     </w:lvl>
   </w:abstractNum>
-  <w:abstractNum w:abstractNumId="1">
+  <w:abstractNum w:abstractNumId="2">
+    <w:nsid w:val="3A076363"/>
+    <w:multiLevelType w:val="hybridMultilevel"/>
+    <w:tmpl w:val="BF8001BE"/>
+    <w:lvl w:ilvl="0" w:tplc="EDA22012">
+      <w:start w:val="1"/>
+      <w:numFmt w:val="decimal"/>
+      <w:lvlText w:val="%1、"/>
+      <w:lvlJc w:val="left"/>
+      <w:pPr>
+        <w:ind w:left="360" w:hanging="360"/>
+      </w:pPr>
+      <w:rPr>
+        <w:rFonts w:hint="default"/>
+      </w:rPr>
+    </w:lvl>
+    <w:lvl w:ilvl="1" w:tplc="04090019" w:tentative="1">
+      <w:start w:val="1"/>
+      <w:numFmt w:val="lowerLetter"/>
+      <w:lvlText w:val="%2)"/>
+      <w:lvlJc w:val="left"/>
+      <w:pPr>
+        <w:ind w:left="840" w:hanging="420"/>
+      </w:pPr>
+    </w:lvl>
+    <w:lvl w:ilvl="2" w:tplc="0409001B" w:tentative="1">
+      <w:start w:val="1"/>
+      <w:numFmt w:val="lowerRoman"/>
+      <w:lvlText w:val="%3."/>
+      <w:lvlJc w:val="right"/>
+      <w:pPr>
+        <w:ind w:left="1260" w:hanging="420"/>
+      </w:pPr>
+    </w:lvl>
+    <w:lvl w:ilvl="3" w:tplc="0409000F" w:tentative="1">
+      <w:start w:val="1"/>
+      <w:numFmt w:val="decimal"/>
+      <w:lvlText w:val="%4."/>
+      <w:lvlJc w:val="left"/>
+      <w:pPr>
+        <w:ind w:left="1680" w:hanging="420"/>
+      </w:pPr>
+    </w:lvl>
+    <w:lvl w:ilvl="4" w:tplc="04090019" w:tentative="1">
+      <w:start w:val="1"/>
+      <w:numFmt w:val="lowerLetter"/>
+      <w:lvlText w:val="%5)"/>
+      <w:lvlJc w:val="left"/>
+      <w:pPr>
+        <w:ind w:left="2100" w:hanging="420"/>
+      </w:pPr>
+    </w:lvl>
+    <w:lvl w:ilvl="5" w:tplc="0409001B" w:tentative="1">
+      <w:start w:val="1"/>
+      <w:numFmt w:val="lowerRoman"/>
+      <w:lvlText w:val="%6."/>
+      <w:lvlJc w:val="right"/>
+      <w:pPr>
+        <w:ind w:left="2520" w:hanging="420"/>
+      </w:pPr>
+    </w:lvl>
+    <w:lvl w:ilvl="6" w:tplc="0409000F" w:tentative="1">
+      <w:start w:val="1"/>
+      <w:numFmt w:val="decimal"/>
+      <w:lvlText w:val="%7."/>
+      <w:lvlJc w:val="left"/>
+      <w:pPr>
+        <w:ind w:left="2940" w:hanging="420"/>
+      </w:pPr>
+    </w:lvl>
+    <w:lvl w:ilvl="7" w:tplc="04090019" w:tentative="1">
+      <w:start w:val="1"/>
+      <w:numFmt w:val="lowerLetter"/>
+      <w:lvlText w:val="%8)"/>
+      <w:lvlJc w:val="left"/>
+      <w:pPr>
+        <w:ind w:left="3360" w:hanging="420"/>
+      </w:pPr>
+    </w:lvl>
+    <w:lvl w:ilvl="8" w:tplc="0409001B" w:tentative="1">
+      <w:start w:val="1"/>
+      <w:numFmt w:val="lowerRoman"/>
+      <w:lvlText w:val="%9."/>
+      <w:lvlJc w:val="right"/>
+      <w:pPr>
+        <w:ind w:left="3780" w:hanging="420"/>
+      </w:pPr>
+    </w:lvl>
+  </w:abstractNum>
+  <w:abstractNum w:abstractNumId="3">
+    <w:nsid w:val="40EB3FD7"/>
+    <w:multiLevelType w:val="hybridMultilevel"/>
+    <w:tmpl w:val="689208F4"/>
+    <w:lvl w:ilvl="0" w:tplc="AD38BDAE">
+      <w:start w:val="1"/>
+      <w:numFmt w:val="decimal"/>
+      <w:lvlText w:val="%1、"/>
+      <w:lvlJc w:val="left"/>
+      <w:pPr>
+        <w:ind w:left="360" w:hanging="360"/>
+      </w:pPr>
+      <w:rPr>
+        <w:rFonts w:hint="default"/>
+      </w:rPr>
+    </w:lvl>
+    <w:lvl w:ilvl="1" w:tplc="04090019" w:tentative="1">
+      <w:start w:val="1"/>
+      <w:numFmt w:val="lowerLetter"/>
+      <w:lvlText w:val="%2)"/>
+      <w:lvlJc w:val="left"/>
+      <w:pPr>
+        <w:ind w:left="840" w:hanging="420"/>
+      </w:pPr>
+    </w:lvl>
+    <w:lvl w:ilvl="2" w:tplc="0409001B" w:tentative="1">
+      <w:start w:val="1"/>
+      <w:numFmt w:val="lowerRoman"/>
+      <w:lvlText w:val="%3."/>
+      <w:lvlJc w:val="right"/>
+      <w:pPr>
+        <w:ind w:left="1260" w:hanging="420"/>
+      </w:pPr>
+    </w:lvl>
+    <w:lvl w:ilvl="3" w:tplc="0409000F" w:tentative="1">
+      <w:start w:val="1"/>
+      <w:numFmt w:val="decimal"/>
+      <w:lvlText w:val="%4."/>
+      <w:lvlJc w:val="left"/>
+      <w:pPr>
+        <w:ind w:left="1680" w:hanging="420"/>
+      </w:pPr>
+    </w:lvl>
+    <w:lvl w:ilvl="4" w:tplc="04090019" w:tentative="1">
+      <w:start w:val="1"/>
+      <w:numFmt w:val="lowerLetter"/>
+      <w:lvlText w:val="%5)"/>
+      <w:lvlJc w:val="left"/>
+      <w:pPr>
+        <w:ind w:left="2100" w:hanging="420"/>
+      </w:pPr>
+    </w:lvl>
+    <w:lvl w:ilvl="5" w:tplc="0409001B" w:tentative="1">
+      <w:start w:val="1"/>
+      <w:numFmt w:val="lowerRoman"/>
+      <w:lvlText w:val="%6."/>
+      <w:lvlJc w:val="right"/>
+      <w:pPr>
+        <w:ind w:left="2520" w:hanging="420"/>
+      </w:pPr>
+    </w:lvl>
+    <w:lvl w:ilvl="6" w:tplc="0409000F" w:tentative="1">
+      <w:start w:val="1"/>
+      <w:numFmt w:val="decimal"/>
+      <w:lvlText w:val="%7."/>
+      <w:lvlJc w:val="left"/>
+      <w:pPr>
+        <w:ind w:left="2940" w:hanging="420"/>
+      </w:pPr>
+    </w:lvl>
+    <w:lvl w:ilvl="7" w:tplc="04090019" w:tentative="1">
+      <w:start w:val="1"/>
+      <w:numFmt w:val="lowerLetter"/>
+      <w:lvlText w:val="%8)"/>
+      <w:lvlJc w:val="left"/>
+      <w:pPr>
+        <w:ind w:left="3360" w:hanging="420"/>
+      </w:pPr>
+    </w:lvl>
+    <w:lvl w:ilvl="8" w:tplc="0409001B" w:tentative="1">
+      <w:start w:val="1"/>
+      <w:numFmt w:val="lowerRoman"/>
+      <w:lvlText w:val="%9."/>
+      <w:lvlJc w:val="right"/>
+      <w:pPr>
+        <w:ind w:left="3780" w:hanging="420"/>
+      </w:pPr>
+    </w:lvl>
+  </w:abstractNum>
+  <w:abstractNum w:abstractNumId="4">
     <w:nsid w:val="63836BED"/>
     <w:multiLevelType w:val="hybridMultilevel"/>
     <w:tmpl w:val="B7DC04F2"/>
@@ -2491,7 +4987,7 @@
       </w:pPr>
     </w:lvl>
   </w:abstractNum>
-  <w:abstractNum w:abstractNumId="2">
+  <w:abstractNum w:abstractNumId="5">
     <w:nsid w:val="74813B5F"/>
     <w:multiLevelType w:val="hybridMultilevel"/>
     <w:tmpl w:val="61463BCC"/>
@@ -2580,14 +5076,115 @@
       </w:pPr>
     </w:lvl>
   </w:abstractNum>
+  <w:abstractNum w:abstractNumId="6">
+    <w:nsid w:val="78BC20F1"/>
+    <w:multiLevelType w:val="hybridMultilevel"/>
+    <w:tmpl w:val="1FFA022A"/>
+    <w:lvl w:ilvl="0" w:tplc="C2D271C6">
+      <w:start w:val="1"/>
+      <w:numFmt w:val="decimal"/>
+      <w:lvlText w:val="%1、"/>
+      <w:lvlJc w:val="left"/>
+      <w:pPr>
+        <w:ind w:left="360" w:hanging="360"/>
+      </w:pPr>
+      <w:rPr>
+        <w:rFonts w:hint="default"/>
+      </w:rPr>
+    </w:lvl>
+    <w:lvl w:ilvl="1" w:tplc="04090019" w:tentative="1">
+      <w:start w:val="1"/>
+      <w:numFmt w:val="lowerLetter"/>
+      <w:lvlText w:val="%2)"/>
+      <w:lvlJc w:val="left"/>
+      <w:pPr>
+        <w:ind w:left="840" w:hanging="420"/>
+      </w:pPr>
+    </w:lvl>
+    <w:lvl w:ilvl="2" w:tplc="0409001B" w:tentative="1">
+      <w:start w:val="1"/>
+      <w:numFmt w:val="lowerRoman"/>
+      <w:lvlText w:val="%3."/>
+      <w:lvlJc w:val="right"/>
+      <w:pPr>
+        <w:ind w:left="1260" w:hanging="420"/>
+      </w:pPr>
+    </w:lvl>
+    <w:lvl w:ilvl="3" w:tplc="0409000F" w:tentative="1">
+      <w:start w:val="1"/>
+      <w:numFmt w:val="decimal"/>
+      <w:lvlText w:val="%4."/>
+      <w:lvlJc w:val="left"/>
+      <w:pPr>
+        <w:ind w:left="1680" w:hanging="420"/>
+      </w:pPr>
+    </w:lvl>
+    <w:lvl w:ilvl="4" w:tplc="04090019" w:tentative="1">
+      <w:start w:val="1"/>
+      <w:numFmt w:val="lowerLetter"/>
+      <w:lvlText w:val="%5)"/>
+      <w:lvlJc w:val="left"/>
+      <w:pPr>
+        <w:ind w:left="2100" w:hanging="420"/>
+      </w:pPr>
+    </w:lvl>
+    <w:lvl w:ilvl="5" w:tplc="0409001B" w:tentative="1">
+      <w:start w:val="1"/>
+      <w:numFmt w:val="lowerRoman"/>
+      <w:lvlText w:val="%6."/>
+      <w:lvlJc w:val="right"/>
+      <w:pPr>
+        <w:ind w:left="2520" w:hanging="420"/>
+      </w:pPr>
+    </w:lvl>
+    <w:lvl w:ilvl="6" w:tplc="0409000F" w:tentative="1">
+      <w:start w:val="1"/>
+      <w:numFmt w:val="decimal"/>
+      <w:lvlText w:val="%7."/>
+      <w:lvlJc w:val="left"/>
+      <w:pPr>
+        <w:ind w:left="2940" w:hanging="420"/>
+      </w:pPr>
+    </w:lvl>
+    <w:lvl w:ilvl="7" w:tplc="04090019" w:tentative="1">
+      <w:start w:val="1"/>
+      <w:numFmt w:val="lowerLetter"/>
+      <w:lvlText w:val="%8)"/>
+      <w:lvlJc w:val="left"/>
+      <w:pPr>
+        <w:ind w:left="3360" w:hanging="420"/>
+      </w:pPr>
+    </w:lvl>
+    <w:lvl w:ilvl="8" w:tplc="0409001B" w:tentative="1">
+      <w:start w:val="1"/>
+      <w:numFmt w:val="lowerRoman"/>
+      <w:lvlText w:val="%9."/>
+      <w:lvlJc w:val="right"/>
+      <w:pPr>
+        <w:ind w:left="3780" w:hanging="420"/>
+      </w:pPr>
+    </w:lvl>
+  </w:abstractNum>
   <w:num w:numId="1">
-    <w:abstractNumId w:val="0"/>
+    <w:abstractNumId w:val="1"/>
   </w:num>
   <w:num w:numId="2">
-    <w:abstractNumId w:val="1"/>
+    <w:abstractNumId w:val="4"/>
   </w:num>
   <w:num w:numId="3">
+    <w:abstractNumId w:val="5"/>
+  </w:num>
+  <w:num w:numId="4">
+    <w:abstractNumId w:val="6"/>
+  </w:num>
+  <w:num w:numId="5">
+    <w:abstractNumId w:val="3"/>
+  </w:num>
+  <w:num w:numId="6">
     <w:abstractNumId w:val="2"/>
+  </w:num>
+  <w:num w:numId="7">
+    <w:abstractNumId w:val="0"/>
   </w:num>
 </w:numbering>
 </file>
@@ -2950,6 +5547,100 @@
       </w:tblCellMar>
     </w:tblPr>
   </w:style>
+  <w:style w:type="paragraph" w:styleId="a6">
+    <w:name w:val="Balloon Text"/>
+    <w:basedOn w:val="a"/>
+    <w:link w:val="Char0"/>
+    <w:uiPriority w:val="99"/>
+    <w:semiHidden/>
+    <w:unhideWhenUsed/>
+    <w:rsid w:val="001F6485"/>
+    <w:rPr>
+      <w:sz w:val="18"/>
+      <w:szCs w:val="18"/>
+    </w:rPr>
+  </w:style>
+  <w:style w:type="character" w:customStyle="1" w:styleId="Char0">
+    <w:name w:val="批注框文本 Char"/>
+    <w:basedOn w:val="a0"/>
+    <w:link w:val="a6"/>
+    <w:uiPriority w:val="99"/>
+    <w:semiHidden/>
+    <w:rsid w:val="001F6485"/>
+    <w:rPr>
+      <w:sz w:val="18"/>
+      <w:szCs w:val="18"/>
+    </w:rPr>
+  </w:style>
+  <w:style w:type="paragraph" w:styleId="a7">
+    <w:name w:val="header"/>
+    <w:basedOn w:val="a"/>
+    <w:link w:val="Char1"/>
+    <w:uiPriority w:val="99"/>
+    <w:semiHidden/>
+    <w:unhideWhenUsed/>
+    <w:rsid w:val="008E5B07"/>
+    <w:pPr>
+      <w:pBdr>
+        <w:bottom w:val="single" w:sz="6" w:space="1" w:color="auto"/>
+      </w:pBdr>
+      <w:tabs>
+        <w:tab w:val="center" w:pos="4153"/>
+        <w:tab w:val="right" w:pos="8306"/>
+      </w:tabs>
+      <w:snapToGrid w:val="0"/>
+      <w:jc w:val="center"/>
+    </w:pPr>
+    <w:rPr>
+      <w:sz w:val="18"/>
+      <w:szCs w:val="18"/>
+    </w:rPr>
+  </w:style>
+  <w:style w:type="character" w:customStyle="1" w:styleId="Char1">
+    <w:name w:val="页眉 Char"/>
+    <w:basedOn w:val="a0"/>
+    <w:link w:val="a7"/>
+    <w:uiPriority w:val="99"/>
+    <w:semiHidden/>
+    <w:rsid w:val="008E5B07"/>
+    <w:rPr>
+      <w:sz w:val="18"/>
+      <w:szCs w:val="18"/>
+    </w:rPr>
+  </w:style>
+  <w:style w:type="paragraph" w:styleId="a8">
+    <w:name w:val="footer"/>
+    <w:basedOn w:val="a"/>
+    <w:link w:val="Char2"/>
+    <w:uiPriority w:val="99"/>
+    <w:semiHidden/>
+    <w:unhideWhenUsed/>
+    <w:rsid w:val="008E5B07"/>
+    <w:pPr>
+      <w:tabs>
+        <w:tab w:val="center" w:pos="4153"/>
+        <w:tab w:val="right" w:pos="8306"/>
+      </w:tabs>
+      <w:snapToGrid w:val="0"/>
+      <w:jc w:val="left"/>
+    </w:pPr>
+    <w:rPr>
+      <w:sz w:val="18"/>
+      <w:szCs w:val="18"/>
+    </w:rPr>
+  </w:style>
+  <w:style w:type="character" w:customStyle="1" w:styleId="Char2">
+    <w:name w:val="页脚 Char"/>
+    <w:basedOn w:val="a0"/>
+    <w:link w:val="a8"/>
+    <w:uiPriority w:val="99"/>
+    <w:semiHidden/>
+    <w:rsid w:val="008E5B07"/>
+    <w:rPr>
+      <w:sz w:val="18"/>
+      <w:szCs w:val="18"/>
+    </w:rPr>
+  </w:style>
 </w:styles>
 </file>
 

</xml_diff>

<commit_message>
new create document/SystemStructure.vsd modify document
</commit_message>
<xml_diff>
--- a/税控盘自动控制.docx
+++ b/税控盘自动控制.docx
@@ -254,7 +254,7 @@
         <w:rPr>
           <w:rFonts w:hint="eastAsia"/>
         </w:rPr>
-        <w:t>企业可以使用</w:t>
+        <w:t>云帐房系统与云帐房用户共享</w:t>
       </w:r>
       <w:r>
         <w:rPr>
@@ -266,7 +266,163 @@
         <w:rPr>
           <w:rFonts w:hint="eastAsia"/>
         </w:rPr>
-        <w:t>设备及相应系统进行日常操作</w:t>
+        <w:t>设备</w:t>
+      </w:r>
+      <w:r>
+        <w:rPr>
+          <w:rFonts w:hint="eastAsia"/>
+        </w:rPr>
+        <w:t>(</w:t>
+      </w:r>
+      <w:r>
+        <w:rPr>
+          <w:rFonts w:hint="eastAsia"/>
+        </w:rPr>
+        <w:t>和蒙柏确认</w:t>
+      </w:r>
+      <w:r>
+        <w:rPr>
+          <w:rFonts w:hint="eastAsia"/>
+        </w:rPr>
+        <w:t>)</w:t>
+      </w:r>
+      <w:r>
+        <w:rPr>
+          <w:rFonts w:hint="eastAsia"/>
+        </w:rPr>
+        <w:t>，</w:t>
+      </w:r>
+      <w:r>
+        <w:rPr>
+          <w:rFonts w:hint="eastAsia"/>
+        </w:rPr>
+        <w:t>云帐房使用</w:t>
+      </w:r>
+      <w:r>
+        <w:rPr>
+          <w:rFonts w:hint="eastAsia"/>
+        </w:rPr>
+        <w:t>USB_SHARE</w:t>
+      </w:r>
+      <w:r>
+        <w:rPr>
+          <w:rFonts w:hint="eastAsia"/>
+        </w:rPr>
+        <w:t>远程映射</w:t>
+      </w:r>
+      <w:r>
+        <w:rPr>
+          <w:rFonts w:hint="eastAsia"/>
+        </w:rPr>
+        <w:t>USB</w:t>
+      </w:r>
+      <w:r>
+        <w:rPr>
+          <w:rFonts w:hint="eastAsia"/>
+        </w:rPr>
+        <w:t>设备时，</w:t>
+      </w:r>
+      <w:r>
+        <w:rPr>
+          <w:rFonts w:hint="eastAsia"/>
+        </w:rPr>
+        <w:t>企业</w:t>
+      </w:r>
+      <w:r>
+        <w:rPr>
+          <w:rFonts w:hint="eastAsia"/>
+        </w:rPr>
+        <w:t>是否</w:t>
+      </w:r>
+      <w:r>
+        <w:rPr>
+          <w:rFonts w:hint="eastAsia"/>
+        </w:rPr>
+        <w:t>可以</w:t>
+      </w:r>
+      <w:r>
+        <w:rPr>
+          <w:rFonts w:hint="eastAsia"/>
+        </w:rPr>
+        <w:t>在本机正常</w:t>
+      </w:r>
+      <w:r>
+        <w:rPr>
+          <w:rFonts w:hint="eastAsia"/>
+        </w:rPr>
+        <w:t>使用</w:t>
+      </w:r>
+      <w:r>
+        <w:rPr>
+          <w:rFonts w:hint="eastAsia"/>
+        </w:rPr>
+        <w:t>接入到</w:t>
+      </w:r>
+      <w:r>
+        <w:rPr>
+          <w:rFonts w:hint="eastAsia"/>
+        </w:rPr>
+        <w:t>USB</w:t>
+      </w:r>
+      <w:r>
+        <w:rPr>
+          <w:rFonts w:hint="eastAsia"/>
+        </w:rPr>
+        <w:t>_SHARE</w:t>
+      </w:r>
+      <w:r>
+        <w:rPr>
+          <w:rFonts w:hint="eastAsia"/>
+        </w:rPr>
+        <w:t>的</w:t>
+      </w:r>
+      <w:r>
+        <w:rPr>
+          <w:rFonts w:hint="eastAsia"/>
+        </w:rPr>
+        <w:t>USB</w:t>
+      </w:r>
+      <w:r>
+        <w:rPr>
+          <w:rFonts w:hint="eastAsia"/>
+        </w:rPr>
+        <w:t>设备</w:t>
+      </w:r>
+      <w:r>
+        <w:rPr>
+          <w:rFonts w:hint="eastAsia"/>
+        </w:rPr>
+        <w:t>及</w:t>
+      </w:r>
+      <w:r>
+        <w:rPr>
+          <w:rFonts w:hint="eastAsia"/>
+        </w:rPr>
+        <w:t>使用</w:t>
+      </w:r>
+      <w:r>
+        <w:rPr>
+          <w:rFonts w:hint="eastAsia"/>
+        </w:rPr>
+        <w:t>相应</w:t>
+      </w:r>
+      <w:r>
+        <w:rPr>
+          <w:rFonts w:hint="eastAsia"/>
+        </w:rPr>
+        <w:t>软件</w:t>
+      </w:r>
+      <w:r>
+        <w:rPr>
+          <w:rFonts w:hint="eastAsia"/>
+        </w:rPr>
+        <w:t>系统进行日常工作</w:t>
+      </w:r>
+      <w:r>
+        <w:rPr>
+          <w:rFonts w:hint="eastAsia"/>
+        </w:rPr>
+        <w:t>？</w:t>
       </w:r>
     </w:p>
     <w:p>
@@ -294,13 +450,31 @@
         <w:rPr>
           <w:rFonts w:hint="eastAsia"/>
         </w:rPr>
-        <w:t>页面</w:t>
-      </w:r>
-      <w:r>
-        <w:rPr>
-          <w:rFonts w:hint="eastAsia"/>
-        </w:rPr>
-        <w:t>进行</w:t>
+        <w:t>页面进行</w:t>
+      </w:r>
+      <w:r>
+        <w:rPr>
+          <w:rFonts w:hint="eastAsia"/>
+        </w:rPr>
+        <w:t>USB_SHARE</w:t>
+      </w:r>
+      <w:r>
+        <w:rPr>
+          <w:rFonts w:hint="eastAsia"/>
+        </w:rPr>
+        <w:t>管理、</w:t>
+      </w:r>
+      <w:r>
+        <w:rPr>
+          <w:rFonts w:hint="eastAsia"/>
+        </w:rPr>
+        <w:t>USB_SHARE</w:t>
+      </w:r>
+      <w:r>
+        <w:rPr>
+          <w:rFonts w:hint="eastAsia"/>
+        </w:rPr>
+        <w:t>端口接入</w:t>
       </w:r>
       <w:r>
         <w:rPr>
@@ -312,55 +486,7 @@
         <w:rPr>
           <w:rFonts w:hint="eastAsia"/>
         </w:rPr>
-        <w:t>_SHARE</w:t>
-      </w:r>
-      <w:r>
-        <w:rPr>
-          <w:rFonts w:hint="eastAsia"/>
-        </w:rPr>
-        <w:t>管理</w:t>
-      </w:r>
-      <w:r>
-        <w:rPr>
-          <w:rFonts w:hint="eastAsia"/>
-        </w:rPr>
-        <w:t>、</w:t>
-      </w:r>
-      <w:r>
-        <w:rPr>
-          <w:rFonts w:hint="eastAsia"/>
-        </w:rPr>
-        <w:t>USB_SHARE</w:t>
-      </w:r>
-      <w:r>
-        <w:rPr>
-          <w:rFonts w:hint="eastAsia"/>
-        </w:rPr>
-        <w:t>端口</w:t>
-      </w:r>
-      <w:r>
-        <w:rPr>
-          <w:rFonts w:hint="eastAsia"/>
-        </w:rPr>
-        <w:t>接入</w:t>
-      </w:r>
-      <w:r>
-        <w:rPr>
-          <w:rFonts w:hint="eastAsia"/>
-        </w:rPr>
-        <w:t>USB</w:t>
-      </w:r>
-      <w:r>
-        <w:rPr>
-          <w:rFonts w:hint="eastAsia"/>
-        </w:rPr>
-        <w:t>设备</w:t>
-      </w:r>
-      <w:r>
-        <w:rPr>
-          <w:rFonts w:hint="eastAsia"/>
-        </w:rPr>
-        <w:t>管理</w:t>
+        <w:t>设备管理</w:t>
       </w:r>
     </w:p>
     <w:p>
@@ -376,19 +502,19 @@
         <w:rPr>
           <w:rFonts w:hint="eastAsia"/>
         </w:rPr>
-        <w:t>云帐房系统与云帐房用户共享</w:t>
-      </w:r>
-      <w:r>
-        <w:rPr>
-          <w:rFonts w:hint="eastAsia"/>
-        </w:rPr>
-        <w:t>USB</w:t>
-      </w:r>
-      <w:r>
-        <w:rPr>
-          <w:rFonts w:hint="eastAsia"/>
-        </w:rPr>
-        <w:t>设备</w:t>
+        <w:t>利用云计算集中数据管理，集中</w:t>
+      </w:r>
+      <w:r>
+        <w:rPr>
+          <w:rFonts w:hint="eastAsia"/>
+        </w:rPr>
+        <w:t>数据</w:t>
+      </w:r>
+      <w:r>
+        <w:rPr>
+          <w:rFonts w:hint="eastAsia"/>
+        </w:rPr>
+        <w:t>计算</w:t>
       </w:r>
     </w:p>
     <w:p>
@@ -407,19 +533,7 @@
         <w:rPr>
           <w:rFonts w:hint="eastAsia"/>
         </w:rPr>
-        <w:t>利用云计算集中数据管理，集中</w:t>
-      </w:r>
-      <w:r>
-        <w:rPr>
-          <w:rFonts w:hint="eastAsia"/>
-        </w:rPr>
-        <w:t>数据</w:t>
-      </w:r>
-      <w:r>
-        <w:rPr>
-          <w:rFonts w:hint="eastAsia"/>
-        </w:rPr>
-        <w:t>计算</w:t>
+        <w:t>利用接口系统并行处理与外部系统对接</w:t>
       </w:r>
     </w:p>
     <w:p>
@@ -435,22 +549,23 @@
         <w:rPr>
           <w:rFonts w:hint="eastAsia"/>
         </w:rPr>
-        <w:t>利用接口系统并行处理与外部系统对接</w:t>
-      </w:r>
-    </w:p>
-    <w:p>
-      <w:pPr>
-        <w:rPr>
-          <w:rFonts w:hint="eastAsia"/>
-        </w:rPr>
-      </w:pPr>
-    </w:p>
-    <w:p>
-      <w:pPr>
-        <w:rPr>
-          <w:rFonts w:hint="eastAsia"/>
-        </w:rPr>
-      </w:pPr>
+        <w:t>针对独立用户（企业持有</w:t>
+      </w:r>
+      <w:r>
+        <w:rPr>
+          <w:rFonts w:hint="eastAsia"/>
+        </w:rPr>
+        <w:t>CA</w:t>
+      </w:r>
+      <w:r>
+        <w:rPr>
+          <w:rFonts w:hint="eastAsia"/>
+        </w:rPr>
+        <w:t>、税控盘）</w:t>
+      </w:r>
+    </w:p>
+    <w:p/>
+    <w:p>
       <w:r>
         <w:rPr>
           <w:rFonts w:hint="eastAsia"/>
@@ -483,11 +598,6 @@
       </w:r>
     </w:p>
     <w:p>
-      <w:pPr>
-        <w:rPr>
-          <w:rFonts w:hint="eastAsia"/>
-        </w:rPr>
-      </w:pPr>
       <w:r>
         <w:rPr>
           <w:rFonts w:hint="eastAsia"/>
@@ -512,6 +622,12 @@
         </w:rPr>
         <w:t>降低云端并发连接数</w:t>
       </w:r>
+      <w:r>
+        <w:rPr>
+          <w:rFonts w:hint="eastAsia"/>
+        </w:rPr>
+        <w:t>?</w:t>
+      </w:r>
     </w:p>
     <w:p>
       <w:r>
@@ -521,13 +637,7 @@
         <w:t>接口系统还需要分布式么？</w:t>
       </w:r>
     </w:p>
-    <w:p>
-      <w:pPr>
-        <w:rPr>
-          <w:rFonts w:hint="eastAsia"/>
-        </w:rPr>
-      </w:pPr>
-    </w:p>
+    <w:p/>
     <w:p>
       <w:pPr>
         <w:rPr>
@@ -553,38 +663,7 @@
         <w:t>长连接？</w:t>
       </w:r>
     </w:p>
-    <w:p>
-      <w:pPr>
-        <w:rPr>
-          <w:rFonts w:hint="eastAsia"/>
-        </w:rPr>
-      </w:pPr>
-      <w:r>
-        <w:rPr>
-          <w:rFonts w:hint="eastAsia"/>
-        </w:rPr>
-        <w:t>接口系统内部使用</w:t>
-      </w:r>
-      <w:r>
-        <w:rPr>
-          <w:rFonts w:hint="eastAsia"/>
-        </w:rPr>
-        <w:t>消息队列框架</w:t>
-      </w:r>
-      <w:r>
-        <w:rPr>
-          <w:rFonts w:hint="eastAsia"/>
-        </w:rPr>
-        <w:t>?</w:t>
-      </w:r>
-    </w:p>
-    <w:p>
-      <w:pPr>
-        <w:rPr>
-          <w:rFonts w:hint="eastAsia"/>
-        </w:rPr>
-      </w:pPr>
-    </w:p>
+    <w:p/>
     <w:p>
       <w:r>
         <w:rPr>
@@ -592,6 +671,717 @@
         </w:rPr>
         <w:t>分布式实时并行计算系统</w:t>
       </w:r>
+    </w:p>
+    <w:p>
+      <w:pPr>
+        <w:rPr>
+          <w:rFonts w:hint="eastAsia"/>
+        </w:rPr>
+      </w:pPr>
+      <w:r>
+        <w:rPr>
+          <w:rFonts w:hint="eastAsia"/>
+        </w:rPr>
+        <w:t>财税垂直细分领域互联网</w:t>
+      </w:r>
+      <w:r>
+        <w:rPr>
+          <w:rFonts w:hint="eastAsia"/>
+        </w:rPr>
+        <w:t>+</w:t>
+      </w:r>
+      <w:r>
+        <w:rPr>
+          <w:rFonts w:hint="eastAsia"/>
+        </w:rPr>
+        <w:t>物联网</w:t>
+      </w:r>
+      <w:r>
+        <w:rPr>
+          <w:rFonts w:hint="eastAsia"/>
+        </w:rPr>
+        <w:t>+</w:t>
+      </w:r>
+      <w:r>
+        <w:rPr>
+          <w:rFonts w:hint="eastAsia"/>
+        </w:rPr>
+        <w:t>人工智能的最佳实践</w:t>
+      </w:r>
+    </w:p>
+    <w:p>
+      <w:pPr>
+        <w:rPr>
+          <w:rFonts w:hint="eastAsia"/>
+        </w:rPr>
+      </w:pPr>
+      <w:r>
+        <w:rPr>
+          <w:rFonts w:hint="eastAsia"/>
+        </w:rPr>
+        <w:t>+</w:t>
+      </w:r>
+      <w:r>
+        <w:rPr>
+          <w:rFonts w:hint="eastAsia"/>
+        </w:rPr>
+        <w:t>虚拟化</w:t>
+      </w:r>
+      <w:r>
+        <w:rPr>
+          <w:rFonts w:hint="eastAsia"/>
+        </w:rPr>
+        <w:t>+GIS+LBS</w:t>
+      </w:r>
+    </w:p>
+    <w:p>
+      <w:pPr>
+        <w:rPr>
+          <w:rFonts w:hint="eastAsia"/>
+        </w:rPr>
+      </w:pPr>
+      <w:r>
+        <w:rPr>
+          <w:rFonts w:hint="eastAsia"/>
+        </w:rPr>
+        <w:t>+</w:t>
+      </w:r>
+      <w:r>
+        <w:rPr>
+          <w:rFonts w:hint="eastAsia"/>
+        </w:rPr>
+        <w:t>分享经济</w:t>
+      </w:r>
+    </w:p>
+    <w:p>
+      <w:pPr>
+        <w:rPr>
+          <w:rFonts w:hint="eastAsia"/>
+        </w:rPr>
+      </w:pPr>
+    </w:p>
+    <w:p>
+      <w:pPr>
+        <w:rPr>
+          <w:rFonts w:hint="eastAsia"/>
+        </w:rPr>
+      </w:pPr>
+      <w:r>
+        <w:rPr>
+          <w:rFonts w:hint="eastAsia"/>
+        </w:rPr>
+        <w:t>任务分发考虑在云端计算</w:t>
+      </w:r>
+      <w:r>
+        <w:rPr>
+          <w:rFonts w:hint="eastAsia"/>
+        </w:rPr>
+        <w:t>(</w:t>
+      </w:r>
+      <w:r>
+        <w:rPr>
+          <w:rFonts w:hint="eastAsia"/>
+        </w:rPr>
+        <w:t>用</w:t>
+      </w:r>
+      <w:r>
+        <w:rPr>
+          <w:rFonts w:hint="eastAsia"/>
+        </w:rPr>
+        <w:t>C++</w:t>
+      </w:r>
+      <w:r>
+        <w:rPr>
+          <w:rFonts w:hint="eastAsia"/>
+        </w:rPr>
+        <w:t>实现？</w:t>
+      </w:r>
+      <w:r>
+        <w:rPr>
+          <w:rFonts w:hint="eastAsia"/>
+        </w:rPr>
+        <w:t>)</w:t>
+      </w:r>
+      <w:r>
+        <w:rPr>
+          <w:rFonts w:hint="eastAsia"/>
+        </w:rPr>
+        <w:t>，</w:t>
+      </w:r>
+      <w:r>
+        <w:rPr>
+          <w:rFonts w:hint="eastAsia"/>
+        </w:rPr>
+        <w:t>使用消息队列框架</w:t>
+      </w:r>
+    </w:p>
+    <w:p>
+      <w:pPr>
+        <w:rPr>
+          <w:rFonts w:hint="eastAsia"/>
+        </w:rPr>
+      </w:pPr>
+    </w:p>
+    <w:p>
+      <w:pPr>
+        <w:rPr>
+          <w:rFonts w:hint="eastAsia"/>
+        </w:rPr>
+      </w:pPr>
+      <w:r>
+        <w:rPr>
+          <w:rFonts w:hint="eastAsia"/>
+        </w:rPr>
+        <w:t>根据客户端运行</w:t>
+      </w:r>
+      <w:r>
+        <w:rPr>
+          <w:rFonts w:hint="eastAsia"/>
+        </w:rPr>
+        <w:t>机器（虚拟机）</w:t>
+      </w:r>
+      <w:r>
+        <w:rPr>
+          <w:rFonts w:hint="eastAsia"/>
+        </w:rPr>
+        <w:t>能力</w:t>
+      </w:r>
+      <w:r>
+        <w:rPr>
+          <w:rFonts w:hint="eastAsia"/>
+        </w:rPr>
+        <w:t>(CPU</w:t>
+      </w:r>
+      <w:r>
+        <w:rPr>
+          <w:rFonts w:hint="eastAsia"/>
+        </w:rPr>
+        <w:t>、</w:t>
+      </w:r>
+      <w:r>
+        <w:rPr>
+          <w:rFonts w:hint="eastAsia"/>
+        </w:rPr>
+        <w:t>MEMORY</w:t>
+      </w:r>
+      <w:r>
+        <w:rPr>
+          <w:rFonts w:hint="eastAsia"/>
+        </w:rPr>
+        <w:t>、</w:t>
+      </w:r>
+      <w:proofErr w:type="spellStart"/>
+      <w:r>
+        <w:rPr>
+          <w:rFonts w:hint="eastAsia"/>
+        </w:rPr>
+        <w:t>TaxSystem</w:t>
+      </w:r>
+      <w:proofErr w:type="spellEnd"/>
+      <w:r>
+        <w:rPr>
+          <w:rFonts w:hint="eastAsia"/>
+        </w:rPr>
+        <w:t>等</w:t>
+      </w:r>
+      <w:r>
+        <w:rPr>
+          <w:rFonts w:hint="eastAsia"/>
+        </w:rPr>
+        <w:t>)</w:t>
+      </w:r>
+      <w:r>
+        <w:rPr>
+          <w:rFonts w:hint="eastAsia"/>
+        </w:rPr>
+        <w:t>，</w:t>
+      </w:r>
+      <w:r>
+        <w:rPr>
+          <w:rFonts w:hint="eastAsia"/>
+        </w:rPr>
+        <w:t>动态</w:t>
+      </w:r>
+      <w:r>
+        <w:rPr>
+          <w:rFonts w:hint="eastAsia"/>
+        </w:rPr>
+        <w:t>请求并执行任务</w:t>
+      </w:r>
+    </w:p>
+    <w:p>
+      <w:pPr>
+        <w:rPr>
+          <w:rFonts w:hint="eastAsia"/>
+        </w:rPr>
+      </w:pPr>
+    </w:p>
+    <w:p>
+      <w:pPr>
+        <w:rPr>
+          <w:rFonts w:hint="eastAsia"/>
+        </w:rPr>
+      </w:pPr>
+      <w:r>
+        <w:rPr>
+          <w:rFonts w:hint="eastAsia"/>
+        </w:rPr>
+        <w:t>充分利用用户运行客户端机器（虚拟机）</w:t>
+      </w:r>
+      <w:r>
+        <w:rPr>
+          <w:rFonts w:hint="eastAsia"/>
+        </w:rPr>
+        <w:t>，提高并行计算程度</w:t>
+      </w:r>
+    </w:p>
+    <w:p>
+      <w:pPr>
+        <w:rPr>
+          <w:rFonts w:hint="eastAsia"/>
+        </w:rPr>
+      </w:pPr>
+      <w:r>
+        <w:rPr>
+          <w:rFonts w:hint="eastAsia"/>
+        </w:rPr>
+        <w:t>--:</w:t>
+      </w:r>
+      <w:r>
+        <w:rPr>
+          <w:rFonts w:hint="eastAsia"/>
+        </w:rPr>
+        <w:t>不同税局系统、开票系统在同一主机</w:t>
+      </w:r>
+      <w:r>
+        <w:rPr>
+          <w:rFonts w:hint="eastAsia"/>
+        </w:rPr>
+        <w:t>同时</w:t>
+      </w:r>
+      <w:r>
+        <w:rPr>
+          <w:rFonts w:hint="eastAsia"/>
+        </w:rPr>
+        <w:t>运行</w:t>
+      </w:r>
+      <w:r>
+        <w:rPr>
+          <w:rFonts w:hint="eastAsia"/>
+        </w:rPr>
+        <w:t>是否</w:t>
+      </w:r>
+      <w:r>
+        <w:rPr>
+          <w:rFonts w:hint="eastAsia"/>
+        </w:rPr>
+        <w:t>存在冲突</w:t>
+      </w:r>
+      <w:r>
+        <w:rPr>
+          <w:rFonts w:hint="eastAsia"/>
+        </w:rPr>
+        <w:t>，形成可同时运行任务组合列表，分发任务时参与计算</w:t>
+      </w:r>
+    </w:p>
+    <w:p>
+      <w:pPr>
+        <w:rPr>
+          <w:rFonts w:hint="eastAsia"/>
+        </w:rPr>
+      </w:pPr>
+    </w:p>
+    <w:p>
+      <w:pPr>
+        <w:rPr>
+          <w:rFonts w:hint="eastAsia"/>
+        </w:rPr>
+      </w:pPr>
+    </w:p>
+    <w:p>
+      <w:pPr>
+        <w:rPr>
+          <w:rFonts w:hint="eastAsia"/>
+        </w:rPr>
+      </w:pPr>
+    </w:p>
+    <w:p>
+      <w:pPr>
+        <w:rPr>
+          <w:rFonts w:hint="eastAsia"/>
+        </w:rPr>
+      </w:pPr>
+      <w:r>
+        <w:rPr>
+          <w:rFonts w:hint="eastAsia"/>
+        </w:rPr>
+        <w:t>共享用户运行客户端机器</w:t>
+      </w:r>
+    </w:p>
+    <w:p>
+      <w:pPr>
+        <w:rPr>
+          <w:rFonts w:hint="eastAsia"/>
+        </w:rPr>
+      </w:pPr>
+    </w:p>
+    <w:p>
+      <w:pPr>
+        <w:rPr>
+          <w:rFonts w:hint="eastAsia"/>
+        </w:rPr>
+      </w:pPr>
+    </w:p>
+    <w:p>
+      <w:pPr>
+        <w:rPr>
+          <w:rFonts w:hint="eastAsia"/>
+        </w:rPr>
+      </w:pPr>
+      <w:r>
+        <w:rPr>
+          <w:rFonts w:hint="eastAsia"/>
+        </w:rPr>
+        <w:t>自主</w:t>
+      </w:r>
+      <w:r>
+        <w:rPr>
+          <w:rFonts w:hint="eastAsia"/>
+        </w:rPr>
+        <w:t>开发</w:t>
+      </w:r>
+      <w:r>
+        <w:rPr>
+          <w:rFonts w:hint="eastAsia"/>
+        </w:rPr>
+        <w:t>可视化远程控制</w:t>
+      </w:r>
+      <w:r>
+        <w:rPr>
+          <w:rFonts w:hint="eastAsia"/>
+        </w:rPr>
+        <w:t>(</w:t>
+      </w:r>
+      <w:r>
+        <w:rPr>
+          <w:rFonts w:hint="eastAsia"/>
+        </w:rPr>
+        <w:t>如：</w:t>
+      </w:r>
+      <w:r>
+        <w:rPr>
+          <w:rFonts w:hint="eastAsia"/>
+        </w:rPr>
+        <w:t>VNC,</w:t>
+      </w:r>
+      <w:r>
+        <w:t xml:space="preserve"> Virtual Network Console</w:t>
+      </w:r>
+      <w:r>
+        <w:rPr>
+          <w:rFonts w:hint="eastAsia"/>
+        </w:rPr>
+        <w:t>)</w:t>
+      </w:r>
+      <w:r>
+        <w:rPr>
+          <w:rFonts w:hint="eastAsia"/>
+        </w:rPr>
+        <w:t>，</w:t>
+      </w:r>
+      <w:r>
+        <w:rPr>
+          <w:rFonts w:hint="eastAsia"/>
+        </w:rPr>
+        <w:t>实现远程操作运行客户端的主机</w:t>
+      </w:r>
+      <w:r>
+        <w:rPr>
+          <w:rFonts w:hint="eastAsia"/>
+        </w:rPr>
+        <w:t>，</w:t>
+      </w:r>
+      <w:r>
+        <w:rPr>
+          <w:rFonts w:hint="eastAsia"/>
+        </w:rPr>
+        <w:t>不依赖</w:t>
+      </w:r>
+      <w:proofErr w:type="spellStart"/>
+      <w:r>
+        <w:rPr>
+          <w:rFonts w:hint="eastAsia"/>
+        </w:rPr>
+        <w:t>TeamViewer</w:t>
+      </w:r>
+      <w:proofErr w:type="spellEnd"/>
+      <w:r>
+        <w:rPr>
+          <w:rFonts w:hint="eastAsia"/>
+        </w:rPr>
+        <w:t>运行</w:t>
+      </w:r>
+      <w:r>
+        <w:rPr>
+          <w:rFonts w:hint="eastAsia"/>
+        </w:rPr>
+        <w:t>(</w:t>
+      </w:r>
+      <w:proofErr w:type="spellStart"/>
+      <w:r>
+        <w:rPr>
+          <w:rFonts w:hint="eastAsia"/>
+        </w:rPr>
+        <w:t>TeamViewer</w:t>
+      </w:r>
+      <w:proofErr w:type="spellEnd"/>
+      <w:r>
+        <w:rPr>
+          <w:rFonts w:hint="eastAsia"/>
+        </w:rPr>
+        <w:t>商用</w:t>
+      </w:r>
+      <w:r>
+        <w:rPr>
+          <w:rFonts w:hint="eastAsia"/>
+        </w:rPr>
+        <w:t>)</w:t>
+      </w:r>
+    </w:p>
+    <w:p>
+      <w:pPr>
+        <w:rPr>
+          <w:rFonts w:hint="eastAsia"/>
+        </w:rPr>
+      </w:pPr>
+    </w:p>
+    <w:p>
+      <w:pPr>
+        <w:rPr>
+          <w:rFonts w:hint="eastAsia"/>
+        </w:rPr>
+      </w:pPr>
+      <w:r>
+        <w:rPr>
+          <w:rFonts w:hint="eastAsia"/>
+        </w:rPr>
+        <w:t>提供客户端运行状态统一实时监控</w:t>
+      </w:r>
+      <w:r>
+        <w:rPr>
+          <w:rFonts w:hint="eastAsia"/>
+        </w:rPr>
+        <w:t>(</w:t>
+      </w:r>
+      <w:proofErr w:type="spellStart"/>
+      <w:r>
+        <w:rPr>
+          <w:rFonts w:hint="eastAsia"/>
+        </w:rPr>
+        <w:t>ZooKeeper</w:t>
+      </w:r>
+      <w:proofErr w:type="spellEnd"/>
+      <w:r>
+        <w:rPr>
+          <w:rFonts w:hint="eastAsia"/>
+        </w:rPr>
+        <w:t>)</w:t>
+      </w:r>
+      <w:r>
+        <w:rPr>
+          <w:rFonts w:hint="eastAsia"/>
+        </w:rPr>
+        <w:t>系统，地理信息系统</w:t>
+      </w:r>
+      <w:r>
+        <w:rPr>
+          <w:rFonts w:hint="eastAsia"/>
+        </w:rPr>
+        <w:t>+</w:t>
+      </w:r>
+      <w:r>
+        <w:rPr>
+          <w:rFonts w:hint="eastAsia"/>
+        </w:rPr>
+        <w:t>基于位置的服务</w:t>
+      </w:r>
+      <w:r>
+        <w:rPr>
+          <w:rFonts w:hint="eastAsia"/>
+        </w:rPr>
+        <w:t>，查看客户端运行设备、运行任务、接入</w:t>
+      </w:r>
+      <w:r>
+        <w:rPr>
+          <w:rFonts w:hint="eastAsia"/>
+        </w:rPr>
+        <w:t>USB</w:t>
+      </w:r>
+      <w:r>
+        <w:rPr>
+          <w:rFonts w:hint="eastAsia"/>
+        </w:rPr>
+        <w:t>设备等信息</w:t>
+      </w:r>
+      <w:r>
+        <w:rPr>
+          <w:rFonts w:hint="eastAsia"/>
+        </w:rPr>
+        <w:t>，控制运行客户端主机</w:t>
+      </w:r>
+    </w:p>
+    <w:p>
+      <w:pPr>
+        <w:rPr>
+          <w:rFonts w:hint="eastAsia"/>
+        </w:rPr>
+      </w:pPr>
+    </w:p>
+    <w:p>
+      <w:r>
+        <w:rPr>
+          <w:rFonts w:hint="eastAsia"/>
+        </w:rPr>
+        <w:t>云帐房部署集群，实现非代账公司用户的财税业务？</w:t>
+      </w:r>
+    </w:p>
+    <w:p/>
+    <w:p>
+      <w:r>
+        <w:rPr>
+          <w:rFonts w:hint="eastAsia"/>
+        </w:rPr>
+        <w:t>全网财税系统实时运行监控系统</w:t>
+      </w:r>
+    </w:p>
+    <w:p>
+      <w:r>
+        <w:rPr>
+          <w:rFonts w:hint="eastAsia"/>
+        </w:rPr>
+        <w:t>地理信息系统（</w:t>
+      </w:r>
+      <w:r>
+        <w:rPr>
+          <w:rFonts w:hint="eastAsia"/>
+        </w:rPr>
+        <w:t>Geographic Information System</w:t>
+      </w:r>
+      <w:r>
+        <w:rPr>
+          <w:rFonts w:hint="eastAsia"/>
+        </w:rPr>
+        <w:t>或</w:t>
+      </w:r>
+      <w:r>
+        <w:rPr>
+          <w:rFonts w:hint="eastAsia"/>
+        </w:rPr>
+        <w:t xml:space="preserve"> Geo</w:t>
+      </w:r>
+      <w:r>
+        <w:rPr>
+          <w:rFonts w:hint="eastAsia"/>
+        </w:rPr>
+        <w:t>－</w:t>
+      </w:r>
+      <w:r>
+        <w:rPr>
+          <w:rFonts w:hint="eastAsia"/>
+        </w:rPr>
+        <w:t>Information system</w:t>
+      </w:r>
+      <w:r>
+        <w:rPr>
+          <w:rFonts w:hint="eastAsia"/>
+        </w:rPr>
+        <w:t>，</w:t>
+      </w:r>
+      <w:r>
+        <w:rPr>
+          <w:rFonts w:hint="eastAsia"/>
+        </w:rPr>
+        <w:t>GIS</w:t>
+      </w:r>
+      <w:r>
+        <w:rPr>
+          <w:rFonts w:hint="eastAsia"/>
+        </w:rPr>
+        <w:t>）</w:t>
+      </w:r>
+    </w:p>
+    <w:p>
+      <w:r>
+        <w:rPr>
+          <w:rFonts w:hint="eastAsia"/>
+        </w:rPr>
+        <w:t>LBS(</w:t>
+      </w:r>
+      <w:r>
+        <w:rPr>
+          <w:rFonts w:hint="eastAsia"/>
+        </w:rPr>
+        <w:t>基于位置服务</w:t>
+      </w:r>
+      <w:r>
+        <w:rPr>
+          <w:rFonts w:hint="eastAsia"/>
+        </w:rPr>
+        <w:t>)</w:t>
+      </w:r>
+    </w:p>
+    <w:p/>
+    <w:p>
+      <w:pPr>
+        <w:rPr>
+          <w:rFonts w:hint="eastAsia"/>
+        </w:rPr>
+      </w:pPr>
+      <w:r>
+        <w:rPr>
+          <w:rFonts w:hint="eastAsia"/>
+        </w:rPr>
+        <w:t>人工智能</w:t>
+      </w:r>
+      <w:r>
+        <w:rPr>
+          <w:rFonts w:hint="eastAsia"/>
+        </w:rPr>
+        <w:t>(</w:t>
+      </w:r>
+      <w:r>
+        <w:rPr>
+          <w:rFonts w:hint="eastAsia"/>
+        </w:rPr>
+        <w:t>发票扫描采集识别接入</w:t>
+      </w:r>
+      <w:r>
+        <w:rPr>
+          <w:rFonts w:hint="eastAsia"/>
+        </w:rPr>
+        <w:t>)</w:t>
+      </w:r>
+    </w:p>
+    <w:p>
+      <w:pPr>
+        <w:rPr>
+          <w:rFonts w:hint="eastAsia"/>
+        </w:rPr>
+      </w:pPr>
+    </w:p>
+    <w:p>
+      <w:pPr>
+        <w:rPr>
+          <w:rFonts w:hint="eastAsia"/>
+        </w:rPr>
+      </w:pPr>
+    </w:p>
+    <w:p>
+      <w:pPr>
+        <w:rPr>
+          <w:rFonts w:hint="eastAsia"/>
+        </w:rPr>
+      </w:pPr>
     </w:p>
     <w:p>
       <w:pPr>
@@ -616,168 +1406,34 @@
         </w:rPr>
       </w:pPr>
       <w:r>
-        <w:rPr>
-          <w:rFonts w:hint="eastAsia"/>
-        </w:rPr>
-        <w:t>云帐房部署集群，实现非代账公司用户的财税业务？</w:t>
-      </w:r>
-    </w:p>
-    <w:p/>
-    <w:p>
-      <w:pPr>
-        <w:rPr>
-          <w:rFonts w:hint="eastAsia"/>
-        </w:rPr>
-      </w:pPr>
-      <w:r>
-        <w:rPr>
-          <w:rFonts w:hint="eastAsia"/>
-        </w:rPr>
-        <w:t>全网</w:t>
-      </w:r>
-      <w:r>
-        <w:rPr>
-          <w:rFonts w:hint="eastAsia"/>
-        </w:rPr>
-        <w:t>财税系统实时运行</w:t>
-      </w:r>
-      <w:r>
-        <w:rPr>
-          <w:rFonts w:hint="eastAsia"/>
-        </w:rPr>
-        <w:t>监控系统</w:t>
-      </w:r>
-    </w:p>
-    <w:p>
-      <w:pPr>
-        <w:rPr>
-          <w:rFonts w:hint="eastAsia"/>
-        </w:rPr>
-      </w:pPr>
-      <w:r>
-        <w:rPr>
-          <w:rFonts w:hint="eastAsia"/>
-        </w:rPr>
-        <w:t>地理信息系统（</w:t>
-      </w:r>
-      <w:r>
-        <w:rPr>
-          <w:rFonts w:hint="eastAsia"/>
-        </w:rPr>
-        <w:t>Geographic Information System</w:t>
-      </w:r>
-      <w:r>
-        <w:rPr>
-          <w:rFonts w:hint="eastAsia"/>
-        </w:rPr>
-        <w:t>或</w:t>
-      </w:r>
-      <w:r>
-        <w:rPr>
-          <w:rFonts w:hint="eastAsia"/>
-        </w:rPr>
-        <w:t xml:space="preserve"> Geo</w:t>
-      </w:r>
-      <w:r>
-        <w:rPr>
-          <w:rFonts w:hint="eastAsia"/>
-        </w:rPr>
-        <w:t>－</w:t>
-      </w:r>
-      <w:r>
-        <w:rPr>
-          <w:rFonts w:hint="eastAsia"/>
-        </w:rPr>
-        <w:t>Information system</w:t>
-      </w:r>
-      <w:r>
-        <w:rPr>
-          <w:rFonts w:hint="eastAsia"/>
-        </w:rPr>
-        <w:t>，</w:t>
-      </w:r>
-      <w:r>
-        <w:rPr>
-          <w:rFonts w:hint="eastAsia"/>
-        </w:rPr>
-        <w:t>GIS</w:t>
-      </w:r>
-      <w:r>
-        <w:rPr>
-          <w:rFonts w:hint="eastAsia"/>
-        </w:rPr>
-        <w:t>）</w:t>
-      </w:r>
-    </w:p>
-    <w:p>
-      <w:pPr>
-        <w:rPr>
-          <w:rFonts w:hint="eastAsia"/>
-        </w:rPr>
-      </w:pPr>
-      <w:r>
-        <w:rPr>
-          <w:rFonts w:hint="eastAsia"/>
-        </w:rPr>
-        <w:t>LBS(</w:t>
-      </w:r>
-      <w:r>
-        <w:rPr>
-          <w:rFonts w:hint="eastAsia"/>
-        </w:rPr>
-        <w:t>基于位置服务</w:t>
-      </w:r>
-      <w:r>
-        <w:rPr>
-          <w:rFonts w:hint="eastAsia"/>
-        </w:rPr>
-        <w:t>)</w:t>
-      </w:r>
-    </w:p>
-    <w:p>
-      <w:pPr>
-        <w:rPr>
-          <w:rFonts w:hint="eastAsia"/>
-        </w:rPr>
-      </w:pPr>
-    </w:p>
-    <w:p>
-      <w:pPr>
-        <w:rPr>
-          <w:rFonts w:hint="eastAsia"/>
-        </w:rPr>
-      </w:pPr>
-      <w:r>
-        <w:rPr>
-          <w:rFonts w:hint="eastAsia"/>
-        </w:rPr>
-        <w:t>人工智能</w:t>
-      </w:r>
-      <w:r>
-        <w:rPr>
-          <w:rFonts w:hint="eastAsia"/>
-        </w:rPr>
-        <w:t>(</w:t>
-      </w:r>
-      <w:r>
-        <w:rPr>
-          <w:rFonts w:hint="eastAsia"/>
-        </w:rPr>
-        <w:t>发票扫描采集识别</w:t>
-      </w:r>
-      <w:r>
-        <w:rPr>
-          <w:rFonts w:hint="eastAsia"/>
-        </w:rPr>
-        <w:t>接入</w:t>
-      </w:r>
-      <w:r>
-        <w:rPr>
-          <w:rFonts w:hint="eastAsia"/>
-        </w:rPr>
-        <w:t>)</w:t>
-      </w:r>
-    </w:p>
+        <w:object w:dxaOrig="16296" w:dyaOrig="10586">
+          <v:shapetype id="_x0000_t75" coordsize="21600,21600" o:spt="75" o:preferrelative="t" path="m@4@5l@4@11@9@11@9@5xe" filled="f" stroked="f">
+            <v:stroke joinstyle="miter"/>
+            <v:formulas>
+              <v:f eqn="if lineDrawn pixelLineWidth 0"/>
+              <v:f eqn="sum @0 1 0"/>
+              <v:f eqn="sum 0 0 @1"/>
+              <v:f eqn="prod @2 1 2"/>
+              <v:f eqn="prod @3 21600 pixelWidth"/>
+              <v:f eqn="prod @3 21600 pixelHeight"/>
+              <v:f eqn="sum @0 0 1"/>
+              <v:f eqn="prod @6 1 2"/>
+              <v:f eqn="prod @7 21600 pixelWidth"/>
+              <v:f eqn="sum @8 21600 0"/>
+              <v:f eqn="prod @7 21600 pixelHeight"/>
+              <v:f eqn="sum @10 21600 0"/>
+            </v:formulas>
+            <v:path o:extrusionok="f" gradientshapeok="t" o:connecttype="rect"/>
+            <o:lock v:ext="edit" aspectratio="t"/>
+          </v:shapetype>
+          <v:shape id="_x0000_i1025" type="#_x0000_t75" style="width:414.8pt;height:269.6pt" o:ole="">
+            <v:imagedata r:id="rId7" o:title=""/>
+          </v:shape>
+          <o:OLEObject Type="Embed" ProgID="Visio.Drawing.11" ShapeID="_x0000_i1025" DrawAspect="Content" ObjectID="_1569063760" r:id="rId8"/>
+        </w:object>
+      </w:r>
+    </w:p>
+    <w:p/>
     <w:p/>
     <w:p>
       <w:pPr>
@@ -791,16 +1447,10 @@
         <w:rPr>
           <w:rFonts w:hint="eastAsia"/>
         </w:rPr>
-        <w:lastRenderedPageBreak/>
         <w:t>系统逻辑结构图</w:t>
       </w:r>
     </w:p>
     <w:p>
-      <w:pPr>
-        <w:rPr>
-          <w:rFonts w:hint="eastAsia"/>
-        </w:rPr>
-      </w:pPr>
       <w:r>
         <w:rPr>
           <w:rFonts w:hint="eastAsia"/>
@@ -824,7 +1474,7 @@
                     </pic:cNvPicPr>
                   </pic:nvPicPr>
                   <pic:blipFill>
-                    <a:blip r:embed="rId7" cstate="print"/>
+                    <a:blip r:embed="rId9" cstate="print"/>
                     <a:srcRect/>
                     <a:stretch>
                       <a:fillRect/>
@@ -854,6 +1504,48 @@
       </w:r>
     </w:p>
     <w:p/>
+    <w:p>
+      <w:pPr>
+        <w:rPr>
+          <w:rFonts w:hint="eastAsia"/>
+        </w:rPr>
+      </w:pPr>
+    </w:p>
+    <w:p>
+      <w:pPr>
+        <w:rPr>
+          <w:rFonts w:hint="eastAsia"/>
+        </w:rPr>
+      </w:pPr>
+    </w:p>
+    <w:p>
+      <w:pPr>
+        <w:rPr>
+          <w:rFonts w:hint="eastAsia"/>
+        </w:rPr>
+      </w:pPr>
+    </w:p>
+    <w:p>
+      <w:pPr>
+        <w:rPr>
+          <w:rFonts w:hint="eastAsia"/>
+        </w:rPr>
+      </w:pPr>
+    </w:p>
+    <w:p>
+      <w:pPr>
+        <w:rPr>
+          <w:rFonts w:hint="eastAsia"/>
+        </w:rPr>
+      </w:pPr>
+    </w:p>
+    <w:p>
+      <w:pPr>
+        <w:rPr>
+          <w:rFonts w:hint="eastAsia"/>
+        </w:rPr>
+      </w:pPr>
+    </w:p>
     <w:p/>
     <w:p>
       <w:pPr>
@@ -867,6 +1559,7 @@
         <w:rPr>
           <w:rFonts w:hint="eastAsia"/>
         </w:rPr>
+        <w:lastRenderedPageBreak/>
         <w:t>系统时序图</w:t>
       </w:r>
     </w:p>
@@ -914,7 +1607,6 @@
           <w:rFonts w:hint="eastAsia"/>
           <w:noProof/>
         </w:rPr>
-        <w:lastRenderedPageBreak/>
         <w:drawing>
           <wp:inline distT="0" distB="0" distL="0" distR="0">
             <wp:extent cx="5274310" cy="5654718"/>
@@ -933,7 +1625,7 @@
                     </pic:cNvPicPr>
                   </pic:nvPicPr>
                   <pic:blipFill>
-                    <a:blip r:embed="rId8" cstate="print"/>
+                    <a:blip r:embed="rId10" cstate="print"/>
                     <a:srcRect/>
                     <a:stretch>
                       <a:fillRect/>
@@ -1174,6 +1866,7 @@
         <w:rPr>
           <w:rFonts w:hint="eastAsia"/>
         </w:rPr>
+        <w:lastRenderedPageBreak/>
         <w:t>等待无关（</w:t>
       </w:r>
       <w:r>
@@ -1373,7 +2066,6 @@
         <w:rPr>
           <w:noProof/>
         </w:rPr>
-        <w:lastRenderedPageBreak/>
         <w:drawing>
           <wp:inline distT="0" distB="0" distL="0" distR="0">
             <wp:extent cx="4171950" cy="1971656"/>
@@ -1392,7 +2084,7 @@
                     </pic:cNvPicPr>
                   </pic:nvPicPr>
                   <pic:blipFill>
-                    <a:blip r:embed="rId9" cstate="print"/>
+                    <a:blip r:embed="rId11" cstate="print"/>
                     <a:srcRect/>
                     <a:stretch>
                       <a:fillRect/>
@@ -1421,151 +2113,49 @@
         </w:drawing>
       </w:r>
     </w:p>
-    <w:p>
-      <w:pPr>
-        <w:rPr>
-          <w:rFonts w:hint="eastAsia"/>
-        </w:rPr>
-      </w:pPr>
-    </w:p>
-    <w:p>
-      <w:pPr>
-        <w:rPr>
-          <w:rFonts w:hint="eastAsia"/>
-        </w:rPr>
-      </w:pPr>
-    </w:p>
-    <w:p>
-      <w:pPr>
-        <w:rPr>
-          <w:rFonts w:hint="eastAsia"/>
-        </w:rPr>
-      </w:pPr>
-    </w:p>
-    <w:p>
-      <w:pPr>
-        <w:rPr>
-          <w:rFonts w:hint="eastAsia"/>
-        </w:rPr>
-      </w:pPr>
-    </w:p>
-    <w:p>
-      <w:pPr>
-        <w:rPr>
-          <w:rFonts w:hint="eastAsia"/>
-        </w:rPr>
-      </w:pPr>
-    </w:p>
-    <w:p>
-      <w:pPr>
-        <w:rPr>
-          <w:rFonts w:hint="eastAsia"/>
-        </w:rPr>
-      </w:pPr>
-    </w:p>
-    <w:p>
-      <w:pPr>
-        <w:rPr>
-          <w:rFonts w:hint="eastAsia"/>
-        </w:rPr>
-      </w:pPr>
-    </w:p>
-    <w:p>
-      <w:pPr>
-        <w:rPr>
-          <w:rFonts w:hint="eastAsia"/>
-        </w:rPr>
-      </w:pPr>
-    </w:p>
-    <w:p>
-      <w:pPr>
-        <w:rPr>
-          <w:rFonts w:hint="eastAsia"/>
-        </w:rPr>
-      </w:pPr>
-    </w:p>
-    <w:p>
-      <w:pPr>
-        <w:rPr>
-          <w:rFonts w:hint="eastAsia"/>
-        </w:rPr>
-      </w:pPr>
-    </w:p>
-    <w:p>
-      <w:pPr>
-        <w:rPr>
-          <w:rFonts w:hint="eastAsia"/>
-        </w:rPr>
-      </w:pPr>
-    </w:p>
-    <w:p>
-      <w:pPr>
-        <w:rPr>
-          <w:rFonts w:hint="eastAsia"/>
-        </w:rPr>
-      </w:pPr>
-    </w:p>
-    <w:p>
-      <w:pPr>
-        <w:rPr>
-          <w:rFonts w:hint="eastAsia"/>
-        </w:rPr>
-      </w:pPr>
-    </w:p>
-    <w:p>
-      <w:pPr>
-        <w:rPr>
-          <w:rFonts w:hint="eastAsia"/>
-        </w:rPr>
-      </w:pPr>
-    </w:p>
-    <w:p>
-      <w:pPr>
-        <w:rPr>
-          <w:rFonts w:hint="eastAsia"/>
-        </w:rPr>
-      </w:pPr>
-    </w:p>
-    <w:p>
-      <w:pPr>
-        <w:rPr>
-          <w:rFonts w:hint="eastAsia"/>
-        </w:rPr>
-      </w:pPr>
-    </w:p>
-    <w:p>
-      <w:pPr>
-        <w:rPr>
-          <w:rFonts w:hint="eastAsia"/>
-        </w:rPr>
-      </w:pPr>
-    </w:p>
-    <w:p>
-      <w:pPr>
-        <w:rPr>
-          <w:rFonts w:hint="eastAsia"/>
-        </w:rPr>
-      </w:pPr>
-    </w:p>
-    <w:p>
-      <w:pPr>
-        <w:rPr>
-          <w:rFonts w:hint="eastAsia"/>
-        </w:rPr>
-      </w:pPr>
-    </w:p>
+    <w:p/>
+    <w:p/>
+    <w:p/>
+    <w:p/>
+    <w:p/>
+    <w:p/>
+    <w:p/>
+    <w:p/>
+    <w:p/>
+    <w:p/>
+    <w:p/>
+    <w:p/>
+    <w:p>
+      <w:pPr>
+        <w:rPr>
+          <w:rFonts w:hint="eastAsia"/>
+        </w:rPr>
+      </w:pPr>
+    </w:p>
+    <w:p>
+      <w:pPr>
+        <w:rPr>
+          <w:rFonts w:hint="eastAsia"/>
+        </w:rPr>
+      </w:pPr>
+    </w:p>
+    <w:p/>
+    <w:p/>
+    <w:p/>
+    <w:p/>
+    <w:p/>
+    <w:p/>
+    <w:p/>
     <w:p>
       <w:pPr>
         <w:jc w:val="center"/>
-        <w:rPr>
-          <w:rFonts w:hint="eastAsia"/>
-        </w:rPr>
       </w:pPr>
       <w:r>
         <w:rPr>
           <w:rFonts w:hint="eastAsia"/>
           <w:noProof/>
         </w:rPr>
+        <w:lastRenderedPageBreak/>
         <w:drawing>
           <wp:inline distT="0" distB="0" distL="0" distR="0">
             <wp:extent cx="3352800" cy="1686560"/>
@@ -1584,7 +2174,7 @@
                     </pic:cNvPicPr>
                   </pic:nvPicPr>
                   <pic:blipFill>
-                    <a:blip r:embed="rId10" cstate="print"/>
+                    <a:blip r:embed="rId12" cstate="print"/>
                     <a:srcRect/>
                     <a:stretch>
                       <a:fillRect/>
@@ -1613,48 +2203,23 @@
         </w:drawing>
       </w:r>
     </w:p>
-    <w:p>
-      <w:pPr>
-        <w:rPr>
-          <w:rFonts w:hint="eastAsia"/>
-        </w:rPr>
-      </w:pPr>
-    </w:p>
-    <w:p>
-      <w:pPr>
-        <w:rPr>
-          <w:rFonts w:hint="eastAsia"/>
-        </w:rPr>
-      </w:pPr>
-    </w:p>
-    <w:p>
-      <w:pPr>
-        <w:rPr>
-          <w:rFonts w:hint="eastAsia"/>
-        </w:rPr>
-      </w:pPr>
-    </w:p>
+    <w:p/>
+    <w:p/>
+    <w:p/>
     <w:p>
       <w:pPr>
         <w:jc w:val="center"/>
-        <w:rPr>
-          <w:rFonts w:hint="eastAsia"/>
-        </w:rPr>
       </w:pPr>
     </w:p>
     <w:p>
       <w:pPr>
         <w:jc w:val="center"/>
-        <w:rPr>
-          <w:rFonts w:hint="eastAsia"/>
-        </w:rPr>
       </w:pPr>
       <w:r>
         <w:rPr>
           <w:rFonts w:hint="eastAsia"/>
           <w:noProof/>
         </w:rPr>
-        <w:lastRenderedPageBreak/>
         <w:drawing>
           <wp:inline distT="0" distB="0" distL="0" distR="0">
             <wp:extent cx="3657600" cy="3423920"/>
@@ -1673,7 +2238,7 @@
                     </pic:cNvPicPr>
                   </pic:nvPicPr>
                   <pic:blipFill>
-                    <a:blip r:embed="rId11" cstate="print"/>
+                    <a:blip r:embed="rId13" cstate="print"/>
                     <a:srcRect/>
                     <a:stretch>
                       <a:fillRect/>
@@ -1702,109 +2267,25 @@
         </w:drawing>
       </w:r>
     </w:p>
-    <w:p>
-      <w:pPr>
-        <w:rPr>
-          <w:rFonts w:hint="eastAsia"/>
-        </w:rPr>
-      </w:pPr>
-    </w:p>
-    <w:p/>
-    <w:p>
-      <w:pPr>
-        <w:rPr>
-          <w:rFonts w:hint="eastAsia"/>
-        </w:rPr>
-      </w:pPr>
-    </w:p>
-    <w:p>
-      <w:pPr>
-        <w:rPr>
-          <w:rFonts w:hint="eastAsia"/>
-        </w:rPr>
-      </w:pPr>
-    </w:p>
-    <w:p>
-      <w:pPr>
-        <w:rPr>
-          <w:rFonts w:hint="eastAsia"/>
-        </w:rPr>
-      </w:pPr>
-    </w:p>
-    <w:p>
-      <w:pPr>
-        <w:rPr>
-          <w:rFonts w:hint="eastAsia"/>
-        </w:rPr>
-      </w:pPr>
-    </w:p>
-    <w:p>
-      <w:pPr>
-        <w:rPr>
-          <w:rFonts w:hint="eastAsia"/>
-        </w:rPr>
-      </w:pPr>
-    </w:p>
-    <w:p>
-      <w:pPr>
-        <w:rPr>
-          <w:rFonts w:hint="eastAsia"/>
-        </w:rPr>
-      </w:pPr>
-    </w:p>
-    <w:p>
-      <w:pPr>
-        <w:rPr>
-          <w:rFonts w:hint="eastAsia"/>
-        </w:rPr>
-      </w:pPr>
-    </w:p>
-    <w:p>
-      <w:pPr>
-        <w:rPr>
-          <w:rFonts w:hint="eastAsia"/>
-        </w:rPr>
-      </w:pPr>
-    </w:p>
-    <w:p>
-      <w:pPr>
-        <w:rPr>
-          <w:rFonts w:hint="eastAsia"/>
-        </w:rPr>
-      </w:pPr>
-    </w:p>
-    <w:p>
-      <w:pPr>
-        <w:rPr>
-          <w:rFonts w:hint="eastAsia"/>
-        </w:rPr>
-      </w:pPr>
-    </w:p>
-    <w:p>
-      <w:pPr>
-        <w:rPr>
-          <w:rFonts w:hint="eastAsia"/>
-        </w:rPr>
-      </w:pPr>
-    </w:p>
-    <w:p>
-      <w:pPr>
-        <w:rPr>
-          <w:rFonts w:hint="eastAsia"/>
-        </w:rPr>
-      </w:pPr>
-    </w:p>
-    <w:p>
-      <w:pPr>
-        <w:rPr>
-          <w:rFonts w:hint="eastAsia"/>
-        </w:rPr>
-      </w:pPr>
+    <w:p/>
+    <w:p/>
+    <w:p/>
+    <w:p/>
+    <w:p/>
+    <w:p/>
+    <w:p/>
+    <w:p/>
+    <w:p/>
+    <w:p/>
+    <w:p/>
+    <w:p/>
+    <w:p/>
+    <w:p/>
+    <w:p>
       <w:r>
         <w:rPr>
           <w:noProof/>
         </w:rPr>
-        <w:lastRenderedPageBreak/>
         <w:drawing>
           <wp:inline distT="0" distB="0" distL="0" distR="0">
             <wp:extent cx="5274310" cy="3955029"/>
@@ -1823,7 +2304,7 @@
                     </pic:cNvPicPr>
                   </pic:nvPicPr>
                   <pic:blipFill>
-                    <a:blip r:embed="rId12" cstate="print"/>
+                    <a:blip r:embed="rId14" cstate="print"/>
                     <a:srcRect/>
                     <a:stretch>
                       <a:fillRect/>
@@ -1852,19 +2333,8 @@
         </w:drawing>
       </w:r>
     </w:p>
-    <w:p>
-      <w:pPr>
-        <w:rPr>
-          <w:rFonts w:hint="eastAsia"/>
-        </w:rPr>
-      </w:pPr>
-    </w:p>
-    <w:p>
-      <w:pPr>
-        <w:rPr>
-          <w:rFonts w:hint="eastAsia"/>
-        </w:rPr>
-      </w:pPr>
+    <w:p/>
+    <w:p>
       <w:r>
         <w:rPr>
           <w:rFonts w:hint="eastAsia"/>
@@ -1891,11 +2361,6 @@
       </w:r>
     </w:p>
     <w:p>
-      <w:pPr>
-        <w:rPr>
-          <w:rFonts w:hint="eastAsia"/>
-        </w:rPr>
-      </w:pPr>
       <w:r>
         <w:rPr>
           <w:rFonts w:hint="eastAsia"/>
@@ -1922,11 +2387,6 @@
       </w:r>
     </w:p>
     <w:p>
-      <w:pPr>
-        <w:rPr>
-          <w:rFonts w:hint="eastAsia"/>
-        </w:rPr>
-      </w:pPr>
       <w:r>
         <w:rPr>
           <w:rFonts w:hint="eastAsia"/>
@@ -1952,19 +2412,8 @@
         <w:t>可靠性</w:t>
       </w:r>
     </w:p>
-    <w:p>
-      <w:pPr>
-        <w:rPr>
-          <w:rFonts w:hint="eastAsia"/>
-        </w:rPr>
-      </w:pPr>
-    </w:p>
-    <w:p>
-      <w:pPr>
-        <w:rPr>
-          <w:rFonts w:hint="eastAsia"/>
-        </w:rPr>
-      </w:pPr>
+    <w:p/>
+    <w:p>
       <w:r>
         <w:rPr>
           <w:rFonts w:hint="eastAsia"/>
@@ -2040,11 +2489,6 @@
     </w:p>
     <w:p/>
     <w:p>
-      <w:pPr>
-        <w:rPr>
-          <w:rFonts w:hint="eastAsia"/>
-        </w:rPr>
-      </w:pPr>
       <w:r>
         <w:rPr>
           <w:rFonts w:hint="eastAsia"/>
@@ -2108,11 +2552,6 @@
     </w:p>
     <w:p/>
     <w:p>
-      <w:pPr>
-        <w:rPr>
-          <w:rFonts w:hint="eastAsia"/>
-        </w:rPr>
-      </w:pPr>
       <w:r>
         <w:rPr>
           <w:rFonts w:hint="eastAsia"/>
@@ -2154,33 +2593,10 @@
         <w:t>都属于此类。</w:t>
       </w:r>
     </w:p>
-    <w:p>
-      <w:pPr>
-        <w:rPr>
-          <w:rFonts w:hint="eastAsia"/>
-        </w:rPr>
-      </w:pPr>
-    </w:p>
-    <w:p>
-      <w:pPr>
-        <w:rPr>
-          <w:rFonts w:hint="eastAsia"/>
-        </w:rPr>
-      </w:pPr>
-    </w:p>
-    <w:p>
-      <w:pPr>
-        <w:rPr>
-          <w:rFonts w:hint="eastAsia"/>
-        </w:rPr>
-      </w:pPr>
-    </w:p>
-    <w:p>
-      <w:pPr>
-        <w:rPr>
-          <w:rFonts w:hint="eastAsia"/>
-        </w:rPr>
-      </w:pPr>
+    <w:p/>
+    <w:p/>
+    <w:p/>
+    <w:p>
       <w:r>
         <w:rPr>
           <w:rFonts w:hint="eastAsia"/>
@@ -2205,7 +2621,7 @@
                     </pic:cNvPicPr>
                   </pic:nvPicPr>
                   <pic:blipFill>
-                    <a:blip r:embed="rId13" cstate="print"/>
+                    <a:blip r:embed="rId15" cstate="print"/>
                     <a:srcRect/>
                     <a:stretch>
                       <a:fillRect/>
@@ -2234,6 +2650,109 @@
         </w:drawing>
       </w:r>
     </w:p>
+    <w:p/>
+    <w:p/>
+    <w:p/>
+    <w:p/>
+    <w:p/>
+    <w:p>
+      <w:pPr>
+        <w:rPr>
+          <w:rFonts w:hint="eastAsia"/>
+        </w:rPr>
+      </w:pPr>
+    </w:p>
+    <w:p>
+      <w:pPr>
+        <w:rPr>
+          <w:rFonts w:hint="eastAsia"/>
+        </w:rPr>
+      </w:pPr>
+    </w:p>
+    <w:p>
+      <w:pPr>
+        <w:rPr>
+          <w:rFonts w:hint="eastAsia"/>
+        </w:rPr>
+      </w:pPr>
+    </w:p>
+    <w:p>
+      <w:pPr>
+        <w:rPr>
+          <w:rFonts w:hint="eastAsia"/>
+        </w:rPr>
+      </w:pPr>
+    </w:p>
+    <w:p>
+      <w:pPr>
+        <w:rPr>
+          <w:rFonts w:hint="eastAsia"/>
+        </w:rPr>
+      </w:pPr>
+    </w:p>
+    <w:p>
+      <w:pPr>
+        <w:rPr>
+          <w:rFonts w:hint="eastAsia"/>
+        </w:rPr>
+      </w:pPr>
+    </w:p>
+    <w:p>
+      <w:pPr>
+        <w:rPr>
+          <w:rFonts w:hint="eastAsia"/>
+        </w:rPr>
+      </w:pPr>
+    </w:p>
+    <w:p>
+      <w:pPr>
+        <w:rPr>
+          <w:rFonts w:hint="eastAsia"/>
+        </w:rPr>
+      </w:pPr>
+    </w:p>
+    <w:p>
+      <w:pPr>
+        <w:rPr>
+          <w:rFonts w:hint="eastAsia"/>
+        </w:rPr>
+      </w:pPr>
+    </w:p>
+    <w:p>
+      <w:pPr>
+        <w:rPr>
+          <w:rFonts w:hint="eastAsia"/>
+        </w:rPr>
+      </w:pPr>
+    </w:p>
+    <w:p>
+      <w:pPr>
+        <w:rPr>
+          <w:rFonts w:hint="eastAsia"/>
+        </w:rPr>
+      </w:pPr>
+    </w:p>
+    <w:p>
+      <w:pPr>
+        <w:rPr>
+          <w:rFonts w:hint="eastAsia"/>
+        </w:rPr>
+      </w:pPr>
+    </w:p>
+    <w:p>
+      <w:pPr>
+        <w:rPr>
+          <w:rFonts w:hint="eastAsia"/>
+        </w:rPr>
+      </w:pPr>
+    </w:p>
+    <w:p>
+      <w:pPr>
+        <w:rPr>
+          <w:rFonts w:hint="eastAsia"/>
+        </w:rPr>
+      </w:pPr>
+    </w:p>
     <w:p>
       <w:pPr>
         <w:rPr>
@@ -2283,8 +2802,23 @@
         <w:rPr>
           <w:rFonts w:hint="eastAsia"/>
         </w:rPr>
+        <w:lastRenderedPageBreak/>
         <w:t>流程图</w:t>
       </w:r>
+    </w:p>
+    <w:p>
+      <w:pPr>
+        <w:rPr>
+          <w:rFonts w:hint="eastAsia"/>
+        </w:rPr>
+      </w:pPr>
+    </w:p>
+    <w:p>
+      <w:pPr>
+        <w:rPr>
+          <w:rFonts w:hint="eastAsia"/>
+        </w:rPr>
+      </w:pPr>
     </w:p>
     <w:p/>
     <w:p/>
@@ -2963,7 +3497,6 @@
         <w:rPr>
           <w:rFonts w:hint="eastAsia"/>
         </w:rPr>
-        <w:lastRenderedPageBreak/>
         <w:t>11</w:t>
       </w:r>
       <w:r>
@@ -3853,6 +4386,84 @@
           </w:p>
         </w:tc>
       </w:tr>
+      <w:tr>
+        <w:tc>
+          <w:tcPr>
+            <w:tcW w:w="2355" w:type="dxa"/>
+          </w:tcPr>
+          <w:p>
+            <w:pPr>
+              <w:rPr>
+                <w:sz w:val="18"/>
+                <w:szCs w:val="18"/>
+              </w:rPr>
+            </w:pPr>
+            <w:r>
+              <w:rPr>
+                <w:rFonts w:hint="eastAsia"/>
+                <w:sz w:val="18"/>
+                <w:szCs w:val="18"/>
+              </w:rPr>
+              <w:t>蒙柏</w:t>
+            </w:r>
+            <w:r>
+              <w:rPr>
+                <w:rFonts w:hint="eastAsia"/>
+                <w:sz w:val="18"/>
+                <w:szCs w:val="18"/>
+              </w:rPr>
+              <w:t>云端交互用</w:t>
+            </w:r>
+            <w:r>
+              <w:rPr>
+                <w:rFonts w:hint="eastAsia"/>
+                <w:sz w:val="18"/>
+                <w:szCs w:val="18"/>
+              </w:rPr>
+              <w:t>字段</w:t>
+            </w:r>
+          </w:p>
+        </w:tc>
+        <w:tc>
+          <w:tcPr>
+            <w:tcW w:w="3368" w:type="dxa"/>
+          </w:tcPr>
+          <w:p>
+            <w:pPr>
+              <w:rPr>
+                <w:sz w:val="18"/>
+                <w:szCs w:val="18"/>
+              </w:rPr>
+            </w:pPr>
+          </w:p>
+        </w:tc>
+        <w:tc>
+          <w:tcPr>
+            <w:tcW w:w="1260" w:type="dxa"/>
+          </w:tcPr>
+          <w:p>
+            <w:pPr>
+              <w:rPr>
+                <w:sz w:val="18"/>
+                <w:szCs w:val="18"/>
+              </w:rPr>
+            </w:pPr>
+          </w:p>
+        </w:tc>
+        <w:tc>
+          <w:tcPr>
+            <w:tcW w:w="1539" w:type="dxa"/>
+          </w:tcPr>
+          <w:p>
+            <w:pPr>
+              <w:rPr>
+                <w:sz w:val="18"/>
+                <w:szCs w:val="18"/>
+              </w:rPr>
+            </w:pPr>
+          </w:p>
+        </w:tc>
+      </w:tr>
     </w:tbl>
     <w:p/>
     <w:p>
@@ -3875,6 +4486,7 @@
         <w:rPr>
           <w:rFonts w:hint="eastAsia"/>
         </w:rPr>
+        <w:lastRenderedPageBreak/>
         <w:t>安全性</w:t>
       </w:r>
     </w:p>
@@ -4119,7 +4731,6 @@
         <w:rPr>
           <w:rFonts w:hint="eastAsia"/>
         </w:rPr>
-        <w:lastRenderedPageBreak/>
         <w:t>后台客户端运行，服务化</w:t>
       </w:r>
     </w:p>
@@ -4290,87 +4901,26 @@
     <w:p>
       <w:pPr>
         <w:pStyle w:val="2"/>
-        <w:rPr>
-          <w:rFonts w:hint="eastAsia"/>
-        </w:rPr>
-      </w:pPr>
-      <w:r>
-        <w:rPr>
-          <w:rFonts w:hint="eastAsia"/>
-        </w:rPr>
+      </w:pPr>
+      <w:r>
+        <w:rPr>
+          <w:rFonts w:hint="eastAsia"/>
+        </w:rPr>
+        <w:lastRenderedPageBreak/>
         <w:t>名词解释</w:t>
       </w:r>
     </w:p>
-    <w:p>
-      <w:pPr>
-        <w:rPr>
-          <w:rFonts w:hint="eastAsia"/>
-        </w:rPr>
-      </w:pPr>
-    </w:p>
-    <w:p>
-      <w:pPr>
-        <w:rPr>
-          <w:rFonts w:hint="eastAsia"/>
-        </w:rPr>
-      </w:pPr>
-    </w:p>
-    <w:p>
-      <w:pPr>
-        <w:rPr>
-          <w:rFonts w:hint="eastAsia"/>
-        </w:rPr>
-      </w:pPr>
-    </w:p>
-    <w:p>
-      <w:pPr>
-        <w:rPr>
-          <w:rFonts w:hint="eastAsia"/>
-        </w:rPr>
-      </w:pPr>
-    </w:p>
-    <w:p>
-      <w:pPr>
-        <w:rPr>
-          <w:rFonts w:hint="eastAsia"/>
-        </w:rPr>
-      </w:pPr>
-    </w:p>
-    <w:p>
-      <w:pPr>
-        <w:rPr>
-          <w:rFonts w:hint="eastAsia"/>
-        </w:rPr>
-      </w:pPr>
-    </w:p>
-    <w:p>
-      <w:pPr>
-        <w:rPr>
-          <w:rFonts w:hint="eastAsia"/>
-        </w:rPr>
-      </w:pPr>
-    </w:p>
-    <w:p>
-      <w:pPr>
-        <w:rPr>
-          <w:rFonts w:hint="eastAsia"/>
-        </w:rPr>
-      </w:pPr>
-    </w:p>
-    <w:p>
-      <w:pPr>
-        <w:rPr>
-          <w:rFonts w:hint="eastAsia"/>
-        </w:rPr>
-      </w:pPr>
-    </w:p>
-    <w:p/>
-    <w:p>
-      <w:pPr>
-        <w:rPr>
-          <w:rFonts w:hint="eastAsia"/>
-        </w:rPr>
-      </w:pPr>
+    <w:p/>
+    <w:p/>
+    <w:p/>
+    <w:p/>
+    <w:p/>
+    <w:p/>
+    <w:p/>
+    <w:p/>
+    <w:p/>
+    <w:p/>
+    <w:p>
       <w:proofErr w:type="spellStart"/>
       <w:r>
         <w:t>RabbitMQ</w:t>
@@ -4400,7 +4950,7 @@
                     </pic:cNvPicPr>
                   </pic:nvPicPr>
                   <pic:blipFill>
-                    <a:blip r:embed="rId14" cstate="print"/>
+                    <a:blip r:embed="rId16" cstate="print"/>
                     <a:srcRect/>
                     <a:stretch>
                       <a:fillRect/>
@@ -4446,51 +4996,1913 @@
     <w:p>
       <w:proofErr w:type="spellStart"/>
       <w:r>
+        <w:t>nanomsg</w:t>
+      </w:r>
+      <w:proofErr w:type="spellEnd"/>
+    </w:p>
+    <w:p>
+      <w:pPr>
+        <w:rPr>
+          <w:rFonts w:hint="eastAsia"/>
+        </w:rPr>
+      </w:pPr>
+      <w:bookmarkStart w:id="0" w:name="OLE_LINK3"/>
+      <w:bookmarkStart w:id="1" w:name="OLE_LINK4"/>
+    </w:p>
+    <w:p>
+      <w:pPr>
+        <w:rPr>
+          <w:rFonts w:hint="eastAsia"/>
+        </w:rPr>
+      </w:pPr>
+    </w:p>
+    <w:p>
+      <w:pPr>
+        <w:rPr>
+          <w:rFonts w:hint="eastAsia"/>
+        </w:rPr>
+      </w:pPr>
+    </w:p>
+    <w:p>
+      <w:pPr>
+        <w:rPr>
+          <w:rFonts w:hint="eastAsia"/>
+        </w:rPr>
+      </w:pPr>
+    </w:p>
+    <w:p>
+      <w:pPr>
+        <w:rPr>
+          <w:rFonts w:hint="eastAsia"/>
+        </w:rPr>
+      </w:pPr>
+    </w:p>
+    <w:p>
+      <w:pPr>
+        <w:rPr>
+          <w:rFonts w:hint="eastAsia"/>
+        </w:rPr>
+      </w:pPr>
+    </w:p>
+    <w:p>
+      <w:pPr>
+        <w:rPr>
+          <w:rFonts w:hint="eastAsia"/>
+        </w:rPr>
+      </w:pPr>
+    </w:p>
+    <w:p>
+      <w:pPr>
+        <w:rPr>
+          <w:rFonts w:hint="eastAsia"/>
+        </w:rPr>
+      </w:pPr>
+    </w:p>
+    <w:p>
+      <w:pPr>
+        <w:rPr>
+          <w:rFonts w:hint="eastAsia"/>
+        </w:rPr>
+      </w:pPr>
+    </w:p>
+    <w:p>
+      <w:pPr>
+        <w:rPr>
+          <w:rFonts w:hint="eastAsia"/>
+        </w:rPr>
+      </w:pPr>
+    </w:p>
+    <w:p>
+      <w:pPr>
+        <w:rPr>
+          <w:rFonts w:hint="eastAsia"/>
+        </w:rPr>
+      </w:pPr>
+    </w:p>
+    <w:p>
+      <w:pPr>
+        <w:rPr>
+          <w:rFonts w:hint="eastAsia"/>
+        </w:rPr>
+      </w:pPr>
+    </w:p>
+    <w:p/>
+    <w:p/>
+    <w:p>
+      <w:r>
+        <w:rPr>
+          <w:rFonts w:hint="eastAsia"/>
+        </w:rPr>
         <w:lastRenderedPageBreak/>
-        <w:t>nanomsg</w:t>
-      </w:r>
-      <w:proofErr w:type="spellEnd"/>
-    </w:p>
-    <w:p/>
-    <w:p/>
-    <w:p/>
-    <w:p/>
-    <w:p/>
-    <w:p/>
-    <w:p/>
-    <w:p/>
-    <w:p/>
-    <w:p/>
-    <w:p/>
-    <w:p/>
-    <w:p/>
-    <w:p/>
-    <w:p/>
-    <w:p/>
-    <w:p/>
-    <w:p/>
-    <w:p/>
-    <w:p/>
-    <w:p/>
-    <w:p/>
-    <w:p/>
-    <w:p/>
-    <w:p/>
-    <w:p/>
-    <w:p/>
-    <w:p/>
-    <w:p/>
-    <w:p/>
-    <w:p/>
-    <w:p/>
-    <w:p/>
-    <w:p/>
-    <w:p/>
-    <w:p/>
-    <w:p/>
-    <w:p/>
-    <w:p/>
-    <w:p/>
+        <w:t xml:space="preserve">1. </w:t>
+      </w:r>
+      <w:r>
+        <w:rPr>
+          <w:rFonts w:hint="eastAsia"/>
+        </w:rPr>
+        <w:t>每月抄税起始日起不抄税不能开票</w:t>
+      </w:r>
+      <w:r>
+        <w:rPr>
+          <w:rFonts w:hint="eastAsia"/>
+        </w:rPr>
+        <w:t>;</w:t>
+      </w:r>
+      <w:r>
+        <w:rPr>
+          <w:rFonts w:hint="eastAsia"/>
+        </w:rPr>
+        <w:t>必需在十日内抄税。</w:t>
+      </w:r>
+      <w:r>
+        <w:rPr>
+          <w:rFonts w:hint="eastAsia"/>
+        </w:rPr>
+        <w:t>(</w:t>
+      </w:r>
+      <w:r>
+        <w:rPr>
+          <w:rFonts w:hint="eastAsia"/>
+        </w:rPr>
+        <w:t>写</w:t>
+      </w:r>
+      <w:r>
+        <w:rPr>
+          <w:rFonts w:hint="eastAsia"/>
+        </w:rPr>
+        <w:t>IC</w:t>
+      </w:r>
+      <w:r>
+        <w:rPr>
+          <w:rFonts w:hint="eastAsia"/>
+        </w:rPr>
+        <w:t>卡</w:t>
+      </w:r>
+      <w:r>
+        <w:rPr>
+          <w:rFonts w:hint="eastAsia"/>
+        </w:rPr>
+        <w:t>)</w:t>
+      </w:r>
+      <w:r>
+        <w:rPr>
+          <w:rFonts w:hint="eastAsia"/>
+        </w:rPr>
+        <w:t>报税，</w:t>
+      </w:r>
+      <w:r>
+        <w:rPr>
+          <w:rFonts w:hint="eastAsia"/>
+        </w:rPr>
+        <w:t>若过期未抄报税，机器自动锁死</w:t>
+      </w:r>
+    </w:p>
+    <w:p>
+      <w:r>
+        <w:rPr>
+          <w:rFonts w:hint="eastAsia"/>
+        </w:rPr>
+        <w:t xml:space="preserve">2. </w:t>
+      </w:r>
+      <w:r>
+        <w:rPr>
+          <w:rFonts w:hint="eastAsia"/>
+        </w:rPr>
+        <w:t>本月没开票，也必需抄报税</w:t>
+      </w:r>
+    </w:p>
+    <w:p>
+      <w:r>
+        <w:rPr>
+          <w:rFonts w:hint="eastAsia"/>
+        </w:rPr>
+        <w:t xml:space="preserve">3. </w:t>
+      </w:r>
+      <w:r>
+        <w:rPr>
+          <w:rFonts w:hint="eastAsia"/>
+        </w:rPr>
+        <w:t>抄税时不能拔出</w:t>
+      </w:r>
+      <w:r>
+        <w:rPr>
+          <w:rFonts w:hint="eastAsia"/>
+        </w:rPr>
+        <w:t>IC</w:t>
+      </w:r>
+      <w:r>
+        <w:rPr>
+          <w:rFonts w:hint="eastAsia"/>
+        </w:rPr>
+        <w:t>卡</w:t>
+      </w:r>
+    </w:p>
+    <w:p>
+      <w:r>
+        <w:rPr>
+          <w:rFonts w:hint="eastAsia"/>
+        </w:rPr>
+        <w:t xml:space="preserve">4. </w:t>
+      </w:r>
+      <w:r>
+        <w:rPr>
+          <w:rFonts w:hint="eastAsia"/>
+        </w:rPr>
+        <w:t>若下</w:t>
+      </w:r>
+      <w:r>
+        <w:rPr>
+          <w:rFonts w:hint="eastAsia"/>
+        </w:rPr>
+        <w:t>月报税期恰好是节假日，本月税务机关在您报税时会作授权，延期报税</w:t>
+      </w:r>
+    </w:p>
+    <w:p>
+      <w:r>
+        <w:rPr>
+          <w:rFonts w:hint="eastAsia"/>
+        </w:rPr>
+        <w:t xml:space="preserve">5. </w:t>
+      </w:r>
+      <w:r>
+        <w:rPr>
+          <w:rFonts w:hint="eastAsia"/>
+        </w:rPr>
+        <w:t>写</w:t>
+      </w:r>
+      <w:r>
+        <w:rPr>
+          <w:rFonts w:hint="eastAsia"/>
+        </w:rPr>
+        <w:t>IC</w:t>
+      </w:r>
+      <w:r>
+        <w:rPr>
+          <w:rFonts w:hint="eastAsia"/>
+        </w:rPr>
+        <w:t>卡后要到“报税处理</w:t>
+      </w:r>
+      <w:r>
+        <w:rPr>
+          <w:rFonts w:hint="eastAsia"/>
+        </w:rPr>
+        <w:t>/</w:t>
+      </w:r>
+      <w:r>
+        <w:rPr>
+          <w:rFonts w:hint="eastAsia"/>
+        </w:rPr>
+        <w:t>状态查询”中查看是否抄税成功</w:t>
+      </w:r>
+    </w:p>
+    <w:p>
+      <w:r>
+        <w:rPr>
+          <w:rFonts w:hint="eastAsia"/>
+        </w:rPr>
+        <w:t xml:space="preserve">6. </w:t>
+      </w:r>
+      <w:r>
+        <w:rPr>
+          <w:rFonts w:hint="eastAsia"/>
+        </w:rPr>
+        <w:t>要先报税再购票，报税后一</w:t>
+      </w:r>
+      <w:r>
+        <w:rPr>
+          <w:rFonts w:hint="eastAsia"/>
+        </w:rPr>
+        <w:t>定要进入系统一次</w:t>
+      </w:r>
+    </w:p>
+    <w:p>
+      <w:r>
+        <w:rPr>
+          <w:rFonts w:hint="eastAsia"/>
+        </w:rPr>
+        <w:t xml:space="preserve">7. </w:t>
+      </w:r>
+      <w:r>
+        <w:rPr>
+          <w:rFonts w:hint="eastAsia"/>
+        </w:rPr>
+        <w:t>每月</w:t>
+      </w:r>
+      <w:r>
+        <w:rPr>
+          <w:rFonts w:hint="eastAsia"/>
+        </w:rPr>
+        <w:t>7</w:t>
+      </w:r>
+      <w:r>
+        <w:rPr>
+          <w:rFonts w:hint="eastAsia"/>
+        </w:rPr>
+        <w:t>号前必需报税</w:t>
+      </w:r>
+    </w:p>
+    <w:p/>
+    <w:p>
+      <w:pPr>
+        <w:rPr>
+          <w:b/>
+        </w:rPr>
+      </w:pPr>
+      <w:r>
+        <w:rPr>
+          <w:rFonts w:hint="eastAsia"/>
+          <w:b/>
+        </w:rPr>
+        <w:t>1</w:t>
+      </w:r>
+      <w:r>
+        <w:rPr>
+          <w:rFonts w:hint="eastAsia"/>
+          <w:b/>
+        </w:rPr>
+        <w:t>、增值税专用发票的开具</w:t>
+      </w:r>
+    </w:p>
+    <w:p>
+      <w:pPr>
+        <w:ind w:firstLine="420"/>
+      </w:pPr>
+      <w:r>
+        <w:rPr>
+          <w:rFonts w:hint="eastAsia"/>
+        </w:rPr>
+        <w:t>增值税专用发票的开具是通过增值税开票系统进行的。纳税单位经过税务机关的认证，取得了增值税一般纳税人资格后，就可以安装增值税防伪开票系统。防伪开票系统由金税卡、系统软件、</w:t>
+      </w:r>
+      <w:r>
+        <w:rPr>
+          <w:rFonts w:hint="eastAsia"/>
+        </w:rPr>
+        <w:t>IC</w:t>
+      </w:r>
+      <w:r>
+        <w:rPr>
+          <w:rFonts w:hint="eastAsia"/>
+        </w:rPr>
+        <w:t>卡及读卡器、实物发票、打印机组成。</w:t>
+      </w:r>
+    </w:p>
+    <w:p>
+      <w:pPr>
+        <w:ind w:firstLine="420"/>
+      </w:pPr>
+      <w:r>
+        <w:rPr>
+          <w:rFonts w:hint="eastAsia"/>
+        </w:rPr>
+        <w:t>系统安装完必后，第一步是到税务机关购买增值税发票，此时要带上</w:t>
+      </w:r>
+      <w:r>
+        <w:rPr>
+          <w:rFonts w:hint="eastAsia"/>
+        </w:rPr>
+        <w:t>IC</w:t>
+      </w:r>
+      <w:r>
+        <w:rPr>
+          <w:rFonts w:hint="eastAsia"/>
+        </w:rPr>
+        <w:t>卡，税务机关出售发票后会将发票的电子信息读到</w:t>
+      </w:r>
+      <w:r>
+        <w:rPr>
+          <w:rFonts w:hint="eastAsia"/>
+        </w:rPr>
+        <w:t>IC</w:t>
+      </w:r>
+      <w:r>
+        <w:rPr>
+          <w:rFonts w:hint="eastAsia"/>
+        </w:rPr>
+        <w:t>卡上，如发票号、版本、开票限额等，这些信息与同时购买的纸质发票一致。</w:t>
+      </w:r>
+    </w:p>
+    <w:p>
+      <w:pPr>
+        <w:ind w:firstLine="420"/>
+      </w:pPr>
+      <w:r>
+        <w:rPr>
+          <w:rFonts w:hint="eastAsia"/>
+        </w:rPr>
+        <w:t>购买发票后，回到企业，将</w:t>
+      </w:r>
+      <w:r>
+        <w:rPr>
+          <w:rFonts w:hint="eastAsia"/>
+        </w:rPr>
+        <w:t>IC</w:t>
+      </w:r>
+      <w:r>
+        <w:rPr>
+          <w:rFonts w:hint="eastAsia"/>
+        </w:rPr>
+        <w:t>卡插入本单位开票系统读卡器，此时，发票的电子信息将被读入开票系统。</w:t>
+      </w:r>
+    </w:p>
+    <w:p>
+      <w:pPr>
+        <w:ind w:firstLine="420"/>
+      </w:pPr>
+      <w:r>
+        <w:rPr>
+          <w:rFonts w:hint="eastAsia"/>
+        </w:rPr>
+        <w:t>有了发票之后，就可以开具发票了，此时要注意，系统开具的发票是顺号的，在打印实物发票之前必须将系统开具发票的号码与从税务机关购得的实物发票号码核对一致。</w:t>
+      </w:r>
+    </w:p>
+    <w:p>
+      <w:r>
+        <w:rPr>
+          <w:rFonts w:hint="eastAsia"/>
+        </w:rPr>
+        <w:t xml:space="preserve">　　发票打印出以后，加具开票单位的发票专用章，就可以将发票送给购货单位了。如果发票有错，则需要作废，此时在作废实物发票的同时，也要作废系统发票。</w:t>
+      </w:r>
+    </w:p>
+    <w:p>
+      <w:r>
+        <w:rPr>
+          <w:rFonts w:hint="eastAsia"/>
+        </w:rPr>
+        <w:t xml:space="preserve">　　有时可能由于销货退回、折扣与折让等原因，需要开具经字发票，开票系统提供了这一功能，这时只要输入原蓝字发票，就可以开具对应的红字发票。但需要注意的是，开具之前一定要取得购货单位到税务局办理的销售退回或折扣与折让证明单。</w:t>
+      </w:r>
+    </w:p>
+    <w:p>
+      <w:r>
+        <w:rPr>
+          <w:rFonts w:hint="eastAsia"/>
+        </w:rPr>
+        <w:t>2</w:t>
+      </w:r>
+      <w:r>
+        <w:rPr>
+          <w:rFonts w:hint="eastAsia"/>
+        </w:rPr>
+        <w:t>、增值税进项发票的认证。</w:t>
+      </w:r>
+    </w:p>
+    <w:p>
+      <w:r>
+        <w:rPr>
+          <w:rFonts w:hint="eastAsia"/>
+        </w:rPr>
+        <w:t xml:space="preserve">　　增值税进项发票的认证在税务机关的认证系统进行。纳税人在取得增值税进项发票以后，就可以到税务机关大厅进行增值税发票的认证，认证的目的是确认增值税发票的真假，只有通过认证的发票才能抵扣。认证的过程很简单，只需要将发票准备好，拿到国税申报大厅，由税务工作人员将发票信息扫入系统，由系统自动进行比对，就可以确认发票的真假。对于开展了网上认证的地区，纳税人可以在自己单位将发票通过扫描仪扫入，将数据文件传给税务机关就可以完成认证。增值税发票认证的期限为从开票之日起三个月，目前当月认证的发票必须在当月抵扣。</w:t>
+      </w:r>
+    </w:p>
+    <w:p>
+      <w:pPr>
+        <w:rPr>
+          <w:b/>
+        </w:rPr>
+      </w:pPr>
+      <w:r>
+        <w:rPr>
+          <w:rFonts w:hint="eastAsia"/>
+          <w:b/>
+        </w:rPr>
+        <w:t>3</w:t>
+      </w:r>
+      <w:r>
+        <w:rPr>
+          <w:rFonts w:hint="eastAsia"/>
+          <w:b/>
+        </w:rPr>
+        <w:t>、抄报税</w:t>
+      </w:r>
+    </w:p>
+    <w:p>
+      <w:r>
+        <w:rPr>
+          <w:rFonts w:hint="eastAsia"/>
+        </w:rPr>
+        <w:t xml:space="preserve">　　抄报税指的是将防伪开票系统开具发票的信息报送税务机关。这个过程分为两步，第一步是到月底，在开票系统进行抄税处理，将本月开具增值税专用发票的信息读入</w:t>
+      </w:r>
+      <w:r>
+        <w:rPr>
+          <w:rFonts w:hint="eastAsia"/>
+        </w:rPr>
+        <w:t>IC</w:t>
+      </w:r>
+      <w:r>
+        <w:rPr>
+          <w:rFonts w:hint="eastAsia"/>
+        </w:rPr>
+        <w:t>卡</w:t>
+      </w:r>
+      <w:r>
+        <w:rPr>
+          <w:rFonts w:hint="eastAsia"/>
+        </w:rPr>
+        <w:t>(</w:t>
+      </w:r>
+      <w:r>
+        <w:rPr>
+          <w:rFonts w:hint="eastAsia"/>
+        </w:rPr>
+        <w:t>抄税完成后本月不允许再开具发票</w:t>
+      </w:r>
+      <w:r>
+        <w:rPr>
+          <w:rFonts w:hint="eastAsia"/>
+        </w:rPr>
+        <w:t>)</w:t>
+      </w:r>
+      <w:r>
+        <w:rPr>
+          <w:rFonts w:hint="eastAsia"/>
+        </w:rPr>
+        <w:t>，第二步就是将</w:t>
+      </w:r>
+      <w:r>
+        <w:rPr>
+          <w:rFonts w:hint="eastAsia"/>
+        </w:rPr>
+        <w:t>IC</w:t>
+      </w:r>
+      <w:r>
+        <w:rPr>
+          <w:rFonts w:hint="eastAsia"/>
+        </w:rPr>
+        <w:t>卡拿到税务机关，由税务人员将</w:t>
+      </w:r>
+      <w:r>
+        <w:rPr>
+          <w:rFonts w:hint="eastAsia"/>
+        </w:rPr>
+        <w:t>IC</w:t>
+      </w:r>
+      <w:r>
+        <w:rPr>
+          <w:rFonts w:hint="eastAsia"/>
+        </w:rPr>
+        <w:t>卡的信息读入税务机关的金税系统，整个过程就完成了。</w:t>
+      </w:r>
+    </w:p>
+    <w:p>
+      <w:r>
+        <w:rPr>
+          <w:rFonts w:hint="eastAsia"/>
+        </w:rPr>
+        <w:t xml:space="preserve">　　经过抄税，税务机关确保了所有开具的销项发票到进入到了金税系统，经过报税，税务机关确保了所有抵扣的进项发票都进入了金税系统，就可以在系统内由系统进行自动进行比对，确保仍何一张抵扣的进项发票都有销项发票与其对应。</w:t>
+      </w:r>
+    </w:p>
+    <w:p>
+      <w:pPr>
+        <w:rPr>
+          <w:b/>
+        </w:rPr>
+      </w:pPr>
+      <w:r>
+        <w:rPr>
+          <w:rFonts w:hint="eastAsia"/>
+          <w:b/>
+        </w:rPr>
+        <w:t>4</w:t>
+      </w:r>
+      <w:r>
+        <w:rPr>
+          <w:rFonts w:hint="eastAsia"/>
+          <w:b/>
+        </w:rPr>
+        <w:t>、纳税申报</w:t>
+      </w:r>
+    </w:p>
+    <w:p>
+      <w:r>
+        <w:rPr>
+          <w:rFonts w:hint="eastAsia"/>
+        </w:rPr>
+        <w:t xml:space="preserve">　　完成了本月核算工作，抄报税完成后，企业就可以进行本月增值税的纳税申报。一般情况下销项税额与进项税额的差额就是本月应纳税额</w:t>
+      </w:r>
+      <w:r>
+        <w:rPr>
+          <w:rFonts w:hint="eastAsia"/>
+        </w:rPr>
+        <w:t>.</w:t>
+      </w:r>
+      <w:r>
+        <w:rPr>
+          <w:rFonts w:hint="eastAsia"/>
+        </w:rPr>
+        <w:t>其中销项税额根据本月销售收入与适应</w:t>
+      </w:r>
+      <w:r>
+        <w:rPr>
+          <w:rFonts w:hint="eastAsia"/>
+        </w:rPr>
+        <w:lastRenderedPageBreak/>
+        <w:t>税率计算出，这个数字应当大于等于本月抄税中的销项税额，这是因为还可能存在未开票的销售收入，如果小于，纳税申报就会有问题。进项税额不得大于本月认证的进项税额</w:t>
+      </w:r>
+      <w:r>
+        <w:rPr>
+          <w:rFonts w:hint="eastAsia"/>
+        </w:rPr>
+        <w:t>(</w:t>
+      </w:r>
+      <w:r>
+        <w:rPr>
+          <w:rFonts w:hint="eastAsia"/>
+        </w:rPr>
+        <w:t>当然如果有农产品收购、运输发票抵扣的除外</w:t>
+      </w:r>
+      <w:r>
+        <w:rPr>
+          <w:rFonts w:hint="eastAsia"/>
+        </w:rPr>
+        <w:t>)</w:t>
+      </w:r>
+      <w:r>
+        <w:rPr>
+          <w:rFonts w:hint="eastAsia"/>
+        </w:rPr>
+        <w:t>。</w:t>
+      </w:r>
+    </w:p>
+    <w:p>
+      <w:r>
+        <w:rPr>
+          <w:rFonts w:hint="eastAsia"/>
+        </w:rPr>
+        <w:t>5</w:t>
+      </w:r>
+      <w:r>
+        <w:rPr>
+          <w:rFonts w:hint="eastAsia"/>
+        </w:rPr>
+        <w:t>、税款缴纳</w:t>
+      </w:r>
+    </w:p>
+    <w:p>
+      <w:r>
+        <w:rPr>
+          <w:rFonts w:hint="eastAsia"/>
+        </w:rPr>
+        <w:t xml:space="preserve">　　增值税申报之后，税务机关会开具税款缴纳的单据，纳税单位就可以直接将这些单据送到自己开户银行，由银行进行转账处理。当然也可以到税务机关指定银行进行现金缴纳。</w:t>
+      </w:r>
+    </w:p>
+    <w:p>
+      <w:r>
+        <w:rPr>
+          <w:rFonts w:hint="eastAsia"/>
+        </w:rPr>
+        <w:t xml:space="preserve">　　</w:t>
+      </w:r>
+    </w:p>
+    <w:p>
+      <w:r>
+        <w:rPr>
+          <w:rFonts w:hint="eastAsia"/>
+        </w:rPr>
+        <w:t>抄报税流程</w:t>
+      </w:r>
+    </w:p>
+    <w:p>
+      <w:r>
+        <w:rPr>
+          <w:rFonts w:hint="eastAsia"/>
+        </w:rPr>
+        <w:t xml:space="preserve">　　进入系统</w:t>
+      </w:r>
+      <w:r>
+        <w:rPr>
+          <w:rFonts w:hint="eastAsia"/>
+        </w:rPr>
+        <w:t>----</w:t>
+      </w:r>
+      <w:r>
+        <w:rPr>
+          <w:rFonts w:hint="eastAsia"/>
+        </w:rPr>
+        <w:t>抄税处理</w:t>
+      </w:r>
+      <w:r>
+        <w:rPr>
+          <w:rFonts w:hint="eastAsia"/>
+        </w:rPr>
+        <w:t>-----</w:t>
+      </w:r>
+      <w:r>
+        <w:rPr>
+          <w:rFonts w:hint="eastAsia"/>
+        </w:rPr>
+        <w:t>抄税处理</w:t>
+      </w:r>
+      <w:r>
+        <w:rPr>
+          <w:rFonts w:hint="eastAsia"/>
+        </w:rPr>
+        <w:t>-----</w:t>
+      </w:r>
+      <w:r>
+        <w:rPr>
+          <w:rFonts w:hint="eastAsia"/>
+        </w:rPr>
+        <w:t>点击确定</w:t>
+      </w:r>
+      <w:r>
+        <w:rPr>
+          <w:rFonts w:hint="eastAsia"/>
+        </w:rPr>
+        <w:t xml:space="preserve">----- </w:t>
+      </w:r>
+      <w:r>
+        <w:rPr>
+          <w:rFonts w:hint="eastAsia"/>
+        </w:rPr>
+        <w:t>抄税成功，</w:t>
+      </w:r>
+    </w:p>
+    <w:p>
+      <w:r>
+        <w:rPr>
+          <w:rFonts w:hint="eastAsia"/>
+        </w:rPr>
+        <w:t xml:space="preserve">　　抄税处理</w:t>
+      </w:r>
+      <w:r>
+        <w:rPr>
+          <w:rFonts w:hint="eastAsia"/>
+        </w:rPr>
+        <w:t>------</w:t>
+      </w:r>
+      <w:r>
+        <w:rPr>
+          <w:rFonts w:hint="eastAsia"/>
+        </w:rPr>
+        <w:t>发票资料</w:t>
+      </w:r>
+      <w:r>
+        <w:rPr>
+          <w:rFonts w:hint="eastAsia"/>
+        </w:rPr>
+        <w:t>----</w:t>
+      </w:r>
+      <w:r>
+        <w:rPr>
+          <w:rFonts w:hint="eastAsia"/>
+        </w:rPr>
+        <w:t>打印本月汇总表明细表，到国税所进行抄报税处理</w:t>
+      </w:r>
+    </w:p>
+    <w:p>
+      <w:r>
+        <w:rPr>
+          <w:rFonts w:hint="eastAsia"/>
+        </w:rPr>
+        <w:t xml:space="preserve">　　</w:t>
+      </w:r>
+    </w:p>
+    <w:p>
+      <w:r>
+        <w:rPr>
+          <w:rFonts w:hint="eastAsia"/>
+        </w:rPr>
+        <w:t>一般纳税人报税流程</w:t>
+      </w:r>
+    </w:p>
+    <w:p>
+      <w:pPr>
+        <w:ind w:firstLine="420"/>
+      </w:pPr>
+      <w:r>
+        <w:rPr>
+          <w:rFonts w:hint="eastAsia"/>
+        </w:rPr>
+        <w:t>一般纳税人每月</w:t>
+      </w:r>
+      <w:r>
+        <w:rPr>
+          <w:rFonts w:hint="eastAsia"/>
+        </w:rPr>
+        <w:t>1</w:t>
+      </w:r>
+      <w:r>
+        <w:rPr>
+          <w:rFonts w:hint="eastAsia"/>
+        </w:rPr>
+        <w:t>日必须进行防伪税控开票机的抄税工作，在税务机关规定的报税时间前到办税服务厅</w:t>
+      </w:r>
+      <w:r>
+        <w:rPr>
+          <w:rFonts w:hint="eastAsia"/>
+        </w:rPr>
+        <w:t>1-10</w:t>
+      </w:r>
+      <w:r>
+        <w:rPr>
+          <w:rFonts w:hint="eastAsia"/>
+        </w:rPr>
+        <w:t>号综合办税窗口、</w:t>
+      </w:r>
+      <w:r>
+        <w:rPr>
+          <w:rFonts w:hint="eastAsia"/>
+        </w:rPr>
+        <w:t>11-12</w:t>
+      </w:r>
+      <w:r>
+        <w:rPr>
+          <w:rFonts w:hint="eastAsia"/>
+        </w:rPr>
+        <w:t>号企业发行窗口或</w:t>
+      </w:r>
+      <w:r>
+        <w:rPr>
+          <w:rFonts w:hint="eastAsia"/>
+        </w:rPr>
+        <w:t>13-14</w:t>
+      </w:r>
+      <w:r>
+        <w:rPr>
+          <w:rFonts w:hint="eastAsia"/>
+        </w:rPr>
+        <w:t>号代开专票窗口中任意一个服务窗口都可以办理报税工作。报税时纳税人需要携带税控</w:t>
+      </w:r>
+      <w:r>
+        <w:rPr>
+          <w:rFonts w:hint="eastAsia"/>
+        </w:rPr>
+        <w:t>IC</w:t>
+      </w:r>
+      <w:r>
+        <w:rPr>
+          <w:rFonts w:hint="eastAsia"/>
+        </w:rPr>
+        <w:t>卡、增值税防伪税控开票系统打印的增值税销项发票统计表和增值税销项发票明细表</w:t>
+      </w:r>
+      <w:r>
+        <w:rPr>
+          <w:rFonts w:hint="eastAsia"/>
+        </w:rPr>
+        <w:t>(2-9</w:t>
+      </w:r>
+      <w:r>
+        <w:rPr>
+          <w:rFonts w:hint="eastAsia"/>
+        </w:rPr>
+        <w:t>表</w:t>
+      </w:r>
+      <w:r>
+        <w:rPr>
+          <w:rFonts w:hint="eastAsia"/>
+        </w:rPr>
+        <w:t>)</w:t>
+      </w:r>
+      <w:r>
+        <w:rPr>
+          <w:rFonts w:hint="eastAsia"/>
+        </w:rPr>
+        <w:t>，抄税不成功的纳税人还需要携带上月已开具发票的记帐联进行存根联补录。</w:t>
+      </w:r>
+    </w:p>
+    <w:p>
+      <w:pPr>
+        <w:ind w:firstLine="420"/>
+      </w:pPr>
+    </w:p>
+    <w:p>
+      <w:pPr>
+        <w:ind w:firstLine="408"/>
+      </w:pPr>
+      <w:r>
+        <w:rPr>
+          <w:rFonts w:hint="eastAsia"/>
+        </w:rPr>
+        <w:t>一般纳税人抄税、报税时应当注意：</w:t>
+      </w:r>
+    </w:p>
+    <w:p>
+      <w:pPr>
+        <w:ind w:firstLine="408"/>
+      </w:pPr>
+      <w:r>
+        <w:rPr>
+          <w:rFonts w:hint="eastAsia"/>
+        </w:rPr>
+        <w:t>1</w:t>
+      </w:r>
+      <w:r>
+        <w:rPr>
+          <w:rFonts w:hint="eastAsia"/>
+        </w:rPr>
+        <w:t>、上月纳税人开具的所有的增值税专用发票是否全部抄税、报税</w:t>
+      </w:r>
+      <w:r>
+        <w:rPr>
+          <w:rFonts w:hint="eastAsia"/>
+        </w:rPr>
+        <w:t>;</w:t>
+      </w:r>
+      <w:r>
+        <w:rPr>
+          <w:rFonts w:hint="eastAsia"/>
+        </w:rPr>
+        <w:t>否则就有可能造成存根联漏采集</w:t>
+      </w:r>
+      <w:r>
+        <w:rPr>
+          <w:rFonts w:hint="eastAsia"/>
+        </w:rPr>
+        <w:t>;</w:t>
+      </w:r>
+    </w:p>
+    <w:p>
+      <w:pPr>
+        <w:ind w:firstLine="408"/>
+      </w:pPr>
+      <w:r>
+        <w:rPr>
+          <w:rFonts w:hint="eastAsia"/>
+        </w:rPr>
+        <w:t>2</w:t>
+      </w:r>
+      <w:r>
+        <w:rPr>
+          <w:rFonts w:hint="eastAsia"/>
+        </w:rPr>
+        <w:t>、一般纳税人月度中间重新更换金税卡的要特别注意在更换金税卡前已经开具的增值税专用发票是否抄报税成功，否则要携带未抄税成功发票的存根联或记帐联到办税服务厅服务窗口进行非常规报税并进行存根联补录</w:t>
+      </w:r>
+      <w:r>
+        <w:rPr>
+          <w:rFonts w:hint="eastAsia"/>
+        </w:rPr>
+        <w:t>;</w:t>
+      </w:r>
+    </w:p>
+    <w:p>
+      <w:pPr>
+        <w:ind w:firstLine="408"/>
+      </w:pPr>
+      <w:r>
+        <w:rPr>
+          <w:rFonts w:hint="eastAsia"/>
+        </w:rPr>
+        <w:t>3</w:t>
+      </w:r>
+      <w:r>
+        <w:rPr>
+          <w:rFonts w:hint="eastAsia"/>
+        </w:rPr>
+        <w:t>、纳税人报税后申报时发现比对不符的要及时查明原因，不能随便调整申报表数据进行申报。</w:t>
+      </w:r>
+    </w:p>
+    <w:p/>
+    <w:p>
+      <w:r>
+        <w:rPr>
+          <w:rFonts w:hint="eastAsia"/>
+        </w:rPr>
+        <w:t>一般纳税人</w:t>
+      </w:r>
+    </w:p>
+    <w:p>
+      <w:r>
+        <w:rPr>
+          <w:rFonts w:hint="eastAsia"/>
+        </w:rPr>
+        <w:t xml:space="preserve">　　</w:t>
+      </w:r>
+      <w:r>
+        <w:rPr>
+          <w:rFonts w:hint="eastAsia"/>
+        </w:rPr>
+        <w:t>1.</w:t>
+      </w:r>
+      <w:r>
+        <w:rPr>
+          <w:rFonts w:hint="eastAsia"/>
+        </w:rPr>
+        <w:t>首先作帐，出报表，这个是必须的。</w:t>
+      </w:r>
+    </w:p>
+    <w:p>
+      <w:r>
+        <w:rPr>
+          <w:rFonts w:hint="eastAsia"/>
+        </w:rPr>
+        <w:t xml:space="preserve">　　</w:t>
+      </w:r>
+      <w:r>
+        <w:rPr>
+          <w:rFonts w:hint="eastAsia"/>
+        </w:rPr>
+        <w:t>2.</w:t>
+      </w:r>
+      <w:r>
+        <w:rPr>
+          <w:rFonts w:hint="eastAsia"/>
+        </w:rPr>
+        <w:t>如果有增值税，进项票认证好，然后到开票系统，先把增值税开票的</w:t>
+      </w:r>
+      <w:r>
+        <w:rPr>
+          <w:rFonts w:hint="eastAsia"/>
+        </w:rPr>
+        <w:t>IC</w:t>
+      </w:r>
+      <w:r>
+        <w:rPr>
+          <w:rFonts w:hint="eastAsia"/>
+        </w:rPr>
+        <w:t>卡插到读卡器，点发票管理抄税处理。填写表格，</w:t>
+      </w:r>
+      <w:r>
+        <w:rPr>
+          <w:rFonts w:hint="eastAsia"/>
+        </w:rPr>
+        <w:t>5</w:t>
+      </w:r>
+      <w:r>
+        <w:rPr>
+          <w:rFonts w:hint="eastAsia"/>
+        </w:rPr>
+        <w:t>张表。写卡，打印，增值税明细表正数负数表等</w:t>
+      </w:r>
+      <w:r>
+        <w:rPr>
+          <w:rFonts w:hint="eastAsia"/>
+        </w:rPr>
+        <w:t>.</w:t>
+      </w:r>
+    </w:p>
+    <w:p>
+      <w:r>
+        <w:rPr>
+          <w:rFonts w:hint="eastAsia"/>
+        </w:rPr>
+        <w:t xml:space="preserve">　　</w:t>
+      </w:r>
+      <w:r>
+        <w:rPr>
+          <w:rFonts w:hint="eastAsia"/>
+        </w:rPr>
+        <w:t>3.</w:t>
+      </w:r>
+      <w:r>
+        <w:rPr>
+          <w:rFonts w:hint="eastAsia"/>
+        </w:rPr>
+        <w:t>准备中国税务字样的</w:t>
+      </w:r>
+      <w:r>
+        <w:rPr>
+          <w:rFonts w:hint="eastAsia"/>
+        </w:rPr>
+        <w:t>IC</w:t>
+      </w:r>
+      <w:r>
+        <w:rPr>
+          <w:rFonts w:hint="eastAsia"/>
+        </w:rPr>
+        <w:t>卡，插入读卡器，和小规模的程序一样的，先读卡，填写表格，应该是</w:t>
+      </w:r>
+      <w:r>
+        <w:rPr>
+          <w:rFonts w:hint="eastAsia"/>
+        </w:rPr>
+        <w:t>5</w:t>
+      </w:r>
+      <w:r>
+        <w:rPr>
+          <w:rFonts w:hint="eastAsia"/>
+        </w:rPr>
+        <w:t>张增值税的，一张主表，</w:t>
+      </w:r>
+      <w:r>
+        <w:rPr>
+          <w:rFonts w:hint="eastAsia"/>
+        </w:rPr>
+        <w:t>4</w:t>
+      </w:r>
+      <w:r>
+        <w:rPr>
+          <w:rFonts w:hint="eastAsia"/>
+        </w:rPr>
+        <w:t>张附表。资产负债表，损益表。另外如果是机动车的还有</w:t>
+      </w:r>
+      <w:r>
+        <w:rPr>
+          <w:rFonts w:hint="eastAsia"/>
+        </w:rPr>
+        <w:t>3</w:t>
+      </w:r>
+      <w:r>
+        <w:rPr>
+          <w:rFonts w:hint="eastAsia"/>
+        </w:rPr>
+        <w:t>张表。填写好，调整打印纸张，进行打印，一式两份。写卡。因为我单位是机动车销售的应该有一个步骤是从机动车开票系统导出一个报表导入报税系统</w:t>
+      </w:r>
+      <w:r>
+        <w:rPr>
+          <w:rFonts w:hint="eastAsia"/>
+        </w:rPr>
+        <w:t>.</w:t>
+      </w:r>
+      <w:r>
+        <w:rPr>
+          <w:rFonts w:hint="eastAsia"/>
+        </w:rPr>
+        <w:t>直接生成机动车销售清单</w:t>
+      </w:r>
+      <w:r>
+        <w:rPr>
+          <w:rFonts w:hint="eastAsia"/>
+        </w:rPr>
+        <w:t>.</w:t>
+      </w:r>
+      <w:r>
+        <w:rPr>
+          <w:rFonts w:hint="eastAsia"/>
+        </w:rPr>
+        <w:t>连续打印报表</w:t>
+      </w:r>
+      <w:r>
+        <w:rPr>
+          <w:rFonts w:hint="eastAsia"/>
+        </w:rPr>
+        <w:t>.</w:t>
+      </w:r>
+    </w:p>
+    <w:p>
+      <w:pPr>
+        <w:ind w:firstLine="408"/>
+      </w:pPr>
+      <w:r>
+        <w:rPr>
+          <w:rFonts w:hint="eastAsia"/>
+        </w:rPr>
+        <w:t>4.</w:t>
+      </w:r>
+      <w:r>
+        <w:rPr>
+          <w:rFonts w:hint="eastAsia"/>
+        </w:rPr>
+        <w:t>完毕后盖公章，拿着报表到报税大厅报税</w:t>
+      </w:r>
+    </w:p>
+    <w:p/>
+    <w:p/>
+    <w:p>
+      <w:r>
+        <w:rPr>
+          <w:rFonts w:hint="eastAsia"/>
+        </w:rPr>
+        <w:t>一、每月月底将本月需认证的进项发票在网上认证，期限为</w:t>
+      </w:r>
+      <w:r>
+        <w:rPr>
+          <w:rFonts w:hint="eastAsia"/>
+        </w:rPr>
+        <w:t>90</w:t>
+      </w:r>
+      <w:r>
+        <w:rPr>
+          <w:rFonts w:hint="eastAsia"/>
+        </w:rPr>
+        <w:t>天。</w:t>
+      </w:r>
+    </w:p>
+    <w:p>
+      <w:pPr>
+        <w:ind w:firstLine="420"/>
+      </w:pPr>
+      <w:r>
+        <w:rPr>
+          <w:rFonts w:hint="eastAsia"/>
+        </w:rPr>
+        <w:t>打开“企业电子报税管理系统”，点击“进项发票管理”下的“防伪税控进项专用发票管理”，点击左上角的“新增”，再录入相应的票面信息，全部核对正确后点“保存”后，再点“审核”，有多少张新增多少次。</w:t>
+      </w:r>
+    </w:p>
+    <w:p>
+      <w:r>
+        <w:rPr>
+          <w:rFonts w:hint="eastAsia"/>
+        </w:rPr>
+        <w:t xml:space="preserve">　　所有待认证发票输入完后，点击“进项发票管理”下的“待认证进项发票导出”，点击</w:t>
+      </w:r>
+      <w:r>
+        <w:rPr>
+          <w:rFonts w:hint="eastAsia"/>
+        </w:rPr>
+        <w:lastRenderedPageBreak/>
+        <w:t>左上角“录入日期”，然后点确定，等需认证发票全部显示出后，再点击右上的“写网上认证文件”</w:t>
+      </w:r>
+      <w:r>
+        <w:rPr>
+          <w:rFonts w:hint="eastAsia"/>
+        </w:rPr>
+        <w:t>(</w:t>
+      </w:r>
+      <w:r>
+        <w:rPr>
+          <w:rFonts w:hint="eastAsia"/>
+        </w:rPr>
+        <w:t>如果需要去税局认证，需点击“写</w:t>
+      </w:r>
+      <w:r>
+        <w:rPr>
+          <w:rFonts w:hint="eastAsia"/>
+        </w:rPr>
+        <w:t>XML</w:t>
+      </w:r>
+      <w:r>
+        <w:rPr>
+          <w:rFonts w:hint="eastAsia"/>
+        </w:rPr>
+        <w:t>文件”</w:t>
+      </w:r>
+      <w:r>
+        <w:rPr>
+          <w:rFonts w:hint="eastAsia"/>
+        </w:rPr>
+        <w:t>)</w:t>
+      </w:r>
+      <w:r>
+        <w:rPr>
+          <w:rFonts w:hint="eastAsia"/>
+        </w:rPr>
+        <w:t>，选好文件存放路径</w:t>
+      </w:r>
+      <w:r>
+        <w:rPr>
+          <w:rFonts w:hint="eastAsia"/>
+        </w:rPr>
+        <w:t>(</w:t>
+      </w:r>
+      <w:r>
+        <w:rPr>
+          <w:rFonts w:hint="eastAsia"/>
+        </w:rPr>
+        <w:t>一般存放在</w:t>
+      </w:r>
+      <w:r>
+        <w:rPr>
+          <w:rFonts w:hint="eastAsia"/>
+        </w:rPr>
+        <w:t xml:space="preserve"> A </w:t>
+      </w:r>
+      <w:r>
+        <w:rPr>
+          <w:rFonts w:hint="eastAsia"/>
+        </w:rPr>
+        <w:t>盘或移动</w:t>
+      </w:r>
+      <w:r>
+        <w:rPr>
+          <w:rFonts w:hint="eastAsia"/>
+        </w:rPr>
+        <w:t xml:space="preserve"> U </w:t>
+      </w:r>
+      <w:r>
+        <w:rPr>
+          <w:rFonts w:hint="eastAsia"/>
+        </w:rPr>
+        <w:t>盘中</w:t>
+      </w:r>
+      <w:r>
+        <w:rPr>
+          <w:rFonts w:hint="eastAsia"/>
+        </w:rPr>
+        <w:t>)</w:t>
+      </w:r>
+      <w:r>
+        <w:rPr>
+          <w:rFonts w:hint="eastAsia"/>
+        </w:rPr>
+        <w:t>，点击“确定”。弹出写文件成功提示框，继续点“确定”，然后进入广东税局网开始发票认证。</w:t>
+      </w:r>
+    </w:p>
+    <w:p>
+      <w:r>
+        <w:rPr>
+          <w:rFonts w:hint="eastAsia"/>
+        </w:rPr>
+        <w:t xml:space="preserve">　　网上认证需要</w:t>
+      </w:r>
+      <w:r>
+        <w:rPr>
+          <w:rFonts w:hint="eastAsia"/>
+        </w:rPr>
+        <w:t>1-2</w:t>
+      </w:r>
+      <w:r>
+        <w:rPr>
+          <w:rFonts w:hint="eastAsia"/>
+        </w:rPr>
+        <w:t>工作日以后得知认证结果，待结果出来后，在“认证查询”栏中查询认证结果，如果全部发票认证成功，①点击“认证结果下载”的“进入下载”，“生成文件类型”选择“认证</w:t>
+      </w:r>
+      <w:r>
+        <w:rPr>
+          <w:rFonts w:hint="eastAsia"/>
+        </w:rPr>
+        <w:t>101</w:t>
+      </w:r>
+      <w:r>
+        <w:rPr>
+          <w:rFonts w:hint="eastAsia"/>
+        </w:rPr>
+        <w:t>”，“所属年月”选择本月，点击下载。②点击“认证结果通知书下载”，</w:t>
+      </w:r>
+      <w:r>
+        <w:rPr>
+          <w:rFonts w:hint="eastAsia"/>
+        </w:rPr>
+        <w:t xml:space="preserve"> </w:t>
+      </w:r>
+      <w:r>
+        <w:rPr>
+          <w:rFonts w:hint="eastAsia"/>
+        </w:rPr>
+        <w:t>下载后把通知书打印出来。</w:t>
+      </w:r>
+      <w:r>
+        <w:rPr>
+          <w:rFonts w:hint="eastAsia"/>
+        </w:rPr>
+        <w:t xml:space="preserve"> </w:t>
+      </w:r>
+      <w:r>
+        <w:rPr>
+          <w:rFonts w:hint="eastAsia"/>
+        </w:rPr>
+        <w:t>如有发票认证未通过需再上传一次</w:t>
+      </w:r>
+    </w:p>
+    <w:p>
+      <w:r>
+        <w:rPr>
+          <w:rFonts w:hint="eastAsia"/>
+        </w:rPr>
+        <w:t xml:space="preserve">　　未通过认证的发票。还需将所有认证的进项发票各复印一份自用。</w:t>
+      </w:r>
+    </w:p>
+    <w:p>
+      <w:r>
+        <w:rPr>
+          <w:rFonts w:hint="eastAsia"/>
+        </w:rPr>
+        <w:t>二、每月</w:t>
+      </w:r>
+      <w:r>
+        <w:rPr>
+          <w:rFonts w:hint="eastAsia"/>
+        </w:rPr>
+        <w:t>1</w:t>
+      </w:r>
+      <w:r>
+        <w:rPr>
+          <w:rFonts w:hint="eastAsia"/>
+        </w:rPr>
+        <w:t>日必须抄税</w:t>
+      </w:r>
+    </w:p>
+    <w:p>
+      <w:r>
+        <w:rPr>
+          <w:rFonts w:hint="eastAsia"/>
+        </w:rPr>
+        <w:t xml:space="preserve">　　打开“防伪开票系统”，点击“报税处理”下的抄税处理，否则在</w:t>
+      </w:r>
+      <w:r>
+        <w:rPr>
+          <w:rFonts w:hint="eastAsia"/>
+        </w:rPr>
+        <w:t>1</w:t>
+      </w:r>
+      <w:r>
+        <w:rPr>
+          <w:rFonts w:hint="eastAsia"/>
+        </w:rPr>
+        <w:t>日</w:t>
+      </w:r>
+      <w:r>
+        <w:rPr>
+          <w:rFonts w:hint="eastAsia"/>
+        </w:rPr>
+        <w:t>24:00</w:t>
+      </w:r>
+      <w:r>
+        <w:rPr>
+          <w:rFonts w:hint="eastAsia"/>
+        </w:rPr>
+        <w:t>以后系统自动锁死，无法开票，需到税务机关解锁。</w:t>
+      </w:r>
+    </w:p>
+    <w:p>
+      <w:r>
+        <w:rPr>
+          <w:rFonts w:hint="eastAsia"/>
+        </w:rPr>
+        <w:t>三、每月</w:t>
+      </w:r>
+      <w:r>
+        <w:rPr>
+          <w:rFonts w:hint="eastAsia"/>
+        </w:rPr>
+        <w:t>1-10</w:t>
+      </w:r>
+      <w:r>
+        <w:rPr>
+          <w:rFonts w:hint="eastAsia"/>
+        </w:rPr>
+        <w:t>日报税</w:t>
+      </w:r>
+      <w:r>
+        <w:rPr>
+          <w:rFonts w:hint="eastAsia"/>
+        </w:rPr>
+        <w:t>(</w:t>
+      </w:r>
+      <w:r>
+        <w:rPr>
+          <w:rFonts w:hint="eastAsia"/>
+        </w:rPr>
+        <w:t>如遇节假日，可延后</w:t>
+      </w:r>
+      <w:r>
+        <w:rPr>
+          <w:rFonts w:hint="eastAsia"/>
+        </w:rPr>
+        <w:t>)</w:t>
+      </w:r>
+    </w:p>
+    <w:p>
+      <w:r>
+        <w:rPr>
+          <w:rFonts w:hint="eastAsia"/>
+        </w:rPr>
+        <w:t xml:space="preserve">　　</w:t>
+      </w:r>
+      <w:r>
+        <w:rPr>
+          <w:rFonts w:hint="eastAsia"/>
+        </w:rPr>
+        <w:t>1</w:t>
+      </w:r>
+      <w:r>
+        <w:rPr>
+          <w:rFonts w:hint="eastAsia"/>
+        </w:rPr>
+        <w:t>、将销项发票读入到本月开票数据中</w:t>
+      </w:r>
+    </w:p>
+    <w:p>
+      <w:r>
+        <w:rPr>
+          <w:rFonts w:hint="eastAsia"/>
+        </w:rPr>
+        <w:t xml:space="preserve">　　需要先打开防伪开票系统下的发票查询，选择当前需导入发票月份，窗</w:t>
+      </w:r>
+      <w:r>
+        <w:rPr>
+          <w:rFonts w:hint="eastAsia"/>
+        </w:rPr>
+        <w:t>口</w:t>
+      </w:r>
+      <w:r>
+        <w:rPr>
+          <w:rFonts w:hint="eastAsia"/>
+        </w:rPr>
+        <w:t>必须最大化。然后切换到企业电子报税管理软件，点击“销项发票管理”下的“从界面读开票数据”点击“读发票查询界面”，数据自动一个个读入。在读取过程中最好不要操作键盘和鼠标，不然有可能影响到发票正常读入，读完后点“保存”。</w:t>
+      </w:r>
+    </w:p>
+    <w:p>
+      <w:r>
+        <w:rPr>
+          <w:rFonts w:hint="eastAsia"/>
+        </w:rPr>
+        <w:t xml:space="preserve">　　</w:t>
+      </w:r>
+      <w:r>
+        <w:rPr>
+          <w:rFonts w:hint="eastAsia"/>
+        </w:rPr>
+        <w:t>2</w:t>
+      </w:r>
+      <w:r>
+        <w:rPr>
+          <w:rFonts w:hint="eastAsia"/>
+        </w:rPr>
+        <w:t>、纳税报表生成</w:t>
+      </w:r>
+    </w:p>
+    <w:p>
+      <w:r>
+        <w:rPr>
+          <w:rFonts w:hint="eastAsia"/>
+        </w:rPr>
+        <w:t xml:space="preserve">　　点击“纳税申报”下的报表，按顺序一个个生成完，一定要审核。</w:t>
+      </w:r>
+      <w:r>
+        <w:rPr>
+          <w:rFonts w:hint="eastAsia"/>
+        </w:rPr>
+        <w:t xml:space="preserve"> </w:t>
+      </w:r>
+      <w:r>
+        <w:rPr>
+          <w:rFonts w:hint="eastAsia"/>
+        </w:rPr>
+        <w:t>生成完毕后再点击“申报主界面”里的“生成申报盘”</w:t>
+      </w:r>
+      <w:r>
+        <w:rPr>
+          <w:rFonts w:hint="eastAsia"/>
+        </w:rPr>
+        <w:t xml:space="preserve"> (</w:t>
+      </w:r>
+      <w:r>
+        <w:rPr>
+          <w:rFonts w:hint="eastAsia"/>
+        </w:rPr>
+        <w:t>全部是审核状态才可生成申报盘</w:t>
+      </w:r>
+      <w:r>
+        <w:rPr>
+          <w:rFonts w:hint="eastAsia"/>
+        </w:rPr>
+        <w:t>)</w:t>
+      </w:r>
+      <w:r>
+        <w:rPr>
+          <w:rFonts w:hint="eastAsia"/>
+        </w:rPr>
+        <w:t>，按提示存入存放路径</w:t>
+      </w:r>
+      <w:r>
+        <w:rPr>
+          <w:rFonts w:hint="eastAsia"/>
+        </w:rPr>
+        <w:t>(</w:t>
+      </w:r>
+      <w:r>
+        <w:rPr>
+          <w:rFonts w:hint="eastAsia"/>
+        </w:rPr>
+        <w:t>一般为</w:t>
+      </w:r>
+      <w:r>
+        <w:rPr>
+          <w:rFonts w:hint="eastAsia"/>
+        </w:rPr>
+        <w:t>A</w:t>
+      </w:r>
+      <w:r>
+        <w:rPr>
+          <w:rFonts w:hint="eastAsia"/>
+        </w:rPr>
+        <w:t>盘或移动</w:t>
+      </w:r>
+      <w:r>
+        <w:rPr>
+          <w:rFonts w:hint="eastAsia"/>
+        </w:rPr>
+        <w:t>U</w:t>
+      </w:r>
+      <w:r>
+        <w:rPr>
+          <w:rFonts w:hint="eastAsia"/>
+        </w:rPr>
+        <w:t>盘中</w:t>
+      </w:r>
+      <w:r>
+        <w:rPr>
+          <w:rFonts w:hint="eastAsia"/>
+        </w:rPr>
+        <w:t>)</w:t>
+      </w:r>
+      <w:r>
+        <w:rPr>
+          <w:rFonts w:hint="eastAsia"/>
+        </w:rPr>
+        <w:t>，然后进入网站按提示进入申报。网上申报成功后就打印全部报表</w:t>
+      </w:r>
+      <w:r>
+        <w:rPr>
+          <w:rFonts w:hint="eastAsia"/>
+        </w:rPr>
+        <w:t>(</w:t>
+      </w:r>
+      <w:r>
+        <w:rPr>
+          <w:rFonts w:hint="eastAsia"/>
+        </w:rPr>
+        <w:t>除增值税纳税主报表需打印二份，其余都打印一份</w:t>
+      </w:r>
+      <w:r>
+        <w:rPr>
+          <w:rFonts w:hint="eastAsia"/>
+        </w:rPr>
+        <w:t>)</w:t>
+      </w:r>
+      <w:r>
+        <w:rPr>
+          <w:rFonts w:hint="eastAsia"/>
+        </w:rPr>
+        <w:t>。</w:t>
+      </w:r>
+    </w:p>
+    <w:p>
+      <w:r>
+        <w:rPr>
+          <w:rFonts w:hint="eastAsia"/>
+        </w:rPr>
+        <w:t xml:space="preserve">　　</w:t>
+      </w:r>
+      <w:r>
+        <w:rPr>
+          <w:rFonts w:hint="eastAsia"/>
+        </w:rPr>
+        <w:t>3</w:t>
+      </w:r>
+      <w:r>
+        <w:rPr>
+          <w:rFonts w:hint="eastAsia"/>
+        </w:rPr>
+        <w:t>、前往税局报税所需报表及资料：</w:t>
+      </w:r>
+    </w:p>
+    <w:p>
+      <w:r>
+        <w:rPr>
+          <w:rFonts w:hint="eastAsia"/>
+        </w:rPr>
+        <w:t xml:space="preserve">　　◆</w:t>
+      </w:r>
+      <w:r>
+        <w:rPr>
+          <w:rFonts w:hint="eastAsia"/>
+        </w:rPr>
+        <w:t xml:space="preserve"> </w:t>
+      </w:r>
+      <w:r>
+        <w:rPr>
+          <w:rFonts w:hint="eastAsia"/>
+        </w:rPr>
+        <w:t>增值税纳税申报表二份</w:t>
+      </w:r>
+    </w:p>
+    <w:p>
+      <w:r>
+        <w:rPr>
+          <w:rFonts w:hint="eastAsia"/>
+        </w:rPr>
+        <w:t xml:space="preserve">　　◆</w:t>
+      </w:r>
+      <w:r>
+        <w:rPr>
+          <w:rFonts w:hint="eastAsia"/>
+        </w:rPr>
+        <w:t xml:space="preserve"> </w:t>
+      </w:r>
+      <w:r>
+        <w:rPr>
+          <w:rFonts w:hint="eastAsia"/>
+        </w:rPr>
+        <w:t>增值税纳税申报表附例资料表各一份</w:t>
+      </w:r>
+      <w:r>
+        <w:rPr>
+          <w:rFonts w:hint="eastAsia"/>
+        </w:rPr>
+        <w:t xml:space="preserve"> (</w:t>
+      </w:r>
+      <w:r>
+        <w:rPr>
+          <w:rFonts w:hint="eastAsia"/>
+        </w:rPr>
+        <w:t>表五、表一、表二、表三、表四、表六</w:t>
+      </w:r>
+      <w:r>
+        <w:rPr>
+          <w:rFonts w:hint="eastAsia"/>
+        </w:rPr>
+        <w:t>)</w:t>
+      </w:r>
+    </w:p>
+    <w:p>
+      <w:r>
+        <w:rPr>
+          <w:rFonts w:hint="eastAsia"/>
+        </w:rPr>
+        <w:t xml:space="preserve">　　◆</w:t>
+      </w:r>
+      <w:r>
+        <w:rPr>
+          <w:rFonts w:hint="eastAsia"/>
+        </w:rPr>
+        <w:t xml:space="preserve"> </w:t>
+      </w:r>
+      <w:r>
+        <w:rPr>
+          <w:rFonts w:hint="eastAsia"/>
+        </w:rPr>
+        <w:t>资产负债表、损益表各一份</w:t>
+      </w:r>
+    </w:p>
+    <w:p>
+      <w:r>
+        <w:rPr>
+          <w:rFonts w:hint="eastAsia"/>
+        </w:rPr>
+        <w:t xml:space="preserve">　　◆</w:t>
+      </w:r>
+      <w:r>
+        <w:rPr>
+          <w:rFonts w:hint="eastAsia"/>
+        </w:rPr>
+        <w:t xml:space="preserve"> </w:t>
+      </w:r>
+      <w:r>
+        <w:rPr>
+          <w:rFonts w:hint="eastAsia"/>
+        </w:rPr>
+        <w:t>增值税发票汇总表各一份</w:t>
+      </w:r>
+      <w:r>
+        <w:rPr>
+          <w:rFonts w:hint="eastAsia"/>
+        </w:rPr>
+        <w:t xml:space="preserve"> (</w:t>
+      </w:r>
+      <w:r>
+        <w:rPr>
+          <w:rFonts w:hint="eastAsia"/>
+        </w:rPr>
+        <w:t>专用发票汇总表和普通发票汇总表</w:t>
+      </w:r>
+      <w:r>
+        <w:rPr>
+          <w:rFonts w:hint="eastAsia"/>
+        </w:rPr>
+        <w:t>)</w:t>
+      </w:r>
+    </w:p>
+    <w:p>
+      <w:r>
+        <w:rPr>
+          <w:rFonts w:hint="eastAsia"/>
+        </w:rPr>
+        <w:t xml:space="preserve">　　◆</w:t>
+      </w:r>
+      <w:r>
+        <w:rPr>
+          <w:rFonts w:hint="eastAsia"/>
+        </w:rPr>
+        <w:t xml:space="preserve"> </w:t>
+      </w:r>
+      <w:r>
+        <w:rPr>
+          <w:rFonts w:hint="eastAsia"/>
+        </w:rPr>
+        <w:t>本月所认证的进项发票及认证通知书</w:t>
+      </w:r>
+    </w:p>
+    <w:p>
+      <w:r>
+        <w:rPr>
+          <w:rFonts w:hint="eastAsia"/>
+        </w:rPr>
+        <w:t xml:space="preserve">　　还需填制“申报扣税凭证封面”</w:t>
+      </w:r>
+      <w:r>
+        <w:rPr>
+          <w:rFonts w:hint="eastAsia"/>
+        </w:rPr>
+        <w:t>2</w:t>
+      </w:r>
+      <w:r>
+        <w:rPr>
+          <w:rFonts w:hint="eastAsia"/>
+        </w:rPr>
+        <w:t>份</w:t>
+      </w:r>
+      <w:r>
+        <w:rPr>
+          <w:rFonts w:hint="eastAsia"/>
+        </w:rPr>
+        <w:t>,</w:t>
+      </w:r>
+      <w:r>
+        <w:rPr>
+          <w:rFonts w:hint="eastAsia"/>
+        </w:rPr>
+        <w:t>将所有认证成功的进项发票装入一个文件袋中，文件袋封面上需写上：厂名、纳税识别号、卡号、联系电话、联系人及申报月份。还要带上</w:t>
+      </w:r>
+      <w:r>
+        <w:rPr>
+          <w:rFonts w:hint="eastAsia"/>
+        </w:rPr>
+        <w:t>IC</w:t>
+      </w:r>
+      <w:r>
+        <w:rPr>
+          <w:rFonts w:hint="eastAsia"/>
+        </w:rPr>
+        <w:t>卡、资料卡及公章。</w:t>
+      </w:r>
+    </w:p>
+    <w:p>
+      <w:r>
+        <w:rPr>
+          <w:rFonts w:hint="eastAsia"/>
+        </w:rPr>
+        <w:t xml:space="preserve">　　发票核销及购买</w:t>
+      </w:r>
+    </w:p>
+    <w:p>
+      <w:r>
+        <w:rPr>
+          <w:rFonts w:hint="eastAsia"/>
+        </w:rPr>
+        <w:t xml:space="preserve">　　如本次购买发票己开完，需在防伪开票系统中打印“正数发票清单”，如果有本次有作废发票，还需打印“正数废票表单”，然后填制一份“发票存根联封面”和“购买发票申请表”</w:t>
+      </w:r>
+      <w:r>
+        <w:rPr>
+          <w:rFonts w:hint="eastAsia"/>
+        </w:rPr>
+        <w:t>(</w:t>
+      </w:r>
+      <w:r>
+        <w:rPr>
+          <w:rFonts w:hint="eastAsia"/>
+        </w:rPr>
+        <w:t>表中金额全部为含税金额</w:t>
+      </w:r>
+      <w:r>
+        <w:rPr>
+          <w:rFonts w:hint="eastAsia"/>
+        </w:rPr>
+        <w:t>)</w:t>
+      </w:r>
+      <w:r>
+        <w:rPr>
+          <w:rFonts w:hint="eastAsia"/>
+        </w:rPr>
+        <w:t>，并全部盖上公章。然后带上</w:t>
+      </w:r>
+      <w:r>
+        <w:rPr>
+          <w:rFonts w:hint="eastAsia"/>
+        </w:rPr>
+        <w:t>IC</w:t>
+      </w:r>
+      <w:r>
+        <w:rPr>
+          <w:rFonts w:hint="eastAsia"/>
+        </w:rPr>
+        <w:t>卡、资料卡、公章、购票人身份证原件前往税局先核销发票，再购买。如果本次购买发票存在跨月情况，那么核销发票时要填二张“发票存根联封面”。</w:t>
+      </w:r>
+    </w:p>
+    <w:p>
+      <w:r>
+        <w:rPr>
+          <w:rFonts w:hint="eastAsia"/>
+        </w:rPr>
+        <w:t xml:space="preserve">　　发票购买回来后及时将其读入到电脑系统中。</w:t>
+      </w:r>
+    </w:p>
+    <w:p/>
+    <w:p/>
+    <w:p/>
+    <w:p/>
+    <w:p/>
+    <w:p/>
+    <w:p/>
+    <w:p/>
+    <w:p/>
+    <w:p/>
+    <w:p/>
+    <w:p/>
+    <w:p/>
+    <w:p/>
+    <w:p/>
+    <w:p/>
+    <w:p/>
+    <w:p/>
+    <w:p/>
+    <w:p/>
+    <w:p/>
+    <w:p/>
+    <w:p/>
+    <w:p/>
+    <w:p/>
+    <w:p/>
+    <w:p/>
+    <w:p/>
+    <w:p/>
+    <w:p/>
+    <w:p/>
+    <w:p/>
+    <w:p/>
+    <w:p/>
+    <w:p/>
+    <w:bookmarkEnd w:id="0"/>
+    <w:bookmarkEnd w:id="1"/>
     <w:p/>
     <w:sectPr>
       <w:pgSz w:w="11906" w:h="16838"/>

</xml_diff>